<commit_message>
Version 1.1 Feb 25 Revised some requirements
</commit_message>
<xml_diff>
--- a/Software_Requirements_Specification.docx
+++ b/Software_Requirements_Specification.docx
@@ -589,51 +589,19 @@
           </w:tcPr>
           <w:p>
             <w:pPr>
-              <w:keepNext w:val="0"/>
-              <w:keepLines w:val="0"/>
-              <w:pageBreakBefore w:val="0"/>
-              <w:widowControl w:val="1"/>
-              <w:pBdr>
-                <w:top w:space="0" w:sz="0" w:val="nil"/>
-                <w:left w:space="0" w:sz="0" w:val="nil"/>
-                <w:bottom w:space="0" w:sz="0" w:val="nil"/>
-                <w:right w:space="0" w:sz="0" w:val="nil"/>
-                <w:between w:space="0" w:sz="0" w:val="nil"/>
-              </w:pBdr>
-              <w:shd w:fill="auto" w:val="clear"/>
-              <w:spacing w:after="40" w:before="40" w:line="240" w:lineRule="auto"/>
-              <w:ind w:left="0" w:right="0" w:firstLine="0"/>
-              <w:jc w:val="left"/>
-              <w:rPr>
-                <w:rFonts w:ascii="Times New Roman" w:cs="Times New Roman" w:eastAsia="Times New Roman" w:hAnsi="Times New Roman"/>
-                <w:b w:val="0"/>
-                <w:i w:val="0"/>
-                <w:smallCaps w:val="0"/>
-                <w:strike w:val="0"/>
-                <w:color w:val="000000"/>
-                <w:sz w:val="20"/>
-                <w:szCs w:val="20"/>
-                <w:u w:val="none"/>
-                <w:shd w:fill="auto" w:val="clear"/>
-                <w:vertAlign w:val="baseline"/>
-              </w:rPr>
+              <w:spacing w:after="40" w:before="40" w:lineRule="auto"/>
+              <w:rPr/>
             </w:pPr>
             <w:r>
               <w:rPr>
-                <w:rFonts w:ascii="Times New Roman" w:cs="Times New Roman" w:eastAsia="Times New Roman" w:hAnsi="Times New Roman"/>
-                <w:b w:val="0"/>
-                <w:i w:val="0"/>
-                <w:smallCaps w:val="0"/>
-                <w:strike w:val="0"/>
-                <w:color w:val="000000"/>
-                <w:sz w:val="20"/>
-                <w:szCs w:val="20"/>
-                <w:u w:val="none"/>
-                <w:shd w:fill="auto" w:val="clear"/>
-                <w:vertAlign w:val="baseline"/>
-                <w:rtl w:val="0"/>
-              </w:rPr>
-              <w:t xml:space="preserve">mm/dd/yyyy</w:t>
+                <w:rtl w:val="0"/>
+              </w:rPr>
+              <w:t xml:space="preserve">02/20/2024</w:t>
+            </w:r>
+            <w:r>
+              <w:rPr>
+                <w:rtl w:val="0"/>
+              </w:rPr>
             </w:r>
           </w:p>
         </w:tc>
@@ -643,48 +611,11 @@
           </w:tcPr>
           <w:p>
             <w:pPr>
-              <w:keepNext w:val="0"/>
-              <w:keepLines w:val="0"/>
-              <w:pageBreakBefore w:val="0"/>
-              <w:widowControl w:val="1"/>
-              <w:pBdr>
-                <w:top w:space="0" w:sz="0" w:val="nil"/>
-                <w:left w:space="0" w:sz="0" w:val="nil"/>
-                <w:bottom w:space="0" w:sz="0" w:val="nil"/>
-                <w:right w:space="0" w:sz="0" w:val="nil"/>
-                <w:between w:space="0" w:sz="0" w:val="nil"/>
-              </w:pBdr>
-              <w:shd w:fill="auto" w:val="clear"/>
-              <w:spacing w:after="40" w:before="40" w:line="240" w:lineRule="auto"/>
-              <w:ind w:left="0" w:right="0" w:firstLine="0"/>
-              <w:jc w:val="left"/>
-              <w:rPr>
-                <w:rFonts w:ascii="Times New Roman" w:cs="Times New Roman" w:eastAsia="Times New Roman" w:hAnsi="Times New Roman"/>
-                <w:b w:val="0"/>
-                <w:i w:val="0"/>
-                <w:smallCaps w:val="0"/>
-                <w:strike w:val="0"/>
-                <w:color w:val="000000"/>
-                <w:sz w:val="20"/>
-                <w:szCs w:val="20"/>
-                <w:u w:val="none"/>
-                <w:shd w:fill="auto" w:val="clear"/>
-                <w:vertAlign w:val="baseline"/>
-              </w:rPr>
+              <w:spacing w:after="40" w:before="40" w:lineRule="auto"/>
+              <w:rPr/>
             </w:pPr>
             <w:r>
               <w:rPr>
-                <w:rFonts w:ascii="Times New Roman" w:cs="Times New Roman" w:eastAsia="Times New Roman" w:hAnsi="Times New Roman"/>
-                <w:b w:val="0"/>
-                <w:i w:val="0"/>
-                <w:smallCaps w:val="0"/>
-                <w:strike w:val="0"/>
-                <w:color w:val="000000"/>
-                <w:sz w:val="20"/>
-                <w:szCs w:val="20"/>
-                <w:u w:val="none"/>
-                <w:shd w:fill="auto" w:val="clear"/>
-                <w:vertAlign w:val="baseline"/>
                 <w:rtl w:val="0"/>
               </w:rPr>
               <w:t xml:space="preserve">1.0</w:t>
@@ -697,48 +628,11 @@
           </w:tcPr>
           <w:p>
             <w:pPr>
-              <w:keepNext w:val="0"/>
-              <w:keepLines w:val="0"/>
-              <w:pageBreakBefore w:val="0"/>
-              <w:widowControl w:val="1"/>
-              <w:pBdr>
-                <w:top w:space="0" w:sz="0" w:val="nil"/>
-                <w:left w:space="0" w:sz="0" w:val="nil"/>
-                <w:bottom w:space="0" w:sz="0" w:val="nil"/>
-                <w:right w:space="0" w:sz="0" w:val="nil"/>
-                <w:between w:space="0" w:sz="0" w:val="nil"/>
-              </w:pBdr>
-              <w:shd w:fill="auto" w:val="clear"/>
-              <w:spacing w:after="40" w:before="40" w:line="240" w:lineRule="auto"/>
-              <w:ind w:left="0" w:right="0" w:firstLine="0"/>
-              <w:jc w:val="left"/>
-              <w:rPr>
-                <w:rFonts w:ascii="Times New Roman" w:cs="Times New Roman" w:eastAsia="Times New Roman" w:hAnsi="Times New Roman"/>
-                <w:b w:val="0"/>
-                <w:i w:val="0"/>
-                <w:smallCaps w:val="0"/>
-                <w:strike w:val="0"/>
-                <w:color w:val="000000"/>
-                <w:sz w:val="20"/>
-                <w:szCs w:val="20"/>
-                <w:u w:val="none"/>
-                <w:shd w:fill="auto" w:val="clear"/>
-                <w:vertAlign w:val="baseline"/>
-              </w:rPr>
+              <w:spacing w:after="40" w:before="40" w:lineRule="auto"/>
+              <w:rPr/>
             </w:pPr>
             <w:r>
               <w:rPr>
-                <w:rFonts w:ascii="Times New Roman" w:cs="Times New Roman" w:eastAsia="Times New Roman" w:hAnsi="Times New Roman"/>
-                <w:b w:val="0"/>
-                <w:i w:val="0"/>
-                <w:smallCaps w:val="0"/>
-                <w:strike w:val="0"/>
-                <w:color w:val="000000"/>
-                <w:sz w:val="20"/>
-                <w:szCs w:val="20"/>
-                <w:u w:val="none"/>
-                <w:shd w:fill="auto" w:val="clear"/>
-                <w:vertAlign w:val="baseline"/>
                 <w:rtl w:val="0"/>
               </w:rPr>
               <w:t xml:space="preserve">Initial Version</w:t>
@@ -751,51 +645,14 @@
           </w:tcPr>
           <w:p>
             <w:pPr>
-              <w:keepNext w:val="0"/>
-              <w:keepLines w:val="0"/>
-              <w:pageBreakBefore w:val="0"/>
-              <w:widowControl w:val="1"/>
-              <w:pBdr>
-                <w:top w:space="0" w:sz="0" w:val="nil"/>
-                <w:left w:space="0" w:sz="0" w:val="nil"/>
-                <w:bottom w:space="0" w:sz="0" w:val="nil"/>
-                <w:right w:space="0" w:sz="0" w:val="nil"/>
-                <w:between w:space="0" w:sz="0" w:val="nil"/>
-              </w:pBdr>
-              <w:shd w:fill="auto" w:val="clear"/>
-              <w:spacing w:after="40" w:before="40" w:line="240" w:lineRule="auto"/>
-              <w:ind w:left="0" w:right="0" w:firstLine="0"/>
-              <w:jc w:val="left"/>
-              <w:rPr>
-                <w:rFonts w:ascii="Times New Roman" w:cs="Times New Roman" w:eastAsia="Times New Roman" w:hAnsi="Times New Roman"/>
-                <w:b w:val="0"/>
-                <w:i w:val="0"/>
-                <w:smallCaps w:val="0"/>
-                <w:strike w:val="0"/>
-                <w:color w:val="000000"/>
-                <w:sz w:val="20"/>
-                <w:szCs w:val="20"/>
-                <w:u w:val="none"/>
-                <w:shd w:fill="auto" w:val="clear"/>
-                <w:vertAlign w:val="baseline"/>
-              </w:rPr>
+              <w:spacing w:after="40" w:before="40" w:lineRule="auto"/>
+              <w:rPr/>
             </w:pPr>
             <w:r>
               <w:rPr>
-                <w:rFonts w:ascii="Times New Roman" w:cs="Times New Roman" w:eastAsia="Times New Roman" w:hAnsi="Times New Roman"/>
-                <w:b w:val="0"/>
-                <w:i w:val="0"/>
-                <w:smallCaps w:val="0"/>
-                <w:strike w:val="0"/>
-                <w:color w:val="000000"/>
-                <w:sz w:val="20"/>
-                <w:szCs w:val="20"/>
-                <w:u w:val="none"/>
-                <w:shd w:fill="auto" w:val="clear"/>
-                <w:vertAlign w:val="baseline"/>
-                <w:rtl w:val="0"/>
-              </w:rPr>
-              <w:t xml:space="preserve">Your Name</w:t>
+                <w:rtl w:val="0"/>
+              </w:rPr>
+              <w:t xml:space="preserve">Dongping</w:t>
             </w:r>
           </w:p>
         </w:tc>
@@ -811,39 +668,14 @@
           </w:tcPr>
           <w:p>
             <w:pPr>
-              <w:keepNext w:val="0"/>
-              <w:keepLines w:val="0"/>
-              <w:pageBreakBefore w:val="0"/>
-              <w:widowControl w:val="1"/>
-              <w:pBdr>
-                <w:top w:space="0" w:sz="0" w:val="nil"/>
-                <w:left w:space="0" w:sz="0" w:val="nil"/>
-                <w:bottom w:space="0" w:sz="0" w:val="nil"/>
-                <w:right w:space="0" w:sz="0" w:val="nil"/>
-                <w:between w:space="0" w:sz="0" w:val="nil"/>
-              </w:pBdr>
-              <w:shd w:fill="auto" w:val="clear"/>
-              <w:spacing w:after="40" w:before="40" w:line="240" w:lineRule="auto"/>
-              <w:ind w:left="0" w:right="0" w:firstLine="0"/>
-              <w:jc w:val="left"/>
-              <w:rPr>
-                <w:rFonts w:ascii="Times New Roman" w:cs="Times New Roman" w:eastAsia="Times New Roman" w:hAnsi="Times New Roman"/>
-                <w:b w:val="0"/>
-                <w:i w:val="0"/>
-                <w:smallCaps w:val="0"/>
-                <w:strike w:val="0"/>
-                <w:color w:val="000000"/>
-                <w:sz w:val="20"/>
-                <w:szCs w:val="20"/>
-                <w:u w:val="none"/>
-                <w:shd w:fill="auto" w:val="clear"/>
-                <w:vertAlign w:val="baseline"/>
-              </w:rPr>
+              <w:spacing w:after="40" w:before="40" w:lineRule="auto"/>
+              <w:rPr/>
             </w:pPr>
             <w:r>
               <w:rPr>
                 <w:rtl w:val="0"/>
               </w:rPr>
+              <w:t xml:space="preserve">02/25/2024</w:t>
             </w:r>
           </w:p>
         </w:tc>
@@ -853,39 +685,14 @@
           </w:tcPr>
           <w:p>
             <w:pPr>
-              <w:keepNext w:val="0"/>
-              <w:keepLines w:val="0"/>
-              <w:pageBreakBefore w:val="0"/>
-              <w:widowControl w:val="1"/>
-              <w:pBdr>
-                <w:top w:space="0" w:sz="0" w:val="nil"/>
-                <w:left w:space="0" w:sz="0" w:val="nil"/>
-                <w:bottom w:space="0" w:sz="0" w:val="nil"/>
-                <w:right w:space="0" w:sz="0" w:val="nil"/>
-                <w:between w:space="0" w:sz="0" w:val="nil"/>
-              </w:pBdr>
-              <w:shd w:fill="auto" w:val="clear"/>
-              <w:spacing w:after="40" w:before="40" w:line="240" w:lineRule="auto"/>
-              <w:ind w:left="0" w:right="0" w:firstLine="0"/>
-              <w:jc w:val="left"/>
-              <w:rPr>
-                <w:rFonts w:ascii="Times New Roman" w:cs="Times New Roman" w:eastAsia="Times New Roman" w:hAnsi="Times New Roman"/>
-                <w:b w:val="0"/>
-                <w:i w:val="0"/>
-                <w:smallCaps w:val="0"/>
-                <w:strike w:val="0"/>
-                <w:color w:val="000000"/>
-                <w:sz w:val="20"/>
-                <w:szCs w:val="20"/>
-                <w:u w:val="none"/>
-                <w:shd w:fill="auto" w:val="clear"/>
-                <w:vertAlign w:val="baseline"/>
-              </w:rPr>
+              <w:spacing w:after="40" w:before="40" w:lineRule="auto"/>
+              <w:rPr/>
             </w:pPr>
             <w:r>
               <w:rPr>
                 <w:rtl w:val="0"/>
               </w:rPr>
+              <w:t xml:space="preserve">1.1</w:t>
             </w:r>
           </w:p>
         </w:tc>
@@ -895,39 +702,14 @@
           </w:tcPr>
           <w:p>
             <w:pPr>
-              <w:keepNext w:val="0"/>
-              <w:keepLines w:val="0"/>
-              <w:pageBreakBefore w:val="0"/>
-              <w:widowControl w:val="1"/>
-              <w:pBdr>
-                <w:top w:space="0" w:sz="0" w:val="nil"/>
-                <w:left w:space="0" w:sz="0" w:val="nil"/>
-                <w:bottom w:space="0" w:sz="0" w:val="nil"/>
-                <w:right w:space="0" w:sz="0" w:val="nil"/>
-                <w:between w:space="0" w:sz="0" w:val="nil"/>
-              </w:pBdr>
-              <w:shd w:fill="auto" w:val="clear"/>
-              <w:spacing w:after="40" w:before="40" w:line="240" w:lineRule="auto"/>
-              <w:ind w:left="0" w:right="0" w:firstLine="0"/>
-              <w:jc w:val="left"/>
-              <w:rPr>
-                <w:rFonts w:ascii="Times New Roman" w:cs="Times New Roman" w:eastAsia="Times New Roman" w:hAnsi="Times New Roman"/>
-                <w:b w:val="0"/>
-                <w:i w:val="0"/>
-                <w:smallCaps w:val="0"/>
-                <w:strike w:val="0"/>
-                <w:color w:val="000000"/>
-                <w:sz w:val="20"/>
-                <w:szCs w:val="20"/>
-                <w:u w:val="none"/>
-                <w:shd w:fill="auto" w:val="clear"/>
-                <w:vertAlign w:val="baseline"/>
-              </w:rPr>
+              <w:spacing w:after="40" w:before="40" w:lineRule="auto"/>
+              <w:rPr/>
             </w:pPr>
             <w:r>
               <w:rPr>
                 <w:rtl w:val="0"/>
               </w:rPr>
+              <w:t xml:space="preserve">Revised some requirements.</w:t>
             </w:r>
           </w:p>
         </w:tc>
@@ -937,39 +719,14 @@
           </w:tcPr>
           <w:p>
             <w:pPr>
-              <w:keepNext w:val="0"/>
-              <w:keepLines w:val="0"/>
-              <w:pageBreakBefore w:val="0"/>
-              <w:widowControl w:val="1"/>
-              <w:pBdr>
-                <w:top w:space="0" w:sz="0" w:val="nil"/>
-                <w:left w:space="0" w:sz="0" w:val="nil"/>
-                <w:bottom w:space="0" w:sz="0" w:val="nil"/>
-                <w:right w:space="0" w:sz="0" w:val="nil"/>
-                <w:between w:space="0" w:sz="0" w:val="nil"/>
-              </w:pBdr>
-              <w:shd w:fill="auto" w:val="clear"/>
-              <w:spacing w:after="40" w:before="40" w:line="240" w:lineRule="auto"/>
-              <w:ind w:left="0" w:right="0" w:firstLine="0"/>
-              <w:jc w:val="left"/>
-              <w:rPr>
-                <w:rFonts w:ascii="Times New Roman" w:cs="Times New Roman" w:eastAsia="Times New Roman" w:hAnsi="Times New Roman"/>
-                <w:b w:val="0"/>
-                <w:i w:val="0"/>
-                <w:smallCaps w:val="0"/>
-                <w:strike w:val="0"/>
-                <w:color w:val="000000"/>
-                <w:sz w:val="20"/>
-                <w:szCs w:val="20"/>
-                <w:u w:val="none"/>
-                <w:shd w:fill="auto" w:val="clear"/>
-                <w:vertAlign w:val="baseline"/>
-              </w:rPr>
+              <w:spacing w:after="40" w:before="40" w:lineRule="auto"/>
+              <w:rPr/>
             </w:pPr>
             <w:r>
               <w:rPr>
                 <w:rtl w:val="0"/>
               </w:rPr>
+              <w:t xml:space="preserve">Derion, Gia, Anya</w:t>
             </w:r>
           </w:p>
         </w:tc>
@@ -5191,18 +4948,7 @@
         <w:spacing w:after="0" w:before="80" w:line="240" w:lineRule="auto"/>
         <w:ind w:left="720" w:right="0" w:firstLine="720"/>
         <w:jc w:val="both"/>
-        <w:rPr>
-          <w:rFonts w:ascii="Times New Roman" w:cs="Times New Roman" w:eastAsia="Times New Roman" w:hAnsi="Times New Roman"/>
-          <w:b w:val="0"/>
-          <w:i w:val="0"/>
-          <w:smallCaps w:val="0"/>
-          <w:strike w:val="0"/>
-          <w:sz w:val="20"/>
-          <w:szCs w:val="20"/>
-          <w:u w:val="none"/>
-          <w:shd w:fill="auto" w:val="clear"/>
-          <w:vertAlign w:val="baseline"/>
-        </w:rPr>
+        <w:rPr/>
       </w:pPr>
       <w:r>
         <w:rPr>
@@ -5244,10 +4990,31 @@
         <w:tab/>
         <w:t xml:space="preserve">Define online status (online or offline) and availability status (idle or busy).</w:t>
       </w:r>
-      <w:r>
-        <w:rPr>
-          <w:rtl w:val="0"/>
-        </w:rPr>
+    </w:p>
+    <w:p>
+      <w:pPr>
+        <w:keepNext w:val="0"/>
+        <w:keepLines w:val="0"/>
+        <w:pageBreakBefore w:val="0"/>
+        <w:widowControl w:val="1"/>
+        <w:pBdr>
+          <w:top w:space="0" w:sz="0" w:val="nil"/>
+          <w:left w:space="0" w:sz="0" w:val="nil"/>
+          <w:bottom w:space="0" w:sz="0" w:val="nil"/>
+          <w:right w:space="0" w:sz="0" w:val="nil"/>
+          <w:between w:space="0" w:sz="0" w:val="nil"/>
+        </w:pBdr>
+        <w:shd w:fill="auto" w:val="clear"/>
+        <w:spacing w:after="0" w:before="80" w:line="240" w:lineRule="auto"/>
+        <w:ind w:left="720" w:right="0" w:firstLine="720"/>
+        <w:jc w:val="both"/>
+        <w:rPr/>
+      </w:pPr>
+      <w:r>
+        <w:rPr>
+          <w:rtl w:val="0"/>
+        </w:rPr>
+        <w:t xml:space="preserve">Define server application and client application.</w:t>
       </w:r>
     </w:p>
     <w:p>
@@ -5521,16 +5288,13 @@
     <w:p>
       <w:pPr>
         <w:ind w:left="1440" w:firstLine="0"/>
-        <w:rPr>
-          <w:color w:val="7030a0"/>
-        </w:rPr>
-      </w:pPr>
-      <w:r>
-        <w:rPr>
-          <w:color w:val="7030a0"/>
-          <w:rtl w:val="0"/>
-        </w:rPr>
-        <w:t xml:space="preserve">The Mine Pump Control System (MPC), is designed to monitor and pump flood water out of mine shafts. As underground mining operations take place far below the water table, flooding into mine galleries and shafts is an ever-present danger. </w:t>
+        <w:rPr/>
+      </w:pPr>
+      <w:r>
+        <w:rPr>
+          <w:rtl w:val="0"/>
+        </w:rPr>
+        <w:t xml:space="preserve">This is a communications system for a very large organization, which has one server application and supports many users online at the same time. This system should allow employees to communicate over chat both synchronously and asynchronously. Users will be able to chat in direct messages and in groups. Only Text messages will be allowed in this system. All conversations will be logged and viewable by the IT users. </w:t>
       </w:r>
     </w:p>
     <w:p>
@@ -5628,7 +5392,6 @@
           <w:i w:val="0"/>
           <w:smallCaps w:val="0"/>
           <w:strike w:val="0"/>
-          <w:color w:val="7030a0"/>
           <w:sz w:val="20"/>
           <w:szCs w:val="20"/>
           <w:u w:val="none"/>
@@ -5636,7 +5399,150 @@
           <w:vertAlign w:val="baseline"/>
           <w:rtl w:val="0"/>
         </w:rPr>
-        <w:t xml:space="preserve">The system will be organized into ___ major modules: the ___ module, the ___ module, and the _____ module.</w:t>
+        <w:t xml:space="preserve">The system will be organized into </w:t>
+      </w:r>
+      <w:r>
+        <w:rPr>
+          <w:rtl w:val="0"/>
+        </w:rPr>
+        <w:t xml:space="preserve">3 </w:t>
+      </w:r>
+      <w:r>
+        <w:rPr>
+          <w:rFonts w:ascii="Times New Roman" w:cs="Times New Roman" w:eastAsia="Times New Roman" w:hAnsi="Times New Roman"/>
+          <w:b w:val="0"/>
+          <w:i w:val="0"/>
+          <w:smallCaps w:val="0"/>
+          <w:strike w:val="0"/>
+          <w:sz w:val="20"/>
+          <w:szCs w:val="20"/>
+          <w:u w:val="none"/>
+          <w:shd w:fill="auto" w:val="clear"/>
+          <w:vertAlign w:val="baseline"/>
+          <w:rtl w:val="0"/>
+        </w:rPr>
+        <w:t xml:space="preserve">major modules: the</w:t>
+      </w:r>
+      <w:r>
+        <w:rPr>
+          <w:rtl w:val="0"/>
+        </w:rPr>
+        <w:t xml:space="preserve"> direct message </w:t>
+      </w:r>
+      <w:r>
+        <w:rPr>
+          <w:rFonts w:ascii="Times New Roman" w:cs="Times New Roman" w:eastAsia="Times New Roman" w:hAnsi="Times New Roman"/>
+          <w:b w:val="0"/>
+          <w:i w:val="0"/>
+          <w:smallCaps w:val="0"/>
+          <w:strike w:val="0"/>
+          <w:sz w:val="20"/>
+          <w:szCs w:val="20"/>
+          <w:u w:val="none"/>
+          <w:shd w:fill="auto" w:val="clear"/>
+          <w:vertAlign w:val="baseline"/>
+          <w:rtl w:val="0"/>
+        </w:rPr>
+        <w:t xml:space="preserve">module, the </w:t>
+      </w:r>
+      <w:r>
+        <w:rPr>
+          <w:rtl w:val="0"/>
+        </w:rPr>
+        <w:t xml:space="preserve">group chat</w:t>
+      </w:r>
+      <w:r>
+        <w:rPr>
+          <w:rFonts w:ascii="Times New Roman" w:cs="Times New Roman" w:eastAsia="Times New Roman" w:hAnsi="Times New Roman"/>
+          <w:b w:val="0"/>
+          <w:i w:val="0"/>
+          <w:smallCaps w:val="0"/>
+          <w:strike w:val="0"/>
+          <w:sz w:val="20"/>
+          <w:szCs w:val="20"/>
+          <w:u w:val="none"/>
+          <w:shd w:fill="auto" w:val="clear"/>
+          <w:vertAlign w:val="baseline"/>
+          <w:rtl w:val="0"/>
+        </w:rPr>
+        <w:t xml:space="preserve"> module, and the </w:t>
+      </w:r>
+      <w:r>
+        <w:rPr>
+          <w:rtl w:val="0"/>
+        </w:rPr>
+        <w:t xml:space="preserve">admin </w:t>
+      </w:r>
+      <w:r>
+        <w:rPr>
+          <w:rFonts w:ascii="Times New Roman" w:cs="Times New Roman" w:eastAsia="Times New Roman" w:hAnsi="Times New Roman"/>
+          <w:b w:val="0"/>
+          <w:i w:val="0"/>
+          <w:smallCaps w:val="0"/>
+          <w:strike w:val="0"/>
+          <w:sz w:val="20"/>
+          <w:szCs w:val="20"/>
+          <w:u w:val="none"/>
+          <w:shd w:fill="auto" w:val="clear"/>
+          <w:vertAlign w:val="baseline"/>
+          <w:rtl w:val="0"/>
+        </w:rPr>
+        <w:t xml:space="preserve">module.</w:t>
+      </w:r>
+      <w:r>
+        <w:rPr>
+          <w:rtl w:val="0"/>
+        </w:rPr>
+      </w:r>
+    </w:p>
+    <w:p>
+      <w:pPr>
+        <w:pStyle w:val="Heading2"/>
+        <w:numPr>
+          <w:ilvl w:val="1"/>
+          <w:numId w:val="1"/>
+        </w:numPr>
+        <w:ind w:left="1440" w:hanging="720"/>
+        <w:rPr/>
+      </w:pPr>
+      <w:bookmarkStart w:colFirst="0" w:colLast="0" w:name="_2s8eyo1" w:id="8"/>
+      <w:bookmarkEnd w:id="8"/>
+      <w:r>
+        <w:rPr>
+          <w:rtl w:val="0"/>
+        </w:rPr>
+        <w:t xml:space="preserve">Product Functionality/Features</w:t>
+      </w:r>
+    </w:p>
+    <w:p>
+      <w:pPr>
+        <w:ind w:left="1440" w:firstLine="0"/>
+        <w:rPr/>
+      </w:pPr>
+      <w:r>
+        <w:rPr>
+          <w:rtl w:val="0"/>
+        </w:rPr>
+        <w:t xml:space="preserve">The high-level features of the system are as follows (see section 3 of this document for more detailed requirements that address these features):</w:t>
+      </w:r>
+    </w:p>
+    <w:p>
+      <w:pPr>
+        <w:pStyle w:val="Heading2"/>
+        <w:numPr>
+          <w:ilvl w:val="1"/>
+          <w:numId w:val="1"/>
+        </w:numPr>
+        <w:ind w:left="1440" w:hanging="720"/>
+        <w:rPr/>
+      </w:pPr>
+      <w:bookmarkStart w:colFirst="0" w:colLast="0" w:name="_17dp8vu" w:id="9"/>
+      <w:bookmarkEnd w:id="9"/>
+      <w:r>
+        <w:rPr>
+          <w:rtl w:val="0"/>
+        </w:rPr>
+        <w:t xml:space="preserve">Constraints</w:t>
       </w:r>
     </w:p>
     <w:p>
@@ -5656,86 +5562,39 @@
         <w:spacing w:after="0" w:before="80" w:line="240" w:lineRule="auto"/>
         <w:ind w:left="1440" w:right="0" w:firstLine="0"/>
         <w:jc w:val="both"/>
-        <w:rPr>
-          <w:rFonts w:ascii="Times New Roman" w:cs="Times New Roman" w:eastAsia="Times New Roman" w:hAnsi="Times New Roman"/>
-          <w:b w:val="0"/>
-          <w:i w:val="0"/>
-          <w:smallCaps w:val="0"/>
-          <w:strike w:val="0"/>
-          <w:color w:val="7030a0"/>
-          <w:sz w:val="20"/>
-          <w:szCs w:val="20"/>
-          <w:u w:val="none"/>
-          <w:shd w:fill="auto" w:val="clear"/>
-          <w:vertAlign w:val="baseline"/>
-        </w:rPr>
-      </w:pPr>
-      <w:r>
-        <w:rPr>
-          <w:rFonts w:ascii="Times New Roman" w:cs="Times New Roman" w:eastAsia="Times New Roman" w:hAnsi="Times New Roman"/>
-          <w:b w:val="0"/>
-          <w:i w:val="0"/>
-          <w:smallCaps w:val="0"/>
-          <w:strike w:val="0"/>
-          <w:color w:val="7030a0"/>
-          <w:sz w:val="20"/>
-          <w:szCs w:val="20"/>
-          <w:u w:val="none"/>
-          <w:shd w:fill="auto" w:val="clear"/>
-          <w:vertAlign w:val="baseline"/>
-          <w:rtl w:val="0"/>
-        </w:rPr>
-        <w:t xml:space="preserve">Note: System architecture should follow standard OO design practices.</w:t>
-      </w:r>
-    </w:p>
-    <w:p>
-      <w:pPr>
-        <w:pStyle w:val="Heading2"/>
-        <w:numPr>
-          <w:ilvl w:val="1"/>
-          <w:numId w:val="1"/>
-        </w:numPr>
-        <w:ind w:left="1440" w:hanging="720"/>
-        <w:rPr/>
-      </w:pPr>
-      <w:bookmarkStart w:colFirst="0" w:colLast="0" w:name="_2s8eyo1" w:id="8"/>
-      <w:bookmarkEnd w:id="8"/>
-      <w:r>
-        <w:rPr>
-          <w:rtl w:val="0"/>
-        </w:rPr>
-        <w:t xml:space="preserve">Product Functionality/Features</w:t>
-      </w:r>
-    </w:p>
-    <w:p>
-      <w:pPr>
-        <w:ind w:left="1440" w:firstLine="0"/>
-        <w:rPr/>
-      </w:pPr>
-      <w:r>
-        <w:rPr>
-          <w:rtl w:val="0"/>
-        </w:rPr>
-        <w:t xml:space="preserve">The high-level features of the system are as follows (see section 3 of this document for more detailed requirements that address these features):</w:t>
-      </w:r>
-    </w:p>
-    <w:p>
-      <w:pPr>
-        <w:pStyle w:val="Heading2"/>
-        <w:numPr>
-          <w:ilvl w:val="1"/>
-          <w:numId w:val="1"/>
-        </w:numPr>
-        <w:ind w:left="1440" w:hanging="720"/>
-        <w:rPr/>
-      </w:pPr>
-      <w:bookmarkStart w:colFirst="0" w:colLast="0" w:name="_17dp8vu" w:id="9"/>
-      <w:bookmarkEnd w:id="9"/>
-      <w:r>
-        <w:rPr>
-          <w:rtl w:val="0"/>
-        </w:rPr>
-        <w:t xml:space="preserve">Constraints</w:t>
+        <w:rPr/>
+      </w:pPr>
+      <w:r>
+        <w:rPr>
+          <w:rtl w:val="0"/>
+        </w:rPr>
+        <w:t xml:space="preserve">2.4.1 The system will be limited to one group owner/creator making the creator of the chat the default owner</w:t>
+      </w:r>
+    </w:p>
+    <w:p>
+      <w:pPr>
+        <w:keepNext w:val="0"/>
+        <w:keepLines w:val="0"/>
+        <w:pageBreakBefore w:val="0"/>
+        <w:widowControl w:val="1"/>
+        <w:pBdr>
+          <w:top w:space="0" w:sz="0" w:val="nil"/>
+          <w:left w:space="0" w:sz="0" w:val="nil"/>
+          <w:bottom w:space="0" w:sz="0" w:val="nil"/>
+          <w:right w:space="0" w:sz="0" w:val="nil"/>
+          <w:between w:space="0" w:sz="0" w:val="nil"/>
+        </w:pBdr>
+        <w:shd w:fill="auto" w:val="clear"/>
+        <w:spacing w:after="0" w:before="80" w:line="240" w:lineRule="auto"/>
+        <w:ind w:left="720" w:right="0" w:firstLine="720"/>
+        <w:jc w:val="both"/>
+        <w:rPr/>
+      </w:pPr>
+      <w:r>
+        <w:rPr>
+          <w:rtl w:val="0"/>
+        </w:rPr>
+        <w:t xml:space="preserve">2.4.2 Normal users cannot access logs those permissions are exclusive to the admin </w:t>
       </w:r>
     </w:p>
     <w:p>
@@ -5755,36 +5614,37 @@
         <w:spacing w:after="0" w:before="80" w:line="240" w:lineRule="auto"/>
         <w:ind w:left="1440" w:right="0" w:firstLine="0"/>
         <w:jc w:val="both"/>
-        <w:rPr>
-          <w:rFonts w:ascii="Times New Roman" w:cs="Times New Roman" w:eastAsia="Times New Roman" w:hAnsi="Times New Roman"/>
-          <w:b w:val="0"/>
-          <w:i w:val="0"/>
-          <w:smallCaps w:val="0"/>
-          <w:strike w:val="0"/>
-          <w:color w:val="7030a0"/>
-          <w:sz w:val="20"/>
-          <w:szCs w:val="20"/>
-          <w:u w:val="none"/>
-          <w:shd w:fill="auto" w:val="clear"/>
-          <w:vertAlign w:val="baseline"/>
-        </w:rPr>
-      </w:pPr>
-      <w:r>
-        <w:rPr>
-          <w:rFonts w:ascii="Times New Roman" w:cs="Times New Roman" w:eastAsia="Times New Roman" w:hAnsi="Times New Roman"/>
-          <w:b w:val="0"/>
-          <w:i w:val="0"/>
-          <w:smallCaps w:val="0"/>
-          <w:strike w:val="0"/>
-          <w:color w:val="7030a0"/>
-          <w:sz w:val="20"/>
-          <w:szCs w:val="20"/>
-          <w:u w:val="none"/>
-          <w:shd w:fill="auto" w:val="clear"/>
-          <w:vertAlign w:val="baseline"/>
-          <w:rtl w:val="0"/>
-        </w:rPr>
-        <w:t xml:space="preserve">List appropriate constraints.</w:t>
+        <w:rPr/>
+      </w:pPr>
+      <w:r>
+        <w:rPr>
+          <w:rtl w:val="0"/>
+        </w:rPr>
+        <w:t xml:space="preserve">2.4.3 Normal users cannot log into the same account from different places at the same time.</w:t>
+      </w:r>
+      <w:r>
+        <w:rPr>
+          <w:rtl w:val="0"/>
+        </w:rPr>
+      </w:r>
+    </w:p>
+    <w:p>
+      <w:pPr>
+        <w:pStyle w:val="Heading2"/>
+        <w:numPr>
+          <w:ilvl w:val="1"/>
+          <w:numId w:val="1"/>
+        </w:numPr>
+        <w:ind w:left="1440" w:hanging="720"/>
+        <w:rPr/>
+      </w:pPr>
+      <w:bookmarkStart w:colFirst="0" w:colLast="0" w:name="_26in1rg" w:id="10"/>
+      <w:bookmarkEnd w:id="10"/>
+      <w:r>
+        <w:rPr>
+          <w:rtl w:val="0"/>
+        </w:rPr>
+        <w:t xml:space="preserve">Assumptions and Dependencies</w:t>
       </w:r>
     </w:p>
     <w:p>
@@ -5804,60 +5664,13 @@
         <w:spacing w:after="0" w:before="80" w:line="240" w:lineRule="auto"/>
         <w:ind w:left="1440" w:right="0" w:firstLine="0"/>
         <w:jc w:val="both"/>
-        <w:rPr>
-          <w:rFonts w:ascii="Times New Roman" w:cs="Times New Roman" w:eastAsia="Times New Roman" w:hAnsi="Times New Roman"/>
-          <w:b w:val="0"/>
-          <w:i w:val="0"/>
-          <w:smallCaps w:val="0"/>
-          <w:strike w:val="0"/>
-          <w:color w:val="7030a0"/>
-          <w:sz w:val="20"/>
-          <w:szCs w:val="20"/>
-          <w:u w:val="single"/>
-          <w:shd w:fill="auto" w:val="clear"/>
-          <w:vertAlign w:val="baseline"/>
-        </w:rPr>
-      </w:pPr>
-      <w:r>
-        <w:rPr>
-          <w:rFonts w:ascii="Times New Roman" w:cs="Times New Roman" w:eastAsia="Times New Roman" w:hAnsi="Times New Roman"/>
-          <w:b w:val="0"/>
-          <w:i w:val="0"/>
-          <w:smallCaps w:val="0"/>
-          <w:strike w:val="0"/>
-          <w:color w:val="7030a0"/>
-          <w:sz w:val="20"/>
-          <w:szCs w:val="20"/>
-          <w:u w:val="none"/>
-          <w:shd w:fill="auto" w:val="clear"/>
-          <w:vertAlign w:val="baseline"/>
-          <w:rtl w:val="0"/>
-        </w:rPr>
-        <w:t xml:space="preserve">Constraint example: Since users may use any web browser to access the system, no browser-specific code is to be used in the system. </w:t>
-      </w:r>
-      <w:r>
-        <w:rPr>
-          <w:rtl w:val="0"/>
-        </w:rPr>
-      </w:r>
-    </w:p>
-    <w:p>
-      <w:pPr>
-        <w:pStyle w:val="Heading2"/>
-        <w:numPr>
-          <w:ilvl w:val="1"/>
-          <w:numId w:val="1"/>
-        </w:numPr>
-        <w:ind w:left="1440" w:hanging="720"/>
-        <w:rPr/>
-      </w:pPr>
-      <w:bookmarkStart w:colFirst="0" w:colLast="0" w:name="_26in1rg" w:id="10"/>
-      <w:bookmarkEnd w:id="10"/>
-      <w:r>
-        <w:rPr>
-          <w:rtl w:val="0"/>
-        </w:rPr>
-        <w:t xml:space="preserve">Assumptions and Dependencies</w:t>
+        <w:rPr/>
+      </w:pPr>
+      <w:r>
+        <w:rPr>
+          <w:rtl w:val="0"/>
+        </w:rPr>
+        <w:t xml:space="preserve">2.5.1 Its assumed that you can can have as many users as you want on the server there is no limitation</w:t>
       </w:r>
     </w:p>
     <w:p>
@@ -5877,36 +5690,13 @@
         <w:spacing w:after="0" w:before="80" w:line="240" w:lineRule="auto"/>
         <w:ind w:left="1440" w:right="0" w:firstLine="0"/>
         <w:jc w:val="both"/>
-        <w:rPr>
-          <w:rFonts w:ascii="Times New Roman" w:cs="Times New Roman" w:eastAsia="Times New Roman" w:hAnsi="Times New Roman"/>
-          <w:b w:val="0"/>
-          <w:i w:val="0"/>
-          <w:smallCaps w:val="0"/>
-          <w:strike w:val="0"/>
-          <w:color w:val="7030a0"/>
-          <w:sz w:val="20"/>
-          <w:szCs w:val="20"/>
-          <w:u w:val="none"/>
-          <w:shd w:fill="auto" w:val="clear"/>
-          <w:vertAlign w:val="baseline"/>
-        </w:rPr>
-      </w:pPr>
-      <w:r>
-        <w:rPr>
-          <w:rFonts w:ascii="Times New Roman" w:cs="Times New Roman" w:eastAsia="Times New Roman" w:hAnsi="Times New Roman"/>
-          <w:b w:val="0"/>
-          <w:i w:val="0"/>
-          <w:smallCaps w:val="0"/>
-          <w:strike w:val="0"/>
-          <w:color w:val="7030a0"/>
-          <w:sz w:val="20"/>
-          <w:szCs w:val="20"/>
-          <w:u w:val="none"/>
-          <w:shd w:fill="auto" w:val="clear"/>
-          <w:vertAlign w:val="baseline"/>
-          <w:rtl w:val="0"/>
-        </w:rPr>
-        <w:t xml:space="preserve">List appropriate assumptions</w:t>
+        <w:rPr/>
+      </w:pPr>
+      <w:r>
+        <w:rPr>
+          <w:rtl w:val="0"/>
+        </w:rPr>
+        <w:t xml:space="preserve">2.5.2 Its assumed that the direct messages between users are accurate and consistent (within timestamps)</w:t>
       </w:r>
     </w:p>
     <w:p>
@@ -5926,93 +5716,13 @@
         <w:spacing w:after="0" w:before="80" w:line="240" w:lineRule="auto"/>
         <w:ind w:left="1440" w:right="0" w:firstLine="0"/>
         <w:jc w:val="both"/>
-        <w:rPr>
-          <w:rFonts w:ascii="Times New Roman" w:cs="Times New Roman" w:eastAsia="Times New Roman" w:hAnsi="Times New Roman"/>
-          <w:b w:val="0"/>
-          <w:i w:val="0"/>
-          <w:smallCaps w:val="0"/>
-          <w:strike w:val="0"/>
-          <w:color w:val="7030a0"/>
-          <w:sz w:val="20"/>
-          <w:szCs w:val="20"/>
-          <w:u w:val="none"/>
-          <w:shd w:fill="auto" w:val="clear"/>
-          <w:vertAlign w:val="baseline"/>
-        </w:rPr>
-      </w:pPr>
-      <w:r>
-        <w:rPr>
-          <w:rFonts w:ascii="Times New Roman" w:cs="Times New Roman" w:eastAsia="Times New Roman" w:hAnsi="Times New Roman"/>
-          <w:b w:val="0"/>
-          <w:i w:val="0"/>
-          <w:smallCaps w:val="0"/>
-          <w:strike w:val="0"/>
-          <w:color w:val="7030a0"/>
-          <w:sz w:val="20"/>
-          <w:szCs w:val="20"/>
-          <w:u w:val="none"/>
-          <w:shd w:fill="auto" w:val="clear"/>
-          <w:vertAlign w:val="baseline"/>
-          <w:rtl w:val="0"/>
-        </w:rPr>
-        <w:t xml:space="preserve">Assumption Example: It is assumed that the maximum number of users at a given time is 15,000.</w:t>
-      </w:r>
-    </w:p>
-    <w:p>
-      <w:pPr>
-        <w:pStyle w:val="Heading1"/>
-        <w:numPr>
-          <w:ilvl w:val="0"/>
-          <w:numId w:val="1"/>
-        </w:numPr>
-        <w:ind w:left="720" w:hanging="720"/>
-        <w:rPr/>
-      </w:pPr>
-      <w:bookmarkStart w:colFirst="0" w:colLast="0" w:name="_lnxbz9" w:id="11"/>
-      <w:bookmarkEnd w:id="11"/>
-      <w:r>
-        <w:rPr>
-          <w:rtl w:val="0"/>
-        </w:rPr>
-        <w:t xml:space="preserve">Specific Requirements</w:t>
-      </w:r>
-    </w:p>
-    <w:p>
-      <w:pPr>
-        <w:pStyle w:val="Heading2"/>
-        <w:numPr>
-          <w:ilvl w:val="1"/>
-          <w:numId w:val="1"/>
-        </w:numPr>
-        <w:ind w:left="1440" w:hanging="720"/>
-        <w:rPr/>
-      </w:pPr>
-      <w:bookmarkStart w:colFirst="0" w:colLast="0" w:name="_35nkun2" w:id="12"/>
-      <w:bookmarkEnd w:id="12"/>
-      <w:r>
-        <w:rPr>
-          <w:rtl w:val="0"/>
-        </w:rPr>
-        <w:t xml:space="preserve">Functional Requirements</w:t>
-      </w:r>
-    </w:p>
-    <w:p>
-      <w:pPr>
-        <w:pStyle w:val="Heading3"/>
-        <w:numPr>
-          <w:ilvl w:val="2"/>
-          <w:numId w:val="1"/>
-        </w:numPr>
-        <w:ind w:left="2160" w:hanging="720"/>
-        <w:rPr/>
-      </w:pPr>
-      <w:bookmarkStart w:colFirst="0" w:colLast="0" w:name="_1ksv4uv" w:id="13"/>
-      <w:bookmarkEnd w:id="13"/>
-      <w:r>
-        <w:rPr>
-          <w:rtl w:val="0"/>
-        </w:rPr>
-        <w:t xml:space="preserve">Common Requirements:</w:t>
+        <w:rPr/>
+      </w:pPr>
+      <w:r>
+        <w:rPr>
+          <w:rtl w:val="0"/>
+        </w:rPr>
+        <w:t xml:space="preserve">2.5.3 Its assumed that there is enough bandwidth available for communication between users for system to actually work</w:t>
       </w:r>
     </w:p>
     <w:p>
@@ -6032,36 +5742,69 @@
         <w:spacing w:after="0" w:before="80" w:line="240" w:lineRule="auto"/>
         <w:ind w:left="1440" w:right="0" w:firstLine="0"/>
         <w:jc w:val="both"/>
-        <w:rPr>
-          <w:rFonts w:ascii="Times New Roman" w:cs="Times New Roman" w:eastAsia="Times New Roman" w:hAnsi="Times New Roman"/>
-          <w:b w:val="0"/>
-          <w:i w:val="0"/>
-          <w:smallCaps w:val="0"/>
-          <w:strike w:val="0"/>
-          <w:color w:val="7030a0"/>
-          <w:sz w:val="20"/>
-          <w:szCs w:val="20"/>
-          <w:u w:val="none"/>
-          <w:shd w:fill="auto" w:val="clear"/>
-          <w:vertAlign w:val="baseline"/>
-        </w:rPr>
-      </w:pPr>
-      <w:r>
-        <w:rPr>
-          <w:rFonts w:ascii="Times New Roman" w:cs="Times New Roman" w:eastAsia="Times New Roman" w:hAnsi="Times New Roman"/>
-          <w:b w:val="0"/>
-          <w:i w:val="0"/>
-          <w:smallCaps w:val="0"/>
-          <w:strike w:val="0"/>
-          <w:color w:val="7030a0"/>
-          <w:sz w:val="20"/>
-          <w:szCs w:val="20"/>
-          <w:u w:val="none"/>
-          <w:shd w:fill="auto" w:val="clear"/>
-          <w:vertAlign w:val="baseline"/>
-          <w:rtl w:val="0"/>
-        </w:rPr>
-        <w:t xml:space="preserve">Provide requirements that apply to all components as appropriate. </w:t>
+        <w:rPr/>
+      </w:pPr>
+      <w:r>
+        <w:rPr>
+          <w:rtl w:val="0"/>
+        </w:rPr>
+      </w:r>
+    </w:p>
+    <w:p>
+      <w:pPr>
+        <w:pStyle w:val="Heading1"/>
+        <w:numPr>
+          <w:ilvl w:val="0"/>
+          <w:numId w:val="1"/>
+        </w:numPr>
+        <w:ind w:left="720" w:hanging="720"/>
+        <w:rPr/>
+      </w:pPr>
+      <w:bookmarkStart w:colFirst="0" w:colLast="0" w:name="_lnxbz9" w:id="11"/>
+      <w:bookmarkEnd w:id="11"/>
+      <w:r>
+        <w:rPr>
+          <w:rtl w:val="0"/>
+        </w:rPr>
+        <w:t xml:space="preserve">Specific Requirements</w:t>
+      </w:r>
+    </w:p>
+    <w:p>
+      <w:pPr>
+        <w:pStyle w:val="Heading2"/>
+        <w:numPr>
+          <w:ilvl w:val="1"/>
+          <w:numId w:val="1"/>
+        </w:numPr>
+        <w:ind w:left="1440" w:hanging="720"/>
+        <w:rPr/>
+      </w:pPr>
+      <w:bookmarkStart w:colFirst="0" w:colLast="0" w:name="_35nkun2" w:id="12"/>
+      <w:bookmarkEnd w:id="12"/>
+      <w:r>
+        <w:rPr>
+          <w:rtl w:val="0"/>
+        </w:rPr>
+        <w:t xml:space="preserve">Functional Requirements</w:t>
+      </w:r>
+    </w:p>
+    <w:p>
+      <w:pPr>
+        <w:pStyle w:val="Heading3"/>
+        <w:numPr>
+          <w:ilvl w:val="2"/>
+          <w:numId w:val="1"/>
+        </w:numPr>
+        <w:ind w:left="2160" w:hanging="720"/>
+        <w:rPr/>
+      </w:pPr>
+      <w:bookmarkStart w:colFirst="0" w:colLast="0" w:name="_1ksv4uv" w:id="13"/>
+      <w:bookmarkEnd w:id="13"/>
+      <w:r>
+        <w:rPr>
+          <w:rtl w:val="0"/>
+        </w:rPr>
+        <w:t xml:space="preserve">Common Requirements:</w:t>
       </w:r>
     </w:p>
     <w:p>
@@ -6110,7 +5853,7 @@
           <w:vertAlign w:val="baseline"/>
           <w:rtl w:val="0"/>
         </w:rPr>
-        <w:t xml:space="preserve">Example:</w:t>
+        <w:t xml:space="preserve">Provide requirements that apply to all components as appropriate. </w:t>
       </w:r>
     </w:p>
     <w:p>
@@ -6159,7 +5902,7 @@
           <w:vertAlign w:val="baseline"/>
           <w:rtl w:val="0"/>
         </w:rPr>
-        <w:t xml:space="preserve">3.1.1.1 Users should be allowed to log in using their issued id and pin, both of which are alphanumeric strings between 6 and 20 characters in length. </w:t>
+        <w:t xml:space="preserve">Example:</w:t>
       </w:r>
     </w:p>
     <w:p>
@@ -6208,7 +5951,7 @@
           <w:vertAlign w:val="baseline"/>
           <w:rtl w:val="0"/>
         </w:rPr>
-        <w:t xml:space="preserve">3.1.1.2 The system should provide HTML-based help pages on each screen that describe the purpose of each function within the system. </w:t>
+        <w:t xml:space="preserve">3.1.1.1 Users should be allowed to log in using their issued id and pin, both of which are alphanumeric strings between 6 and 20 characters in length. </w:t>
       </w:r>
     </w:p>
     <w:p>
@@ -6228,13 +5971,36 @@
         <w:spacing w:after="0" w:before="80" w:line="240" w:lineRule="auto"/>
         <w:ind w:left="1440" w:right="0" w:firstLine="0"/>
         <w:jc w:val="both"/>
-        <w:rPr/>
-      </w:pPr>
-      <w:r>
-        <w:rPr>
-          <w:rtl w:val="0"/>
-        </w:rPr>
-        <w:t xml:space="preserve">3.1.1.1 All messages in the system, including direct messages, group chats, and blocked messages, should be logged in the server.</w:t>
+        <w:rPr>
+          <w:rFonts w:ascii="Times New Roman" w:cs="Times New Roman" w:eastAsia="Times New Roman" w:hAnsi="Times New Roman"/>
+          <w:b w:val="0"/>
+          <w:i w:val="0"/>
+          <w:smallCaps w:val="0"/>
+          <w:strike w:val="0"/>
+          <w:color w:val="7030a0"/>
+          <w:sz w:val="20"/>
+          <w:szCs w:val="20"/>
+          <w:u w:val="none"/>
+          <w:shd w:fill="auto" w:val="clear"/>
+          <w:vertAlign w:val="baseline"/>
+        </w:rPr>
+      </w:pPr>
+      <w:r>
+        <w:rPr>
+          <w:rFonts w:ascii="Times New Roman" w:cs="Times New Roman" w:eastAsia="Times New Roman" w:hAnsi="Times New Roman"/>
+          <w:b w:val="0"/>
+          <w:i w:val="0"/>
+          <w:smallCaps w:val="0"/>
+          <w:strike w:val="0"/>
+          <w:color w:val="7030a0"/>
+          <w:sz w:val="20"/>
+          <w:szCs w:val="20"/>
+          <w:u w:val="none"/>
+          <w:shd w:fill="auto" w:val="clear"/>
+          <w:vertAlign w:val="baseline"/>
+          <w:rtl w:val="0"/>
+        </w:rPr>
+        <w:t xml:space="preserve">3.1.1.2 The system should provide HTML-based help pages on each screen that describe the purpose of each function within the system. </w:t>
       </w:r>
     </w:p>
     <w:p>
@@ -6260,7 +6026,7 @@
         <w:rPr>
           <w:rtl w:val="0"/>
         </w:rPr>
-        <w:t xml:space="preserve">3.1.1.2 Users should be able to view all messages history that are stored in the local machine.</w:t>
+        <w:t xml:space="preserve">3.1.1.1 All messages in the system, including direct messages, group chats, and blocked messages, should be logged in the server with timestamp.</w:t>
       </w:r>
     </w:p>
     <w:p>
@@ -6286,7 +6052,7 @@
         <w:rPr>
           <w:rtl w:val="0"/>
         </w:rPr>
-        <w:t xml:space="preserve">3.1.1.3 Users should be able to delete messages, including direct messages and group chats, such that deleted messages will not show up in the history but the messages logged in the server will not be deleted.</w:t>
+        <w:t xml:space="preserve">3.1.1.2 Users should be able to view all messages history that are stored in the local machine.</w:t>
       </w:r>
     </w:p>
     <w:p>
@@ -6312,7 +6078,7 @@
         <w:rPr>
           <w:rtl w:val="0"/>
         </w:rPr>
-        <w:t xml:space="preserve">3.1.1.4 Users should be able to receive messages that are sent synchronously.</w:t>
+        <w:t xml:space="preserve">3.1.1.3 Users should be able to delete messages, including direct messages and group chats, such that deleted messages will not show up in the history but the messages logged in the server will not be deleted.</w:t>
       </w:r>
     </w:p>
     <w:p>
@@ -6338,7 +6104,7 @@
         <w:rPr>
           <w:rtl w:val="0"/>
         </w:rPr>
-        <w:t xml:space="preserve">3.1.1.5 Users should be able to receive messages that are sent asynchronously.</w:t>
+        <w:t xml:space="preserve">3.1.1.4 Users should be able to receive messages that are sent synchronously.</w:t>
       </w:r>
     </w:p>
     <w:p>
@@ -6364,7 +6130,7 @@
         <w:rPr>
           <w:rtl w:val="0"/>
         </w:rPr>
-        <w:t xml:space="preserve">3.1.1.6 Users should be able to send messages to other users (if they are not blocked by other users) regardless of whether other users are online or offline.</w:t>
+        <w:t xml:space="preserve">3.1.1.5 Users should be able to receive messages that are sent asynchronously.</w:t>
       </w:r>
     </w:p>
     <w:p>
@@ -6390,7 +6156,7 @@
         <w:rPr>
           <w:rtl w:val="0"/>
         </w:rPr>
-        <w:t xml:space="preserve">3.1.1.7 Users should be able to pin messages in both direct messages and group chats, allowing them to quickly access important messages without scrolling through the entire chat history.</w:t>
+        <w:t xml:space="preserve">3.1.1.6 Users should be able to send messages to other users (if they are not blocked by other users) regardless of whether other users are online or offline.</w:t>
       </w:r>
     </w:p>
     <w:p>
@@ -6416,7 +6182,7 @@
         <w:rPr>
           <w:rtl w:val="0"/>
         </w:rPr>
-        <w:t xml:space="preserve">3.1.1.8 Users should be able to unpin messages in both direct messages and group chats.</w:t>
+        <w:t xml:space="preserve">3.1.1.7 Users should be able to mute direct message conversations and group chats, in a way that they will receive the messages but not get notifications.</w:t>
       </w:r>
     </w:p>
     <w:p>
@@ -6442,7 +6208,7 @@
         <w:rPr>
           <w:rtl w:val="0"/>
         </w:rPr>
-        <w:t xml:space="preserve">3.1.1.9 Users should be able to mute direct message conversations and group chats, in a way that they will receive the messages but not get notifications.</w:t>
+        <w:t xml:space="preserve">3.1.1.8 Users should be able to unmute direct message conversations and group chats if they muted them before, and start getting message notifications whenever they receive a new message from those conversations.</w:t>
       </w:r>
     </w:p>
     <w:p>
@@ -6468,7 +6234,7 @@
         <w:rPr>
           <w:rtl w:val="0"/>
         </w:rPr>
-        <w:t xml:space="preserve">3.1.1.10 Users should be able to unmute direct message conversations and group chats if they muted them before, and start getting message notifications whenever they receive a new message from those conversations.</w:t>
+        <w:t xml:space="preserve">3.1.1.9 Users should be able to view the directory of all users in the system.</w:t>
       </w:r>
     </w:p>
     <w:p>
@@ -6494,7 +6260,7 @@
         <w:rPr>
           <w:rtl w:val="0"/>
         </w:rPr>
-        <w:t xml:space="preserve">3.1.1.11 Users should be able to view the directory of all users in the system.</w:t>
+        <w:t xml:space="preserve">3.1.1.10 Users should be able to view other users’ online statuses (online or offline) and availability status (idle or busy).</w:t>
       </w:r>
     </w:p>
     <w:p>
@@ -6520,7 +6286,7 @@
         <w:rPr>
           <w:rtl w:val="0"/>
         </w:rPr>
-        <w:t xml:space="preserve">3.1.1.12 Users should be able to view other users’ online statuses (online or offline) and availability status (idle or busy).</w:t>
+        <w:t xml:space="preserve">3.1.1.11 Users should be able to change their availability statuses (idle or busy) whenever they want.</w:t>
       </w:r>
     </w:p>
     <w:p>
@@ -6546,7 +6312,130 @@
         <w:rPr>
           <w:rtl w:val="0"/>
         </w:rPr>
-        <w:t xml:space="preserve">3.1.1.13 Users should be able to change their availability statuses (idle or busy) whenever they want.</w:t>
+        <w:t xml:space="preserve">3.1.1.12 Users’ online statuses are only based on whether they are logged in the system or not and cannot be changed by users.</w:t>
+      </w:r>
+    </w:p>
+    <w:p>
+      <w:pPr>
+        <w:pStyle w:val="Heading3"/>
+        <w:numPr>
+          <w:ilvl w:val="2"/>
+          <w:numId w:val="1"/>
+        </w:numPr>
+        <w:ind w:left="2160" w:hanging="720"/>
+        <w:rPr/>
+      </w:pPr>
+      <w:bookmarkStart w:colFirst="0" w:colLast="0" w:name="_z337ya" w:id="14"/>
+      <w:bookmarkEnd w:id="14"/>
+      <w:r>
+        <w:rPr>
+          <w:rtl w:val="0"/>
+        </w:rPr>
+        <w:t xml:space="preserve">Direct Message</w:t>
+      </w:r>
+      <w:r>
+        <w:rPr>
+          <w:rtl w:val="0"/>
+        </w:rPr>
+        <w:t xml:space="preserve"> Module Requirements:</w:t>
+      </w:r>
+    </w:p>
+    <w:p>
+      <w:pPr>
+        <w:spacing w:before="80" w:lineRule="auto"/>
+        <w:ind w:left="1440" w:firstLine="0"/>
+        <w:jc w:val="both"/>
+        <w:rPr/>
+      </w:pPr>
+      <w:r>
+        <w:rPr>
+          <w:rtl w:val="0"/>
+        </w:rPr>
+        <w:t xml:space="preserve">3.1.2.1 Users should be able to initiate a new conversation with any employees in the system.</w:t>
+      </w:r>
+    </w:p>
+    <w:p>
+      <w:pPr>
+        <w:spacing w:before="80" w:lineRule="auto"/>
+        <w:ind w:left="1440" w:firstLine="0"/>
+        <w:jc w:val="both"/>
+        <w:rPr>
+          <w:highlight w:val="yellow"/>
+        </w:rPr>
+      </w:pPr>
+      <w:r>
+        <w:rPr>
+          <w:rtl w:val="0"/>
+        </w:rPr>
+        <w:t xml:space="preserve">3.1.2.2 Users should be able to block other users such that they will not be able to receive any messages from those blocked users. </w:t>
+      </w:r>
+      <w:r>
+        <w:rPr>
+          <w:highlight w:val="yellow"/>
+          <w:rtl w:val="0"/>
+        </w:rPr>
+        <w:t xml:space="preserve">(discussed later)</w:t>
+      </w:r>
+    </w:p>
+    <w:p>
+      <w:pPr>
+        <w:spacing w:before="80" w:lineRule="auto"/>
+        <w:ind w:left="1440" w:firstLine="0"/>
+        <w:jc w:val="both"/>
+        <w:rPr>
+          <w:highlight w:val="yellow"/>
+        </w:rPr>
+      </w:pPr>
+      <w:r>
+        <w:rPr>
+          <w:rtl w:val="0"/>
+        </w:rPr>
+        <w:t xml:space="preserve">3.1.2.3 Users should be able to unblock other users if they block them before and start receiving messages from them sent after the unblock event. </w:t>
+      </w:r>
+      <w:r>
+        <w:rPr>
+          <w:highlight w:val="yellow"/>
+          <w:rtl w:val="0"/>
+        </w:rPr>
+        <w:t xml:space="preserve">(discussed later)</w:t>
+      </w:r>
+    </w:p>
+    <w:p>
+      <w:pPr>
+        <w:spacing w:before="80" w:lineRule="auto"/>
+        <w:ind w:left="1440" w:firstLine="0"/>
+        <w:jc w:val="both"/>
+        <w:rPr/>
+      </w:pPr>
+      <w:r>
+        <w:rPr>
+          <w:rtl w:val="0"/>
+        </w:rPr>
+      </w:r>
+    </w:p>
+    <w:p>
+      <w:pPr>
+        <w:pStyle w:val="Heading3"/>
+        <w:numPr>
+          <w:ilvl w:val="2"/>
+          <w:numId w:val="1"/>
+        </w:numPr>
+        <w:ind w:left="2160" w:hanging="720"/>
+        <w:rPr/>
+      </w:pPr>
+      <w:bookmarkStart w:colFirst="0" w:colLast="0" w:name="_1y810tw" w:id="15"/>
+      <w:bookmarkEnd w:id="15"/>
+      <w:r>
+        <w:rPr>
+          <w:rtl w:val="0"/>
+        </w:rPr>
+        <w:t xml:space="preserve">Group Chat</w:t>
+      </w:r>
+      <w:r>
+        <w:rPr>
+          <w:rtl w:val="0"/>
+        </w:rPr>
+        <w:t xml:space="preserve"> Module Requirements:</w:t>
       </w:r>
     </w:p>
     <w:p>
@@ -6572,112 +6461,7 @@
         <w:rPr>
           <w:rtl w:val="0"/>
         </w:rPr>
-        <w:t xml:space="preserve">3.1.1.14 Users’ online statuses are only based on whether they are logged in the system or not and cannot be changed by users.</w:t>
-      </w:r>
-    </w:p>
-    <w:p>
-      <w:pPr>
-        <w:pStyle w:val="Heading3"/>
-        <w:numPr>
-          <w:ilvl w:val="2"/>
-          <w:numId w:val="1"/>
-        </w:numPr>
-        <w:ind w:left="2160" w:hanging="720"/>
-        <w:rPr/>
-      </w:pPr>
-      <w:bookmarkStart w:colFirst="0" w:colLast="0" w:name="_z337ya" w:id="14"/>
-      <w:bookmarkEnd w:id="14"/>
-      <w:r>
-        <w:rPr>
-          <w:rtl w:val="0"/>
-        </w:rPr>
-        <w:t xml:space="preserve">Direct Message</w:t>
-      </w:r>
-      <w:r>
-        <w:rPr>
-          <w:rtl w:val="0"/>
-        </w:rPr>
-        <w:t xml:space="preserve"> Module Requirements:</w:t>
-      </w:r>
-    </w:p>
-    <w:p>
-      <w:pPr>
-        <w:spacing w:before="80" w:lineRule="auto"/>
-        <w:ind w:left="1440" w:firstLine="0"/>
-        <w:jc w:val="both"/>
-        <w:rPr/>
-      </w:pPr>
-      <w:r>
-        <w:rPr>
-          <w:rtl w:val="0"/>
-        </w:rPr>
-        <w:t xml:space="preserve">3.1.2.1 Users should be able to initiate a new conversation with any employees in the system.</w:t>
-      </w:r>
-    </w:p>
-    <w:p>
-      <w:pPr>
-        <w:spacing w:before="80" w:lineRule="auto"/>
-        <w:ind w:left="1440" w:firstLine="0"/>
-        <w:jc w:val="both"/>
-        <w:rPr/>
-      </w:pPr>
-      <w:r>
-        <w:rPr>
-          <w:rtl w:val="0"/>
-        </w:rPr>
-        <w:t xml:space="preserve">3.1.2.2 Users should be able to block other users such that they will not be able to receive any messages from those blocked users.</w:t>
-      </w:r>
-    </w:p>
-    <w:p>
-      <w:pPr>
-        <w:spacing w:before="80" w:lineRule="auto"/>
-        <w:ind w:left="1440" w:firstLine="0"/>
-        <w:jc w:val="both"/>
-        <w:rPr/>
-      </w:pPr>
-      <w:r>
-        <w:rPr>
-          <w:rtl w:val="0"/>
-        </w:rPr>
-        <w:t xml:space="preserve">3.1.2.3 Users should be able to unblock other users if they block them before and start receiving messages from them sent after the unblock event.</w:t>
-      </w:r>
-    </w:p>
-    <w:p>
-      <w:pPr>
-        <w:spacing w:before="80" w:lineRule="auto"/>
-        <w:ind w:left="1440" w:firstLine="0"/>
-        <w:jc w:val="both"/>
-        <w:rPr/>
-      </w:pPr>
-      <w:r>
-        <w:rPr>
-          <w:rtl w:val="0"/>
-        </w:rPr>
-      </w:r>
-    </w:p>
-    <w:p>
-      <w:pPr>
-        <w:pStyle w:val="Heading3"/>
-        <w:numPr>
-          <w:ilvl w:val="2"/>
-          <w:numId w:val="1"/>
-        </w:numPr>
-        <w:ind w:left="2160" w:hanging="720"/>
-        <w:rPr/>
-      </w:pPr>
-      <w:bookmarkStart w:colFirst="0" w:colLast="0" w:name="_1y810tw" w:id="15"/>
-      <w:bookmarkEnd w:id="15"/>
-      <w:r>
-        <w:rPr>
-          <w:rtl w:val="0"/>
-        </w:rPr>
-        <w:t xml:space="preserve">Group Chat</w:t>
-      </w:r>
-      <w:r>
-        <w:rPr>
-          <w:rtl w:val="0"/>
-        </w:rPr>
-        <w:t xml:space="preserve"> Module Requirements:</w:t>
+        <w:t xml:space="preserve">3.1.3.1 Users should be able to accept invitations to join group chats.</w:t>
       </w:r>
     </w:p>
     <w:p>
@@ -6703,7 +6487,7 @@
         <w:rPr>
           <w:rtl w:val="0"/>
         </w:rPr>
-        <w:t xml:space="preserve">3.1.3.1 Users should be able to accept invitations to join group chats.</w:t>
+        <w:t xml:space="preserve">3.1.3.2 Users who are members of the groups should be able to send requests to invite other people to join group chats.</w:t>
       </w:r>
     </w:p>
     <w:p>
@@ -6729,7 +6513,7 @@
         <w:rPr>
           <w:rtl w:val="0"/>
         </w:rPr>
-        <w:t xml:space="preserve">3.1.3.2 Users should be able to send requests to join group chats.</w:t>
+        <w:t xml:space="preserve">3.1.3.3 Users should be able to create new group chats and they will automatically become the Group Administrators of the new group chats.</w:t>
       </w:r>
     </w:p>
     <w:p>
@@ -6755,7 +6539,7 @@
         <w:rPr>
           <w:rtl w:val="0"/>
         </w:rPr>
-        <w:t xml:space="preserve">3.1.3.3 Users should be able to create new group chats and they will automatically become the Group Administrators of the new group chats.</w:t>
+        <w:t xml:space="preserve">3.3.3.4  Every group chat will only have one Group Administrator, who is also the person created the group.</w:t>
       </w:r>
     </w:p>
     <w:p>
@@ -6781,7 +6565,7 @@
         <w:rPr>
           <w:rtl w:val="0"/>
         </w:rPr>
-        <w:t xml:space="preserve">3.3.3.4 Users who are members of the group chat should be able to invite other users to join.</w:t>
+        <w:t xml:space="preserve">3.3.3.5 Only users who are Group Administrators of the group chat can decide whether to let certain users join.</w:t>
       </w:r>
     </w:p>
     <w:p>
@@ -6807,7 +6591,7 @@
         <w:rPr>
           <w:rtl w:val="0"/>
         </w:rPr>
-        <w:t xml:space="preserve">3.3.3.5 Only users who are Group Administrators of the group chat can decide whether to let certain users join.</w:t>
+        <w:t xml:space="preserve">3.3.3.6 Only users who are Group Administrators of the group chat can remove members from the group chat.</w:t>
       </w:r>
     </w:p>
     <w:p>
@@ -6833,7 +6617,7 @@
         <w:rPr>
           <w:rtl w:val="0"/>
         </w:rPr>
-        <w:t xml:space="preserve">3.3.3.6 Users who are Group Administrators of the group chat should be able to invite other users to be the Group Administrators of the same group.</w:t>
+        <w:t xml:space="preserve">3.3.3.7 Users should be able to leave any group chats if they want.</w:t>
       </w:r>
     </w:p>
     <w:p>
@@ -6859,7 +6643,7 @@
         <w:rPr>
           <w:rtl w:val="0"/>
         </w:rPr>
-        <w:t xml:space="preserve">3.3.3.7 Only users who are Group Administrators of the group chat can remove members from the group chat.</w:t>
+        <w:t xml:space="preserve">3.3.3.8 Every Group Administrators of the group chats can appoint one team member to be the new Group Administrator, and there will be only one Group Administrator at a time.</w:t>
       </w:r>
     </w:p>
     <w:p>
@@ -6885,7 +6669,6 @@
         <w:rPr>
           <w:rtl w:val="0"/>
         </w:rPr>
-        <w:t xml:space="preserve">3.3.3.8 Only users who are Group Administrators of the group chat can pin messages in the group chat that are visible to all members of the group.</w:t>
       </w:r>
     </w:p>
     <w:p>
@@ -6911,7 +6694,31 @@
         <w:rPr>
           <w:rtl w:val="0"/>
         </w:rPr>
-        <w:t xml:space="preserve">3.3.3.9 Only users who are Group Administrators of the group chat can unpin messages that are pinned in the group chat before.</w:t>
+      </w:r>
+    </w:p>
+    <w:p>
+      <w:pPr>
+        <w:pStyle w:val="Heading3"/>
+        <w:numPr>
+          <w:ilvl w:val="2"/>
+          <w:numId w:val="1"/>
+        </w:numPr>
+        <w:ind w:left="2160" w:hanging="720"/>
+        <w:rPr/>
+      </w:pPr>
+      <w:bookmarkStart w:colFirst="0" w:colLast="0" w:name="_2xcytpi" w:id="16"/>
+      <w:bookmarkEnd w:id="16"/>
+      <w:r>
+        <w:rPr>
+          <w:rtl w:val="0"/>
+        </w:rPr>
+        <w:t xml:space="preserve">Admin</w:t>
+      </w:r>
+      <w:r>
+        <w:rPr>
+          <w:rtl w:val="0"/>
+        </w:rPr>
+        <w:t xml:space="preserve"> Module Requirements:</w:t>
       </w:r>
     </w:p>
     <w:p>
@@ -6931,13 +6738,36 @@
         <w:spacing w:after="0" w:before="80" w:line="240" w:lineRule="auto"/>
         <w:ind w:left="1440" w:right="0" w:firstLine="0"/>
         <w:jc w:val="both"/>
-        <w:rPr/>
-      </w:pPr>
-      <w:r>
-        <w:rPr>
-          <w:rtl w:val="0"/>
-        </w:rPr>
-        <w:t xml:space="preserve">3.3.3.9 Users should be able to leave any group chats if they want.</w:t>
+        <w:rPr>
+          <w:rFonts w:ascii="Times New Roman" w:cs="Times New Roman" w:eastAsia="Times New Roman" w:hAnsi="Times New Roman"/>
+          <w:b w:val="0"/>
+          <w:i w:val="0"/>
+          <w:smallCaps w:val="0"/>
+          <w:strike w:val="0"/>
+          <w:color w:val="7030a0"/>
+          <w:sz w:val="20"/>
+          <w:szCs w:val="20"/>
+          <w:u w:val="none"/>
+          <w:shd w:fill="auto" w:val="clear"/>
+          <w:vertAlign w:val="baseline"/>
+        </w:rPr>
+      </w:pPr>
+      <w:r>
+        <w:rPr>
+          <w:rFonts w:ascii="Times New Roman" w:cs="Times New Roman" w:eastAsia="Times New Roman" w:hAnsi="Times New Roman"/>
+          <w:b w:val="0"/>
+          <w:i w:val="0"/>
+          <w:smallCaps w:val="0"/>
+          <w:strike w:val="0"/>
+          <w:color w:val="7030a0"/>
+          <w:sz w:val="20"/>
+          <w:szCs w:val="20"/>
+          <w:u w:val="none"/>
+          <w:shd w:fill="auto" w:val="clear"/>
+          <w:vertAlign w:val="baseline"/>
+          <w:rtl w:val="0"/>
+        </w:rPr>
+        <w:t xml:space="preserve">Provide module specific requirements as appropriate. </w:t>
       </w:r>
     </w:p>
     <w:p>
@@ -6957,37 +6787,36 @@
         <w:spacing w:after="0" w:before="80" w:line="240" w:lineRule="auto"/>
         <w:ind w:left="1440" w:right="0" w:firstLine="0"/>
         <w:jc w:val="both"/>
-        <w:rPr/>
-      </w:pPr>
-      <w:r>
-        <w:rPr>
-          <w:rtl w:val="0"/>
-        </w:rPr>
-      </w:r>
-    </w:p>
-    <w:p>
-      <w:pPr>
-        <w:pStyle w:val="Heading3"/>
-        <w:numPr>
-          <w:ilvl w:val="2"/>
-          <w:numId w:val="1"/>
-        </w:numPr>
-        <w:ind w:left="2160" w:hanging="720"/>
-        <w:rPr/>
-      </w:pPr>
-      <w:bookmarkStart w:colFirst="0" w:colLast="0" w:name="_2xcytpi" w:id="16"/>
-      <w:bookmarkEnd w:id="16"/>
-      <w:r>
-        <w:rPr>
-          <w:rtl w:val="0"/>
-        </w:rPr>
-        <w:t xml:space="preserve">Admin</w:t>
-      </w:r>
-      <w:r>
-        <w:rPr>
-          <w:rtl w:val="0"/>
-        </w:rPr>
-        <w:t xml:space="preserve"> Module Requirements:</w:t>
+        <w:rPr>
+          <w:rFonts w:ascii="Times New Roman" w:cs="Times New Roman" w:eastAsia="Times New Roman" w:hAnsi="Times New Roman"/>
+          <w:b w:val="0"/>
+          <w:i w:val="0"/>
+          <w:smallCaps w:val="0"/>
+          <w:strike w:val="0"/>
+          <w:color w:val="7030a0"/>
+          <w:sz w:val="20"/>
+          <w:szCs w:val="20"/>
+          <w:u w:val="none"/>
+          <w:shd w:fill="auto" w:val="clear"/>
+          <w:vertAlign w:val="baseline"/>
+        </w:rPr>
+      </w:pPr>
+      <w:r>
+        <w:rPr>
+          <w:rFonts w:ascii="Times New Roman" w:cs="Times New Roman" w:eastAsia="Times New Roman" w:hAnsi="Times New Roman"/>
+          <w:b w:val="0"/>
+          <w:i w:val="0"/>
+          <w:smallCaps w:val="0"/>
+          <w:strike w:val="0"/>
+          <w:color w:val="7030a0"/>
+          <w:sz w:val="20"/>
+          <w:szCs w:val="20"/>
+          <w:u w:val="none"/>
+          <w:shd w:fill="auto" w:val="clear"/>
+          <w:vertAlign w:val="baseline"/>
+          <w:rtl w:val="0"/>
+        </w:rPr>
+        <w:t xml:space="preserve">Example:</w:t>
       </w:r>
     </w:p>
     <w:p>
@@ -7036,7 +6865,7 @@
           <w:vertAlign w:val="baseline"/>
           <w:rtl w:val="0"/>
         </w:rPr>
-        <w:t xml:space="preserve">Provide module specific requirements as appropriate. </w:t>
+        <w:t xml:space="preserve">3.1.2.1 Users should be allowed to log in using their issued id and pin, both of which are alphanumeric strings between 6 and 20 characters in length. </w:t>
       </w:r>
     </w:p>
     <w:p>
@@ -7056,36 +6885,13 @@
         <w:spacing w:after="0" w:before="80" w:line="240" w:lineRule="auto"/>
         <w:ind w:left="1440" w:right="0" w:firstLine="0"/>
         <w:jc w:val="both"/>
-        <w:rPr>
-          <w:rFonts w:ascii="Times New Roman" w:cs="Times New Roman" w:eastAsia="Times New Roman" w:hAnsi="Times New Roman"/>
-          <w:b w:val="0"/>
-          <w:i w:val="0"/>
-          <w:smallCaps w:val="0"/>
-          <w:strike w:val="0"/>
-          <w:color w:val="7030a0"/>
-          <w:sz w:val="20"/>
-          <w:szCs w:val="20"/>
-          <w:u w:val="none"/>
-          <w:shd w:fill="auto" w:val="clear"/>
-          <w:vertAlign w:val="baseline"/>
-        </w:rPr>
-      </w:pPr>
-      <w:r>
-        <w:rPr>
-          <w:rFonts w:ascii="Times New Roman" w:cs="Times New Roman" w:eastAsia="Times New Roman" w:hAnsi="Times New Roman"/>
-          <w:b w:val="0"/>
-          <w:i w:val="0"/>
-          <w:smallCaps w:val="0"/>
-          <w:strike w:val="0"/>
-          <w:color w:val="7030a0"/>
-          <w:sz w:val="20"/>
-          <w:szCs w:val="20"/>
-          <w:u w:val="none"/>
-          <w:shd w:fill="auto" w:val="clear"/>
-          <w:vertAlign w:val="baseline"/>
-          <w:rtl w:val="0"/>
-        </w:rPr>
-        <w:t xml:space="preserve">Example:</w:t>
+        <w:rPr/>
+      </w:pPr>
+      <w:r>
+        <w:rPr>
+          <w:rtl w:val="0"/>
+        </w:rPr>
+        <w:t xml:space="preserve">3.1.4.1 IT users (admins) should be able to view all the logged messages stored in the server.</w:t>
       </w:r>
     </w:p>
     <w:p>
@@ -7105,36 +6911,13 @@
         <w:spacing w:after="0" w:before="80" w:line="240" w:lineRule="auto"/>
         <w:ind w:left="1440" w:right="0" w:firstLine="0"/>
         <w:jc w:val="both"/>
-        <w:rPr>
-          <w:rFonts w:ascii="Times New Roman" w:cs="Times New Roman" w:eastAsia="Times New Roman" w:hAnsi="Times New Roman"/>
-          <w:b w:val="0"/>
-          <w:i w:val="0"/>
-          <w:smallCaps w:val="0"/>
-          <w:strike w:val="0"/>
-          <w:color w:val="7030a0"/>
-          <w:sz w:val="20"/>
-          <w:szCs w:val="20"/>
-          <w:u w:val="none"/>
-          <w:shd w:fill="auto" w:val="clear"/>
-          <w:vertAlign w:val="baseline"/>
-        </w:rPr>
-      </w:pPr>
-      <w:r>
-        <w:rPr>
-          <w:rFonts w:ascii="Times New Roman" w:cs="Times New Roman" w:eastAsia="Times New Roman" w:hAnsi="Times New Roman"/>
-          <w:b w:val="0"/>
-          <w:i w:val="0"/>
-          <w:smallCaps w:val="0"/>
-          <w:strike w:val="0"/>
-          <w:color w:val="7030a0"/>
-          <w:sz w:val="20"/>
-          <w:szCs w:val="20"/>
-          <w:u w:val="none"/>
-          <w:shd w:fill="auto" w:val="clear"/>
-          <w:vertAlign w:val="baseline"/>
-          <w:rtl w:val="0"/>
-        </w:rPr>
-        <w:t xml:space="preserve">3.1.2.1 Users should be allowed to log in using their issued id and pin, both of which are alphanumeric strings between 6 and 20 characters in length. </w:t>
+        <w:rPr/>
+      </w:pPr>
+      <w:r>
+        <w:rPr>
+          <w:rtl w:val="0"/>
+        </w:rPr>
+        <w:t xml:space="preserve">3.1.4.2 IT admins should be able to create new users.</w:t>
       </w:r>
     </w:p>
     <w:p>
@@ -7160,7 +6943,7 @@
         <w:rPr>
           <w:rtl w:val="0"/>
         </w:rPr>
-        <w:t xml:space="preserve">3.1.4.1 IT users (admins) should be able to view all the logged messages stored in the server.</w:t>
+        <w:t xml:space="preserve">3.1.4.3 IT admins should be able to delete existing users and automatically remove them from all the group chats they belong to. Any attempts to send new messages to these deleted users will be rejected and those users will receive an error message.</w:t>
       </w:r>
     </w:p>
     <w:p>
@@ -7186,7 +6969,7 @@
         <w:rPr>
           <w:rtl w:val="0"/>
         </w:rPr>
-        <w:t xml:space="preserve">3.1.4.2 IT admins should be able to create new users.</w:t>
+        <w:t xml:space="preserve">3.1.4.4 All log messages IT users viewed will be deleted in local after IT users log out the application.</w:t>
       </w:r>
     </w:p>
     <w:p>
@@ -7206,13 +6989,43 @@
         <w:spacing w:after="0" w:before="80" w:line="240" w:lineRule="auto"/>
         <w:ind w:left="1440" w:right="0" w:firstLine="0"/>
         <w:jc w:val="both"/>
-        <w:rPr/>
-      </w:pPr>
-      <w:r>
-        <w:rPr>
-          <w:rtl w:val="0"/>
-        </w:rPr>
-        <w:t xml:space="preserve">3.1.4.3 IT admins should be able to delete existing users and automatically remove them from all the group chats they belong to. Any attempts to send new messages to these deleted users will be rejected and those users will receive an error message.</w:t>
+        <w:rPr>
+          <w:rFonts w:ascii="Times New Roman" w:cs="Times New Roman" w:eastAsia="Times New Roman" w:hAnsi="Times New Roman"/>
+          <w:b w:val="0"/>
+          <w:i w:val="0"/>
+          <w:smallCaps w:val="0"/>
+          <w:strike w:val="0"/>
+          <w:color w:val="7030a0"/>
+          <w:sz w:val="20"/>
+          <w:szCs w:val="20"/>
+          <w:u w:val="none"/>
+          <w:shd w:fill="auto" w:val="clear"/>
+          <w:vertAlign w:val="baseline"/>
+        </w:rPr>
+      </w:pPr>
+      <w:r>
+        <w:rPr>
+          <w:rtl w:val="0"/>
+        </w:rPr>
+      </w:r>
+    </w:p>
+    <w:p>
+      <w:pPr>
+        <w:pStyle w:val="Heading2"/>
+        <w:numPr>
+          <w:ilvl w:val="1"/>
+          <w:numId w:val="1"/>
+        </w:numPr>
+        <w:ind w:left="1440" w:hanging="720"/>
+        <w:rPr/>
+      </w:pPr>
+      <w:bookmarkStart w:colFirst="0" w:colLast="0" w:name="_3whwml4" w:id="17"/>
+      <w:bookmarkEnd w:id="17"/>
+      <w:r>
+        <w:rPr>
+          <w:rtl w:val="0"/>
+        </w:rPr>
+        <w:t xml:space="preserve">External Interface Requirements</w:t>
       </w:r>
     </w:p>
     <w:p>
@@ -7248,27 +7061,20 @@
       </w:pPr>
       <w:r>
         <w:rPr>
-          <w:rtl w:val="0"/>
-        </w:rPr>
-      </w:r>
-    </w:p>
-    <w:p>
-      <w:pPr>
-        <w:pStyle w:val="Heading2"/>
-        <w:numPr>
-          <w:ilvl w:val="1"/>
-          <w:numId w:val="1"/>
-        </w:numPr>
-        <w:ind w:left="1440" w:hanging="720"/>
-        <w:rPr/>
-      </w:pPr>
-      <w:bookmarkStart w:colFirst="0" w:colLast="0" w:name="_3whwml4" w:id="17"/>
-      <w:bookmarkEnd w:id="17"/>
-      <w:r>
-        <w:rPr>
-          <w:rtl w:val="0"/>
-        </w:rPr>
-        <w:t xml:space="preserve">External Interface Requirements</w:t>
+          <w:rFonts w:ascii="Times New Roman" w:cs="Times New Roman" w:eastAsia="Times New Roman" w:hAnsi="Times New Roman"/>
+          <w:b w:val="0"/>
+          <w:i w:val="0"/>
+          <w:smallCaps w:val="0"/>
+          <w:strike w:val="0"/>
+          <w:color w:val="7030a0"/>
+          <w:sz w:val="20"/>
+          <w:szCs w:val="20"/>
+          <w:u w:val="none"/>
+          <w:shd w:fill="auto" w:val="clear"/>
+          <w:vertAlign w:val="baseline"/>
+          <w:rtl w:val="0"/>
+        </w:rPr>
+        <w:t xml:space="preserve">Provide module specific requirements as appropriate. </w:t>
       </w:r>
     </w:p>
     <w:p>
@@ -7317,7 +7123,7 @@
           <w:vertAlign w:val="baseline"/>
           <w:rtl w:val="0"/>
         </w:rPr>
-        <w:t xml:space="preserve">Provide module specific requirements as appropriate. </w:t>
+        <w:t xml:space="preserve">Example:</w:t>
       </w:r>
     </w:p>
     <w:p>
@@ -7366,7 +7172,41 @@
           <w:vertAlign w:val="baseline"/>
           <w:rtl w:val="0"/>
         </w:rPr>
-        <w:t xml:space="preserve">Example:</w:t>
+        <w:t xml:space="preserve">3.2.1 The system must provide an interface to the University billing system administered by the Bursar’s office so that students can be automatically billed for the courses in which they have enrolled. The interface is to be in a comma-separated text file containing</w:t>
+      </w:r>
+      <w:r>
+        <w:rPr>
+          <w:rFonts w:ascii="Times New Roman" w:cs="Times New Roman" w:eastAsia="Times New Roman" w:hAnsi="Times New Roman"/>
+          <w:b w:val="0"/>
+          <w:i w:val="0"/>
+          <w:smallCaps w:val="0"/>
+          <w:strike w:val="0"/>
+          <w:color w:val="800000"/>
+          <w:sz w:val="20"/>
+          <w:szCs w:val="20"/>
+          <w:u w:val="single"/>
+          <w:shd w:fill="auto" w:val="clear"/>
+          <w:vertAlign w:val="baseline"/>
+          <w:rtl w:val="0"/>
+        </w:rPr>
+        <w:t xml:space="preserve"> </w:t>
+      </w:r>
+      <w:r>
+        <w:rPr>
+          <w:rFonts w:ascii="Times New Roman" w:cs="Times New Roman" w:eastAsia="Times New Roman" w:hAnsi="Times New Roman"/>
+          <w:b w:val="0"/>
+          <w:i w:val="0"/>
+          <w:smallCaps w:val="0"/>
+          <w:strike w:val="0"/>
+          <w:color w:val="7030a0"/>
+          <w:sz w:val="20"/>
+          <w:szCs w:val="20"/>
+          <w:u w:val="none"/>
+          <w:shd w:fill="auto" w:val="clear"/>
+          <w:vertAlign w:val="baseline"/>
+          <w:rtl w:val="0"/>
+        </w:rPr>
+        <w:t xml:space="preserve">the following fields: student id, course id, term id, action. Where “action” is whether the student has added or dropped the course. The file will be exported nightly and will contain new transactions only. </w:t>
       </w:r>
     </w:p>
     <w:p>
@@ -7386,70 +7226,13 @@
         <w:spacing w:after="0" w:before="80" w:line="240" w:lineRule="auto"/>
         <w:ind w:left="1440" w:right="0" w:firstLine="0"/>
         <w:jc w:val="both"/>
-        <w:rPr>
-          <w:rFonts w:ascii="Times New Roman" w:cs="Times New Roman" w:eastAsia="Times New Roman" w:hAnsi="Times New Roman"/>
-          <w:b w:val="0"/>
-          <w:i w:val="0"/>
-          <w:smallCaps w:val="0"/>
-          <w:strike w:val="0"/>
-          <w:color w:val="7030a0"/>
-          <w:sz w:val="20"/>
-          <w:szCs w:val="20"/>
-          <w:u w:val="none"/>
-          <w:shd w:fill="auto" w:val="clear"/>
-          <w:vertAlign w:val="baseline"/>
-        </w:rPr>
-      </w:pPr>
-      <w:r>
-        <w:rPr>
-          <w:rFonts w:ascii="Times New Roman" w:cs="Times New Roman" w:eastAsia="Times New Roman" w:hAnsi="Times New Roman"/>
-          <w:b w:val="0"/>
-          <w:i w:val="0"/>
-          <w:smallCaps w:val="0"/>
-          <w:strike w:val="0"/>
-          <w:color w:val="7030a0"/>
-          <w:sz w:val="20"/>
-          <w:szCs w:val="20"/>
-          <w:u w:val="none"/>
-          <w:shd w:fill="auto" w:val="clear"/>
-          <w:vertAlign w:val="baseline"/>
-          <w:rtl w:val="0"/>
-        </w:rPr>
-        <w:t xml:space="preserve">3.2.1 The system must provide an interface to the University billing system administered by the Bursar’s office so that students can be automatically billed for the courses in which they have enrolled. The interface is to be in a comma-separated text file containing</w:t>
-      </w:r>
-      <w:r>
-        <w:rPr>
-          <w:rFonts w:ascii="Times New Roman" w:cs="Times New Roman" w:eastAsia="Times New Roman" w:hAnsi="Times New Roman"/>
-          <w:b w:val="0"/>
-          <w:i w:val="0"/>
-          <w:smallCaps w:val="0"/>
-          <w:strike w:val="0"/>
-          <w:color w:val="800000"/>
-          <w:sz w:val="20"/>
-          <w:szCs w:val="20"/>
-          <w:u w:val="single"/>
-          <w:shd w:fill="auto" w:val="clear"/>
-          <w:vertAlign w:val="baseline"/>
-          <w:rtl w:val="0"/>
-        </w:rPr>
-        <w:t xml:space="preserve"> </w:t>
-      </w:r>
-      <w:r>
-        <w:rPr>
-          <w:rFonts w:ascii="Times New Roman" w:cs="Times New Roman" w:eastAsia="Times New Roman" w:hAnsi="Times New Roman"/>
-          <w:b w:val="0"/>
-          <w:i w:val="0"/>
-          <w:smallCaps w:val="0"/>
-          <w:strike w:val="0"/>
-          <w:color w:val="7030a0"/>
-          <w:sz w:val="20"/>
-          <w:szCs w:val="20"/>
-          <w:u w:val="none"/>
-          <w:shd w:fill="auto" w:val="clear"/>
-          <w:vertAlign w:val="baseline"/>
-          <w:rtl w:val="0"/>
-        </w:rPr>
-        <w:t xml:space="preserve">the following fields: student id, course id, term id, action. Where “action” is whether the student has added or dropped the course. The file will be exported nightly and will contain new transactions only. </w:t>
+        <w:rPr/>
+      </w:pPr>
+      <w:r>
+        <w:rPr>
+          <w:rtl w:val="0"/>
+        </w:rPr>
+        <w:t xml:space="preserve">3.2.1 The system must provide an interface for the client (the users).</w:t>
       </w:r>
     </w:p>
     <w:p>
@@ -7475,7 +7258,7 @@
         <w:rPr>
           <w:rtl w:val="0"/>
         </w:rPr>
-        <w:t xml:space="preserve">3.2.1 The system must provide an interface for the client (the users).</w:t>
+        <w:t xml:space="preserve">3.2.2 The client application will save all the received and sent messages locally before exiting.</w:t>
       </w:r>
     </w:p>
     <w:p>
@@ -7501,7 +7284,26 @@
         <w:rPr>
           <w:rtl w:val="0"/>
         </w:rPr>
-        <w:t xml:space="preserve">3.2.2 The client application will save all the received and sent messages locally before exiting.</w:t>
+        <w:t xml:space="preserve">3.2.3 The server application will save all the logged files and user information locally before and can restore after restart.</w:t>
+      </w:r>
+    </w:p>
+    <w:p>
+      <w:pPr>
+        <w:pStyle w:val="Heading2"/>
+        <w:numPr>
+          <w:ilvl w:val="1"/>
+          <w:numId w:val="1"/>
+        </w:numPr>
+        <w:ind w:left="1440" w:hanging="720"/>
+        <w:rPr/>
+      </w:pPr>
+      <w:bookmarkStart w:colFirst="0" w:colLast="0" w:name="_qsh70q" w:id="18"/>
+      <w:bookmarkEnd w:id="18"/>
+      <w:r>
+        <w:rPr>
+          <w:rtl w:val="0"/>
+        </w:rPr>
+        <w:t xml:space="preserve">Internal Interface Requirements</w:t>
       </w:r>
     </w:p>
     <w:p>
@@ -7521,32 +7323,36 @@
         <w:spacing w:after="0" w:before="80" w:line="240" w:lineRule="auto"/>
         <w:ind w:left="1440" w:right="0" w:firstLine="0"/>
         <w:jc w:val="both"/>
-        <w:rPr/>
-      </w:pPr>
-      <w:r>
-        <w:rPr>
-          <w:rtl w:val="0"/>
-        </w:rPr>
-        <w:t xml:space="preserve">3.2.3 The server application will save all the logged files and user information locally before and can restore after restart.</w:t>
-      </w:r>
-    </w:p>
-    <w:p>
-      <w:pPr>
-        <w:pStyle w:val="Heading2"/>
-        <w:numPr>
-          <w:ilvl w:val="1"/>
-          <w:numId w:val="1"/>
-        </w:numPr>
-        <w:ind w:left="1440" w:hanging="720"/>
-        <w:rPr/>
-      </w:pPr>
-      <w:bookmarkStart w:colFirst="0" w:colLast="0" w:name="_qsh70q" w:id="18"/>
-      <w:bookmarkEnd w:id="18"/>
-      <w:r>
-        <w:rPr>
-          <w:rtl w:val="0"/>
-        </w:rPr>
-        <w:t xml:space="preserve">Internal Interface Requirements</w:t>
+        <w:rPr>
+          <w:rFonts w:ascii="Times New Roman" w:cs="Times New Roman" w:eastAsia="Times New Roman" w:hAnsi="Times New Roman"/>
+          <w:b w:val="0"/>
+          <w:i w:val="0"/>
+          <w:smallCaps w:val="0"/>
+          <w:strike w:val="0"/>
+          <w:color w:val="7030a0"/>
+          <w:sz w:val="20"/>
+          <w:szCs w:val="20"/>
+          <w:u w:val="none"/>
+          <w:shd w:fill="auto" w:val="clear"/>
+          <w:vertAlign w:val="baseline"/>
+        </w:rPr>
+      </w:pPr>
+      <w:r>
+        <w:rPr>
+          <w:rFonts w:ascii="Times New Roman" w:cs="Times New Roman" w:eastAsia="Times New Roman" w:hAnsi="Times New Roman"/>
+          <w:b w:val="0"/>
+          <w:i w:val="0"/>
+          <w:smallCaps w:val="0"/>
+          <w:strike w:val="0"/>
+          <w:color w:val="7030a0"/>
+          <w:sz w:val="20"/>
+          <w:szCs w:val="20"/>
+          <w:u w:val="none"/>
+          <w:shd w:fill="auto" w:val="clear"/>
+          <w:vertAlign w:val="baseline"/>
+          <w:rtl w:val="0"/>
+        </w:rPr>
+        <w:t xml:space="preserve">Provide module specific requirements as appropriate. </w:t>
       </w:r>
     </w:p>
     <w:p>
@@ -7595,56 +7401,22 @@
           <w:vertAlign w:val="baseline"/>
           <w:rtl w:val="0"/>
         </w:rPr>
-        <w:t xml:space="preserve">Provide module specific requirements as appropriate. </w:t>
-      </w:r>
-    </w:p>
-    <w:p>
-      <w:pPr>
-        <w:keepNext w:val="0"/>
-        <w:keepLines w:val="0"/>
-        <w:pageBreakBefore w:val="0"/>
-        <w:widowControl w:val="1"/>
-        <w:pBdr>
-          <w:top w:space="0" w:sz="0" w:val="nil"/>
-          <w:left w:space="0" w:sz="0" w:val="nil"/>
-          <w:bottom w:space="0" w:sz="0" w:val="nil"/>
-          <w:right w:space="0" w:sz="0" w:val="nil"/>
-          <w:between w:space="0" w:sz="0" w:val="nil"/>
-        </w:pBdr>
-        <w:shd w:fill="auto" w:val="clear"/>
-        <w:spacing w:after="0" w:before="80" w:line="240" w:lineRule="auto"/>
-        <w:ind w:left="1440" w:right="0" w:firstLine="0"/>
-        <w:jc w:val="both"/>
-        <w:rPr>
-          <w:rFonts w:ascii="Times New Roman" w:cs="Times New Roman" w:eastAsia="Times New Roman" w:hAnsi="Times New Roman"/>
-          <w:b w:val="0"/>
-          <w:i w:val="0"/>
-          <w:smallCaps w:val="0"/>
-          <w:strike w:val="0"/>
+        <w:t xml:space="preserve">Example:</w:t>
+      </w:r>
+    </w:p>
+    <w:p>
+      <w:pPr>
+        <w:ind w:left="1440" w:firstLine="0"/>
+        <w:rPr>
           <w:color w:val="7030a0"/>
-          <w:sz w:val="20"/>
-          <w:szCs w:val="20"/>
-          <w:u w:val="none"/>
-          <w:shd w:fill="auto" w:val="clear"/>
-          <w:vertAlign w:val="baseline"/>
-        </w:rPr>
-      </w:pPr>
-      <w:r>
-        <w:rPr>
-          <w:rFonts w:ascii="Times New Roman" w:cs="Times New Roman" w:eastAsia="Times New Roman" w:hAnsi="Times New Roman"/>
-          <w:b w:val="0"/>
-          <w:i w:val="0"/>
-          <w:smallCaps w:val="0"/>
-          <w:strike w:val="0"/>
+        </w:rPr>
+      </w:pPr>
+      <w:r>
+        <w:rPr>
           <w:color w:val="7030a0"/>
-          <w:sz w:val="20"/>
-          <w:szCs w:val="20"/>
-          <w:u w:val="none"/>
-          <w:shd w:fill="auto" w:val="clear"/>
-          <w:vertAlign w:val="baseline"/>
-          <w:rtl w:val="0"/>
-        </w:rPr>
-        <w:t xml:space="preserve">Example:</w:t>
+          <w:rtl w:val="0"/>
+        </w:rPr>
+        <w:t xml:space="preserve">3.3.1 The system must process a data-feed from the grading system such that student grades are stored along with the historical student course enrolments. Data feed will be in the form of a comma-separated interface file that is exported from the grading system nightly.</w:t>
       </w:r>
     </w:p>
     <w:p>
@@ -7659,7 +7431,7 @@
           <w:color w:val="7030a0"/>
           <w:rtl w:val="0"/>
         </w:rPr>
-        <w:t xml:space="preserve">3.3.1 The system must process a data-feed from the grading system such that student grades are stored along with the historical student course enrolments. Data feed will be in the form of a comma-separated interface file that is exported from the grading system nightly.</w:t>
+        <w:t xml:space="preserve">3.3.2 The system must process a data-feed from the University billing system that contains new student records. The feed will be in the form of a comma-separated text file and will be exported from the billing system nightly with new student records. The fields included in the file are student name, student id, and student pin number.  </w:t>
       </w:r>
     </w:p>
     <w:p>
@@ -7674,46 +7446,49 @@
           <w:color w:val="7030a0"/>
           <w:rtl w:val="0"/>
         </w:rPr>
-        <w:t xml:space="preserve">3.3.2 The system must process a data-feed from the University billing system that contains new student records. The feed will be in the form of a comma-separated text file and will be exported from the billing system nightly with new student records. The fields included in the file are student name, student id, and student pin number.  </w:t>
+        <w:t xml:space="preserve">Server &lt;-&gt; application</w:t>
       </w:r>
     </w:p>
     <w:p>
       <w:pPr>
         <w:ind w:left="1440" w:firstLine="0"/>
         <w:rPr>
-          <w:color w:val="7030a0"/>
-        </w:rPr>
-      </w:pPr>
-      <w:r>
-        <w:rPr>
-          <w:color w:val="7030a0"/>
-          <w:rtl w:val="0"/>
-        </w:rPr>
-        <w:t xml:space="preserve">Server &lt;-&gt; application</w:t>
+          <w:highlight w:val="yellow"/>
+        </w:rPr>
+      </w:pPr>
+      <w:r>
+        <w:rPr>
+          <w:rtl w:val="0"/>
+        </w:rPr>
+        <w:t xml:space="preserve">3.3.1 The client application should be able to write new messages to the local file and retrieve chat history from it. </w:t>
+      </w:r>
+      <w:r>
+        <w:rPr>
+          <w:highlight w:val="yellow"/>
+          <w:rtl w:val="0"/>
+        </w:rPr>
+        <w:t xml:space="preserve">(discussed later)</w:t>
       </w:r>
     </w:p>
     <w:p>
       <w:pPr>
         <w:ind w:left="1440" w:firstLine="0"/>
-        <w:rPr/>
-      </w:pPr>
-      <w:r>
-        <w:rPr>
-          <w:rtl w:val="0"/>
-        </w:rPr>
-        <w:t xml:space="preserve">3.3.1 The client application should be able to write new messages to the local file and retrieve chat history from it.</w:t>
-      </w:r>
-    </w:p>
-    <w:p>
-      <w:pPr>
-        <w:ind w:left="1440" w:firstLine="0"/>
-        <w:rPr/>
-      </w:pPr>
-      <w:r>
-        <w:rPr>
-          <w:rtl w:val="0"/>
-        </w:rPr>
-        <w:t xml:space="preserve">3.3.2 The server application should be able to communicate with the database and authenticate users’ login credentials.</w:t>
+        <w:rPr>
+          <w:highlight w:val="yellow"/>
+        </w:rPr>
+      </w:pPr>
+      <w:r>
+        <w:rPr>
+          <w:rtl w:val="0"/>
+        </w:rPr>
+        <w:t xml:space="preserve">3.3.2 The server application should be able to communicate with the database and authenticate users’ login credentials. </w:t>
+      </w:r>
+      <w:r>
+        <w:rPr>
+          <w:highlight w:val="yellow"/>
+          <w:rtl w:val="0"/>
+        </w:rPr>
+        <w:t xml:space="preserve">(discussed later)</w:t>
       </w:r>
     </w:p>
     <w:p>
@@ -7763,12 +7538,7 @@
         <w:rPr>
           <w:rtl w:val="0"/>
         </w:rPr>
-        <w:t xml:space="preserve">Security and Privacy Requirements</w:t>
-      </w:r>
-      <w:r>
-        <w:rPr>
-          <w:rtl w:val="0"/>
-        </w:rPr>
+        <w:t xml:space="preserve">Security and Privacy Requirements.</w:t>
       </w:r>
     </w:p>
     <w:p>
@@ -7780,7 +7550,7 @@
         <w:rPr>
           <w:rtl w:val="0"/>
         </w:rPr>
-        <w:t xml:space="preserve">4.1.1 The system must implement strong password policies for user authentication.</w:t>
+        <w:t xml:space="preserve">4.1.1 The system only allows one account to log in from one device at a time. Any requests to log in the same account from different devices will be rejected.</w:t>
       </w:r>
     </w:p>
     <w:p>
@@ -7792,7 +7562,7 @@
         <w:rPr>
           <w:rtl w:val="0"/>
         </w:rPr>
-        <w:t xml:space="preserve">4.1.2 The system only allows one account to log in from one device at a time. Any requests to log in the same account from different devices will be rejected.</w:t>
+        <w:t xml:space="preserve">4.1.2 The system must maintain comprehensive logs for all user messages, ensuring traceability for security and auditing purposes.</w:t>
       </w:r>
     </w:p>
     <w:p>
@@ -7804,19 +7574,7 @@
         <w:rPr>
           <w:rtl w:val="0"/>
         </w:rPr>
-        <w:t xml:space="preserve">4.1.3 The system must maintain comprehensive logs for all user activities, ensuring traceability for security and auditing purposes.</w:t>
-      </w:r>
-    </w:p>
-    <w:p>
-      <w:pPr>
-        <w:ind w:left="1440" w:firstLine="0"/>
-        <w:rPr/>
-      </w:pPr>
-      <w:r>
-        <w:rPr>
-          <w:rtl w:val="0"/>
-        </w:rPr>
-        <w:t xml:space="preserve">4.1.4 Only IT users can access the system logs.</w:t>
+        <w:t xml:space="preserve">4.1.3 Only IT users can access the system logs.</w:t>
       </w:r>
     </w:p>
     <w:p>

</xml_diff>

<commit_message>
Version 1.2 Feb 28 Add definitions and remove some optional features.
</commit_message>
<xml_diff>
--- a/Software_Requirements_Specification.docx
+++ b/Software_Requirements_Specification.docx
@@ -309,7 +309,7 @@
     <w:tbl>
       <w:tblPr>
         <w:tblStyle w:val="Table1"/>
-        <w:tblW w:w="8748.0" w:type="dxa"/>
+        <w:tblW w:w="8745.0" w:type="dxa"/>
         <w:jc w:val="left"/>
         <w:tblBorders>
           <w:top w:color="000000" w:space="0" w:sz="6" w:val="single"/>
@@ -323,16 +323,16 @@
         <w:tblLook w:val="0000"/>
       </w:tblPr>
       <w:tblGrid>
-        <w:gridCol w:w="1278"/>
+        <w:gridCol w:w="1275"/>
         <w:gridCol w:w="1080"/>
-        <w:gridCol w:w="3814"/>
-        <w:gridCol w:w="2576"/>
+        <w:gridCol w:w="3797.999999999999"/>
+        <w:gridCol w:w="2592.000000000001"/>
         <w:tblGridChange w:id="0">
           <w:tblGrid>
-            <w:gridCol w:w="1278"/>
+            <w:gridCol w:w="1275"/>
             <w:gridCol w:w="1080"/>
-            <w:gridCol w:w="3814"/>
-            <w:gridCol w:w="2576"/>
+            <w:gridCol w:w="3797.999999999999"/>
+            <w:gridCol w:w="2592.000000000001"/>
           </w:tblGrid>
         </w:tblGridChange>
       </w:tblGrid>
@@ -589,14 +589,86 @@
           </w:tcPr>
           <w:p>
             <w:pPr>
-              <w:spacing w:after="40" w:before="40" w:lineRule="auto"/>
-              <w:rPr/>
+              <w:keepNext w:val="0"/>
+              <w:keepLines w:val="0"/>
+              <w:pageBreakBefore w:val="0"/>
+              <w:widowControl w:val="1"/>
+              <w:pBdr>
+                <w:top w:space="0" w:sz="0" w:val="nil"/>
+                <w:left w:space="0" w:sz="0" w:val="nil"/>
+                <w:bottom w:space="0" w:sz="0" w:val="nil"/>
+                <w:right w:space="0" w:sz="0" w:val="nil"/>
+                <w:between w:space="0" w:sz="0" w:val="nil"/>
+              </w:pBdr>
+              <w:shd w:fill="auto" w:val="clear"/>
+              <w:spacing w:after="40" w:before="40" w:line="240" w:lineRule="auto"/>
+              <w:ind w:left="0" w:right="0" w:firstLine="0"/>
+              <w:jc w:val="left"/>
+              <w:rPr>
+                <w:rFonts w:ascii="Times New Roman" w:cs="Times New Roman" w:eastAsia="Times New Roman" w:hAnsi="Times New Roman"/>
+                <w:b w:val="0"/>
+                <w:i w:val="0"/>
+                <w:smallCaps w:val="0"/>
+                <w:strike w:val="0"/>
+                <w:color w:val="000000"/>
+                <w:sz w:val="20"/>
+                <w:szCs w:val="20"/>
+                <w:u w:val="none"/>
+                <w:shd w:fill="auto" w:val="clear"/>
+                <w:vertAlign w:val="baseline"/>
+              </w:rPr>
             </w:pPr>
             <w:r>
               <w:rPr>
                 <w:rtl w:val="0"/>
               </w:rPr>
-              <w:t xml:space="preserve">02/20/2024</w:t>
+              <w:t xml:space="preserve">02</w:t>
+            </w:r>
+            <w:r>
+              <w:rPr>
+                <w:rFonts w:ascii="Times New Roman" w:cs="Times New Roman" w:eastAsia="Times New Roman" w:hAnsi="Times New Roman"/>
+                <w:b w:val="0"/>
+                <w:i w:val="0"/>
+                <w:smallCaps w:val="0"/>
+                <w:strike w:val="0"/>
+                <w:color w:val="000000"/>
+                <w:sz w:val="20"/>
+                <w:szCs w:val="20"/>
+                <w:u w:val="none"/>
+                <w:shd w:fill="auto" w:val="clear"/>
+                <w:vertAlign w:val="baseline"/>
+                <w:rtl w:val="0"/>
+              </w:rPr>
+              <w:t xml:space="preserve">/</w:t>
+            </w:r>
+            <w:r>
+              <w:rPr>
+                <w:rtl w:val="0"/>
+              </w:rPr>
+              <w:t xml:space="preserve">20</w:t>
+            </w:r>
+            <w:r>
+              <w:rPr>
+                <w:rFonts w:ascii="Times New Roman" w:cs="Times New Roman" w:eastAsia="Times New Roman" w:hAnsi="Times New Roman"/>
+                <w:b w:val="0"/>
+                <w:i w:val="0"/>
+                <w:smallCaps w:val="0"/>
+                <w:strike w:val="0"/>
+                <w:color w:val="000000"/>
+                <w:sz w:val="20"/>
+                <w:szCs w:val="20"/>
+                <w:u w:val="none"/>
+                <w:shd w:fill="auto" w:val="clear"/>
+                <w:vertAlign w:val="baseline"/>
+                <w:rtl w:val="0"/>
+              </w:rPr>
+              <w:t xml:space="preserve">/</w:t>
+            </w:r>
+            <w:r>
+              <w:rPr>
+                <w:rtl w:val="0"/>
+              </w:rPr>
+              <w:t xml:space="preserve">2024</w:t>
             </w:r>
             <w:r>
               <w:rPr>
@@ -611,11 +683,48 @@
           </w:tcPr>
           <w:p>
             <w:pPr>
-              <w:spacing w:after="40" w:before="40" w:lineRule="auto"/>
-              <w:rPr/>
+              <w:keepNext w:val="0"/>
+              <w:keepLines w:val="0"/>
+              <w:pageBreakBefore w:val="0"/>
+              <w:widowControl w:val="1"/>
+              <w:pBdr>
+                <w:top w:space="0" w:sz="0" w:val="nil"/>
+                <w:left w:space="0" w:sz="0" w:val="nil"/>
+                <w:bottom w:space="0" w:sz="0" w:val="nil"/>
+                <w:right w:space="0" w:sz="0" w:val="nil"/>
+                <w:between w:space="0" w:sz="0" w:val="nil"/>
+              </w:pBdr>
+              <w:shd w:fill="auto" w:val="clear"/>
+              <w:spacing w:after="40" w:before="40" w:line="240" w:lineRule="auto"/>
+              <w:ind w:left="0" w:right="0" w:firstLine="0"/>
+              <w:jc w:val="left"/>
+              <w:rPr>
+                <w:rFonts w:ascii="Times New Roman" w:cs="Times New Roman" w:eastAsia="Times New Roman" w:hAnsi="Times New Roman"/>
+                <w:b w:val="0"/>
+                <w:i w:val="0"/>
+                <w:smallCaps w:val="0"/>
+                <w:strike w:val="0"/>
+                <w:color w:val="000000"/>
+                <w:sz w:val="20"/>
+                <w:szCs w:val="20"/>
+                <w:u w:val="none"/>
+                <w:shd w:fill="auto" w:val="clear"/>
+                <w:vertAlign w:val="baseline"/>
+              </w:rPr>
             </w:pPr>
             <w:r>
               <w:rPr>
+                <w:rFonts w:ascii="Times New Roman" w:cs="Times New Roman" w:eastAsia="Times New Roman" w:hAnsi="Times New Roman"/>
+                <w:b w:val="0"/>
+                <w:i w:val="0"/>
+                <w:smallCaps w:val="0"/>
+                <w:strike w:val="0"/>
+                <w:color w:val="000000"/>
+                <w:sz w:val="20"/>
+                <w:szCs w:val="20"/>
+                <w:u w:val="none"/>
+                <w:shd w:fill="auto" w:val="clear"/>
+                <w:vertAlign w:val="baseline"/>
                 <w:rtl w:val="0"/>
               </w:rPr>
               <w:t xml:space="preserve">1.0</w:t>
@@ -628,11 +737,48 @@
           </w:tcPr>
           <w:p>
             <w:pPr>
-              <w:spacing w:after="40" w:before="40" w:lineRule="auto"/>
-              <w:rPr/>
+              <w:keepNext w:val="0"/>
+              <w:keepLines w:val="0"/>
+              <w:pageBreakBefore w:val="0"/>
+              <w:widowControl w:val="1"/>
+              <w:pBdr>
+                <w:top w:space="0" w:sz="0" w:val="nil"/>
+                <w:left w:space="0" w:sz="0" w:val="nil"/>
+                <w:bottom w:space="0" w:sz="0" w:val="nil"/>
+                <w:right w:space="0" w:sz="0" w:val="nil"/>
+                <w:between w:space="0" w:sz="0" w:val="nil"/>
+              </w:pBdr>
+              <w:shd w:fill="auto" w:val="clear"/>
+              <w:spacing w:after="40" w:before="40" w:line="240" w:lineRule="auto"/>
+              <w:ind w:left="0" w:right="0" w:firstLine="0"/>
+              <w:jc w:val="left"/>
+              <w:rPr>
+                <w:rFonts w:ascii="Times New Roman" w:cs="Times New Roman" w:eastAsia="Times New Roman" w:hAnsi="Times New Roman"/>
+                <w:b w:val="0"/>
+                <w:i w:val="0"/>
+                <w:smallCaps w:val="0"/>
+                <w:strike w:val="0"/>
+                <w:color w:val="000000"/>
+                <w:sz w:val="20"/>
+                <w:szCs w:val="20"/>
+                <w:u w:val="none"/>
+                <w:shd w:fill="auto" w:val="clear"/>
+                <w:vertAlign w:val="baseline"/>
+              </w:rPr>
             </w:pPr>
             <w:r>
               <w:rPr>
+                <w:rFonts w:ascii="Times New Roman" w:cs="Times New Roman" w:eastAsia="Times New Roman" w:hAnsi="Times New Roman"/>
+                <w:b w:val="0"/>
+                <w:i w:val="0"/>
+                <w:smallCaps w:val="0"/>
+                <w:strike w:val="0"/>
+                <w:color w:val="000000"/>
+                <w:sz w:val="20"/>
+                <w:szCs w:val="20"/>
+                <w:u w:val="none"/>
+                <w:shd w:fill="auto" w:val="clear"/>
+                <w:vertAlign w:val="baseline"/>
                 <w:rtl w:val="0"/>
               </w:rPr>
               <w:t xml:space="preserve">Initial Version</w:t>
@@ -645,14 +791,45 @@
           </w:tcPr>
           <w:p>
             <w:pPr>
-              <w:spacing w:after="40" w:before="40" w:lineRule="auto"/>
-              <w:rPr/>
+              <w:keepNext w:val="0"/>
+              <w:keepLines w:val="0"/>
+              <w:pageBreakBefore w:val="0"/>
+              <w:widowControl w:val="1"/>
+              <w:pBdr>
+                <w:top w:space="0" w:sz="0" w:val="nil"/>
+                <w:left w:space="0" w:sz="0" w:val="nil"/>
+                <w:bottom w:space="0" w:sz="0" w:val="nil"/>
+                <w:right w:space="0" w:sz="0" w:val="nil"/>
+                <w:between w:space="0" w:sz="0" w:val="nil"/>
+              </w:pBdr>
+              <w:shd w:fill="auto" w:val="clear"/>
+              <w:spacing w:after="40" w:before="40" w:line="240" w:lineRule="auto"/>
+              <w:ind w:left="0" w:right="0" w:firstLine="0"/>
+              <w:jc w:val="left"/>
+              <w:rPr>
+                <w:rFonts w:ascii="Times New Roman" w:cs="Times New Roman" w:eastAsia="Times New Roman" w:hAnsi="Times New Roman"/>
+                <w:b w:val="0"/>
+                <w:i w:val="0"/>
+                <w:smallCaps w:val="0"/>
+                <w:strike w:val="0"/>
+                <w:color w:val="000000"/>
+                <w:sz w:val="20"/>
+                <w:szCs w:val="20"/>
+                <w:u w:val="none"/>
+                <w:shd w:fill="auto" w:val="clear"/>
+                <w:vertAlign w:val="baseline"/>
+              </w:rPr>
             </w:pPr>
             <w:r>
               <w:rPr>
                 <w:rtl w:val="0"/>
               </w:rPr>
               <w:t xml:space="preserve">Dongping</w:t>
+            </w:r>
+            <w:r>
+              <w:rPr>
+                <w:rtl w:val="0"/>
+              </w:rPr>
             </w:r>
           </w:p>
         </w:tc>
@@ -668,14 +845,45 @@
           </w:tcPr>
           <w:p>
             <w:pPr>
-              <w:spacing w:after="40" w:before="40" w:lineRule="auto"/>
-              <w:rPr/>
+              <w:keepNext w:val="0"/>
+              <w:keepLines w:val="0"/>
+              <w:pageBreakBefore w:val="0"/>
+              <w:widowControl w:val="1"/>
+              <w:pBdr>
+                <w:top w:space="0" w:sz="0" w:val="nil"/>
+                <w:left w:space="0" w:sz="0" w:val="nil"/>
+                <w:bottom w:space="0" w:sz="0" w:val="nil"/>
+                <w:right w:space="0" w:sz="0" w:val="nil"/>
+                <w:between w:space="0" w:sz="0" w:val="nil"/>
+              </w:pBdr>
+              <w:shd w:fill="auto" w:val="clear"/>
+              <w:spacing w:after="40" w:before="40" w:line="240" w:lineRule="auto"/>
+              <w:ind w:left="0" w:right="0" w:firstLine="0"/>
+              <w:jc w:val="left"/>
+              <w:rPr>
+                <w:rFonts w:ascii="Times New Roman" w:cs="Times New Roman" w:eastAsia="Times New Roman" w:hAnsi="Times New Roman"/>
+                <w:b w:val="0"/>
+                <w:i w:val="0"/>
+                <w:smallCaps w:val="0"/>
+                <w:strike w:val="0"/>
+                <w:color w:val="000000"/>
+                <w:sz w:val="20"/>
+                <w:szCs w:val="20"/>
+                <w:u w:val="none"/>
+                <w:shd w:fill="auto" w:val="clear"/>
+                <w:vertAlign w:val="baseline"/>
+              </w:rPr>
             </w:pPr>
             <w:r>
               <w:rPr>
                 <w:rtl w:val="0"/>
               </w:rPr>
               <w:t xml:space="preserve">02/25/2024</w:t>
+            </w:r>
+            <w:r>
+              <w:rPr>
+                <w:rtl w:val="0"/>
+              </w:rPr>
             </w:r>
           </w:p>
         </w:tc>
@@ -685,14 +893,45 @@
           </w:tcPr>
           <w:p>
             <w:pPr>
-              <w:spacing w:after="40" w:before="40" w:lineRule="auto"/>
-              <w:rPr/>
+              <w:keepNext w:val="0"/>
+              <w:keepLines w:val="0"/>
+              <w:pageBreakBefore w:val="0"/>
+              <w:widowControl w:val="1"/>
+              <w:pBdr>
+                <w:top w:space="0" w:sz="0" w:val="nil"/>
+                <w:left w:space="0" w:sz="0" w:val="nil"/>
+                <w:bottom w:space="0" w:sz="0" w:val="nil"/>
+                <w:right w:space="0" w:sz="0" w:val="nil"/>
+                <w:between w:space="0" w:sz="0" w:val="nil"/>
+              </w:pBdr>
+              <w:shd w:fill="auto" w:val="clear"/>
+              <w:spacing w:after="40" w:before="40" w:line="240" w:lineRule="auto"/>
+              <w:ind w:left="0" w:right="0" w:firstLine="0"/>
+              <w:jc w:val="left"/>
+              <w:rPr>
+                <w:rFonts w:ascii="Times New Roman" w:cs="Times New Roman" w:eastAsia="Times New Roman" w:hAnsi="Times New Roman"/>
+                <w:b w:val="0"/>
+                <w:i w:val="0"/>
+                <w:smallCaps w:val="0"/>
+                <w:strike w:val="0"/>
+                <w:color w:val="000000"/>
+                <w:sz w:val="20"/>
+                <w:szCs w:val="20"/>
+                <w:u w:val="none"/>
+                <w:shd w:fill="auto" w:val="clear"/>
+                <w:vertAlign w:val="baseline"/>
+              </w:rPr>
             </w:pPr>
             <w:r>
               <w:rPr>
                 <w:rtl w:val="0"/>
               </w:rPr>
               <w:t xml:space="preserve">1.1</w:t>
+            </w:r>
+            <w:r>
+              <w:rPr>
+                <w:rtl w:val="0"/>
+              </w:rPr>
             </w:r>
           </w:p>
         </w:tc>
@@ -702,14 +941,45 @@
           </w:tcPr>
           <w:p>
             <w:pPr>
-              <w:spacing w:after="40" w:before="40" w:lineRule="auto"/>
-              <w:rPr/>
+              <w:keepNext w:val="0"/>
+              <w:keepLines w:val="0"/>
+              <w:pageBreakBefore w:val="0"/>
+              <w:widowControl w:val="1"/>
+              <w:pBdr>
+                <w:top w:space="0" w:sz="0" w:val="nil"/>
+                <w:left w:space="0" w:sz="0" w:val="nil"/>
+                <w:bottom w:space="0" w:sz="0" w:val="nil"/>
+                <w:right w:space="0" w:sz="0" w:val="nil"/>
+                <w:between w:space="0" w:sz="0" w:val="nil"/>
+              </w:pBdr>
+              <w:shd w:fill="auto" w:val="clear"/>
+              <w:spacing w:after="40" w:before="40" w:line="240" w:lineRule="auto"/>
+              <w:ind w:left="0" w:right="0" w:firstLine="0"/>
+              <w:jc w:val="left"/>
+              <w:rPr>
+                <w:rFonts w:ascii="Times New Roman" w:cs="Times New Roman" w:eastAsia="Times New Roman" w:hAnsi="Times New Roman"/>
+                <w:b w:val="0"/>
+                <w:i w:val="0"/>
+                <w:smallCaps w:val="0"/>
+                <w:strike w:val="0"/>
+                <w:color w:val="000000"/>
+                <w:sz w:val="20"/>
+                <w:szCs w:val="20"/>
+                <w:u w:val="none"/>
+                <w:shd w:fill="auto" w:val="clear"/>
+                <w:vertAlign w:val="baseline"/>
+              </w:rPr>
             </w:pPr>
             <w:r>
               <w:rPr>
                 <w:rtl w:val="0"/>
               </w:rPr>
               <w:t xml:space="preserve">Revised some requirements.</w:t>
+            </w:r>
+            <w:r>
+              <w:rPr>
+                <w:rtl w:val="0"/>
+              </w:rPr>
             </w:r>
           </w:p>
         </w:tc>
@@ -719,14 +989,45 @@
           </w:tcPr>
           <w:p>
             <w:pPr>
-              <w:spacing w:after="40" w:before="40" w:lineRule="auto"/>
-              <w:rPr/>
+              <w:keepNext w:val="0"/>
+              <w:keepLines w:val="0"/>
+              <w:pageBreakBefore w:val="0"/>
+              <w:widowControl w:val="1"/>
+              <w:pBdr>
+                <w:top w:space="0" w:sz="0" w:val="nil"/>
+                <w:left w:space="0" w:sz="0" w:val="nil"/>
+                <w:bottom w:space="0" w:sz="0" w:val="nil"/>
+                <w:right w:space="0" w:sz="0" w:val="nil"/>
+                <w:between w:space="0" w:sz="0" w:val="nil"/>
+              </w:pBdr>
+              <w:shd w:fill="auto" w:val="clear"/>
+              <w:spacing w:after="40" w:before="40" w:line="240" w:lineRule="auto"/>
+              <w:ind w:left="0" w:right="0" w:firstLine="0"/>
+              <w:jc w:val="left"/>
+              <w:rPr>
+                <w:rFonts w:ascii="Times New Roman" w:cs="Times New Roman" w:eastAsia="Times New Roman" w:hAnsi="Times New Roman"/>
+                <w:b w:val="0"/>
+                <w:i w:val="0"/>
+                <w:smallCaps w:val="0"/>
+                <w:strike w:val="0"/>
+                <w:color w:val="000000"/>
+                <w:sz w:val="20"/>
+                <w:szCs w:val="20"/>
+                <w:u w:val="none"/>
+                <w:shd w:fill="auto" w:val="clear"/>
+                <w:vertAlign w:val="baseline"/>
+              </w:rPr>
             </w:pPr>
             <w:r>
               <w:rPr>
                 <w:rtl w:val="0"/>
               </w:rPr>
               <w:t xml:space="preserve">Derion, Gia, Anya</w:t>
+            </w:r>
+            <w:r>
+              <w:rPr>
+                <w:rtl w:val="0"/>
+              </w:rPr>
             </w:r>
           </w:p>
         </w:tc>
@@ -775,6 +1076,12 @@
               <w:rPr>
                 <w:rtl w:val="0"/>
               </w:rPr>
+              <w:t xml:space="preserve">02/28/2024</w:t>
+            </w:r>
+            <w:r>
+              <w:rPr>
+                <w:rtl w:val="0"/>
+              </w:rPr>
             </w:r>
           </w:p>
         </w:tc>
@@ -817,6 +1124,12 @@
               <w:rPr>
                 <w:rtl w:val="0"/>
               </w:rPr>
+              <w:t xml:space="preserve">1.2</w:t>
+            </w:r>
+            <w:r>
+              <w:rPr>
+                <w:rtl w:val="0"/>
+              </w:rPr>
             </w:r>
           </w:p>
         </w:tc>
@@ -859,6 +1172,12 @@
               <w:rPr>
                 <w:rtl w:val="0"/>
               </w:rPr>
+              <w:t xml:space="preserve">Add definitions and remove some optional features.</w:t>
+            </w:r>
+            <w:r>
+              <w:rPr>
+                <w:rtl w:val="0"/>
+              </w:rPr>
             </w:r>
           </w:p>
         </w:tc>
@@ -897,6 +1216,12 @@
                 <w:vertAlign w:val="baseline"/>
               </w:rPr>
             </w:pPr>
+            <w:r>
+              <w:rPr>
+                <w:rtl w:val="0"/>
+              </w:rPr>
+              <w:t xml:space="preserve">Dongping</w:t>
+            </w:r>
             <w:r>
               <w:rPr>
                 <w:rtl w:val="0"/>
@@ -3626,14 +3951,14 @@
           <w:hyperlink w:anchor="_30j0zll">
             <w:r>
               <w:rPr>
-                <w:rFonts w:ascii="Times New Roman" w:cs="Times New Roman" w:eastAsia="Times New Roman" w:hAnsi="Times New Roman"/>
+                <w:rFonts w:ascii="Arial" w:cs="Arial" w:eastAsia="Arial" w:hAnsi="Arial"/>
                 <w:b w:val="1"/>
                 <w:i w:val="0"/>
                 <w:smallCaps w:val="0"/>
                 <w:strike w:val="0"/>
                 <w:color w:val="000000"/>
-                <w:sz w:val="20"/>
-                <w:szCs w:val="20"/>
+                <w:sz w:val="22"/>
+                <w:szCs w:val="22"/>
                 <w:u w:val="none"/>
                 <w:shd w:fill="auto" w:val="clear"/>
                 <w:vertAlign w:val="baseline"/>
@@ -3675,14 +4000,14 @@
           <w:hyperlink w:anchor="_1fob9te">
             <w:r>
               <w:rPr>
-                <w:rFonts w:ascii="Times New Roman" w:cs="Times New Roman" w:eastAsia="Times New Roman" w:hAnsi="Times New Roman"/>
-                <w:b w:val="0"/>
-                <w:i w:val="0"/>
-                <w:smallCaps w:val="0"/>
-                <w:strike w:val="0"/>
-                <w:color w:val="000000"/>
-                <w:sz w:val="20"/>
-                <w:szCs w:val="20"/>
+                <w:rFonts w:ascii="Arial" w:cs="Arial" w:eastAsia="Arial" w:hAnsi="Arial"/>
+                <w:b w:val="0"/>
+                <w:i w:val="0"/>
+                <w:smallCaps w:val="0"/>
+                <w:strike w:val="0"/>
+                <w:color w:val="000000"/>
+                <w:sz w:val="22"/>
+                <w:szCs w:val="22"/>
                 <w:u w:val="none"/>
                 <w:shd w:fill="auto" w:val="clear"/>
                 <w:vertAlign w:val="baseline"/>
@@ -3724,14 +4049,14 @@
           <w:hyperlink w:anchor="_3znysh7">
             <w:r>
               <w:rPr>
-                <w:rFonts w:ascii="Times New Roman" w:cs="Times New Roman" w:eastAsia="Times New Roman" w:hAnsi="Times New Roman"/>
-                <w:b w:val="0"/>
-                <w:i w:val="0"/>
-                <w:smallCaps w:val="0"/>
-                <w:strike w:val="0"/>
-                <w:color w:val="000000"/>
-                <w:sz w:val="20"/>
-                <w:szCs w:val="20"/>
+                <w:rFonts w:ascii="Arial" w:cs="Arial" w:eastAsia="Arial" w:hAnsi="Arial"/>
+                <w:b w:val="0"/>
+                <w:i w:val="0"/>
+                <w:smallCaps w:val="0"/>
+                <w:strike w:val="0"/>
+                <w:color w:val="000000"/>
+                <w:sz w:val="22"/>
+                <w:szCs w:val="22"/>
                 <w:u w:val="none"/>
                 <w:shd w:fill="auto" w:val="clear"/>
                 <w:vertAlign w:val="baseline"/>
@@ -3773,14 +4098,14 @@
           <w:hyperlink w:anchor="_2et92p0">
             <w:r>
               <w:rPr>
-                <w:rFonts w:ascii="Times New Roman" w:cs="Times New Roman" w:eastAsia="Times New Roman" w:hAnsi="Times New Roman"/>
-                <w:b w:val="0"/>
-                <w:i w:val="0"/>
-                <w:smallCaps w:val="0"/>
-                <w:strike w:val="0"/>
-                <w:color w:val="000000"/>
-                <w:sz w:val="20"/>
-                <w:szCs w:val="20"/>
+                <w:rFonts w:ascii="Arial" w:cs="Arial" w:eastAsia="Arial" w:hAnsi="Arial"/>
+                <w:b w:val="0"/>
+                <w:i w:val="0"/>
+                <w:smallCaps w:val="0"/>
+                <w:strike w:val="0"/>
+                <w:color w:val="000000"/>
+                <w:sz w:val="22"/>
+                <w:szCs w:val="22"/>
                 <w:u w:val="none"/>
                 <w:shd w:fill="auto" w:val="clear"/>
                 <w:vertAlign w:val="baseline"/>
@@ -3822,14 +4147,14 @@
           <w:hyperlink w:anchor="_tyjcwt">
             <w:r>
               <w:rPr>
-                <w:rFonts w:ascii="Times New Roman" w:cs="Times New Roman" w:eastAsia="Times New Roman" w:hAnsi="Times New Roman"/>
-                <w:b w:val="0"/>
-                <w:i w:val="0"/>
-                <w:smallCaps w:val="0"/>
-                <w:strike w:val="0"/>
-                <w:color w:val="000000"/>
-                <w:sz w:val="20"/>
-                <w:szCs w:val="20"/>
+                <w:rFonts w:ascii="Arial" w:cs="Arial" w:eastAsia="Arial" w:hAnsi="Arial"/>
+                <w:b w:val="0"/>
+                <w:i w:val="0"/>
+                <w:smallCaps w:val="0"/>
+                <w:strike w:val="0"/>
+                <w:color w:val="000000"/>
+                <w:sz w:val="22"/>
+                <w:szCs w:val="22"/>
                 <w:u w:val="none"/>
                 <w:shd w:fill="auto" w:val="clear"/>
                 <w:vertAlign w:val="baseline"/>
@@ -3837,7 +4162,7 @@
               </w:rPr>
               <w:t xml:space="preserve">1.4. Overview</w:t>
               <w:tab/>
-              <w:t xml:space="preserve">4</w:t>
+              <w:t xml:space="preserve">5</w:t>
             </w:r>
           </w:hyperlink>
           <w:r>
@@ -3870,14 +4195,14 @@
           <w:hyperlink w:anchor="_3dy6vkm">
             <w:r>
               <w:rPr>
-                <w:rFonts w:ascii="Times New Roman" w:cs="Times New Roman" w:eastAsia="Times New Roman" w:hAnsi="Times New Roman"/>
+                <w:rFonts w:ascii="Arial" w:cs="Arial" w:eastAsia="Arial" w:hAnsi="Arial"/>
                 <w:b w:val="1"/>
                 <w:i w:val="0"/>
                 <w:smallCaps w:val="0"/>
                 <w:strike w:val="0"/>
                 <w:color w:val="000000"/>
-                <w:sz w:val="20"/>
-                <w:szCs w:val="20"/>
+                <w:sz w:val="22"/>
+                <w:szCs w:val="22"/>
                 <w:u w:val="none"/>
                 <w:shd w:fill="auto" w:val="clear"/>
                 <w:vertAlign w:val="baseline"/>
@@ -3885,7 +4210,7 @@
               </w:rPr>
               <w:t xml:space="preserve">2. Overall Description</w:t>
               <w:tab/>
-              <w:t xml:space="preserve">5</w:t>
+              <w:t xml:space="preserve">6</w:t>
             </w:r>
           </w:hyperlink>
           <w:r>
@@ -3919,14 +4244,14 @@
           <w:hyperlink w:anchor="_1t3h5sf">
             <w:r>
               <w:rPr>
-                <w:rFonts w:ascii="Times New Roman" w:cs="Times New Roman" w:eastAsia="Times New Roman" w:hAnsi="Times New Roman"/>
-                <w:b w:val="0"/>
-                <w:i w:val="0"/>
-                <w:smallCaps w:val="0"/>
-                <w:strike w:val="0"/>
-                <w:color w:val="000000"/>
-                <w:sz w:val="20"/>
-                <w:szCs w:val="20"/>
+                <w:rFonts w:ascii="Arial" w:cs="Arial" w:eastAsia="Arial" w:hAnsi="Arial"/>
+                <w:b w:val="0"/>
+                <w:i w:val="0"/>
+                <w:smallCaps w:val="0"/>
+                <w:strike w:val="0"/>
+                <w:color w:val="000000"/>
+                <w:sz w:val="22"/>
+                <w:szCs w:val="22"/>
                 <w:u w:val="none"/>
                 <w:shd w:fill="auto" w:val="clear"/>
                 <w:vertAlign w:val="baseline"/>
@@ -3934,7 +4259,7 @@
               </w:rPr>
               <w:t xml:space="preserve">2.1. Product Perspective</w:t>
               <w:tab/>
-              <w:t xml:space="preserve">5</w:t>
+              <w:t xml:space="preserve">6</w:t>
             </w:r>
           </w:hyperlink>
           <w:r>
@@ -3968,14 +4293,14 @@
           <w:hyperlink w:anchor="_4d34og8">
             <w:r>
               <w:rPr>
-                <w:rFonts w:ascii="Times New Roman" w:cs="Times New Roman" w:eastAsia="Times New Roman" w:hAnsi="Times New Roman"/>
-                <w:b w:val="0"/>
-                <w:i w:val="0"/>
-                <w:smallCaps w:val="0"/>
-                <w:strike w:val="0"/>
-                <w:color w:val="000000"/>
-                <w:sz w:val="20"/>
-                <w:szCs w:val="20"/>
+                <w:rFonts w:ascii="Arial" w:cs="Arial" w:eastAsia="Arial" w:hAnsi="Arial"/>
+                <w:b w:val="0"/>
+                <w:i w:val="0"/>
+                <w:smallCaps w:val="0"/>
+                <w:strike w:val="0"/>
+                <w:color w:val="000000"/>
+                <w:sz w:val="22"/>
+                <w:szCs w:val="22"/>
                 <w:u w:val="none"/>
                 <w:shd w:fill="auto" w:val="clear"/>
                 <w:vertAlign w:val="baseline"/>
@@ -3983,7 +4308,7 @@
               </w:rPr>
               <w:t xml:space="preserve">2.2. Product Architecture</w:t>
               <w:tab/>
-              <w:t xml:space="preserve">5</w:t>
+              <w:t xml:space="preserve">6</w:t>
             </w:r>
           </w:hyperlink>
           <w:r>
@@ -4017,14 +4342,14 @@
           <w:hyperlink w:anchor="_2s8eyo1">
             <w:r>
               <w:rPr>
-                <w:rFonts w:ascii="Times New Roman" w:cs="Times New Roman" w:eastAsia="Times New Roman" w:hAnsi="Times New Roman"/>
-                <w:b w:val="0"/>
-                <w:i w:val="0"/>
-                <w:smallCaps w:val="0"/>
-                <w:strike w:val="0"/>
-                <w:color w:val="000000"/>
-                <w:sz w:val="20"/>
-                <w:szCs w:val="20"/>
+                <w:rFonts w:ascii="Arial" w:cs="Arial" w:eastAsia="Arial" w:hAnsi="Arial"/>
+                <w:b w:val="0"/>
+                <w:i w:val="0"/>
+                <w:smallCaps w:val="0"/>
+                <w:strike w:val="0"/>
+                <w:color w:val="000000"/>
+                <w:sz w:val="22"/>
+                <w:szCs w:val="22"/>
                 <w:u w:val="none"/>
                 <w:shd w:fill="auto" w:val="clear"/>
                 <w:vertAlign w:val="baseline"/>
@@ -4032,7 +4357,7 @@
               </w:rPr>
               <w:t xml:space="preserve">2.3. Product Functionality/Features</w:t>
               <w:tab/>
-              <w:t xml:space="preserve">5</w:t>
+              <w:t xml:space="preserve">6</w:t>
             </w:r>
           </w:hyperlink>
           <w:r>
@@ -4066,14 +4391,14 @@
           <w:hyperlink w:anchor="_17dp8vu">
             <w:r>
               <w:rPr>
-                <w:rFonts w:ascii="Times New Roman" w:cs="Times New Roman" w:eastAsia="Times New Roman" w:hAnsi="Times New Roman"/>
-                <w:b w:val="0"/>
-                <w:i w:val="0"/>
-                <w:smallCaps w:val="0"/>
-                <w:strike w:val="0"/>
-                <w:color w:val="000000"/>
-                <w:sz w:val="20"/>
-                <w:szCs w:val="20"/>
+                <w:rFonts w:ascii="Arial" w:cs="Arial" w:eastAsia="Arial" w:hAnsi="Arial"/>
+                <w:b w:val="0"/>
+                <w:i w:val="0"/>
+                <w:smallCaps w:val="0"/>
+                <w:strike w:val="0"/>
+                <w:color w:val="000000"/>
+                <w:sz w:val="22"/>
+                <w:szCs w:val="22"/>
                 <w:u w:val="none"/>
                 <w:shd w:fill="auto" w:val="clear"/>
                 <w:vertAlign w:val="baseline"/>
@@ -4081,7 +4406,7 @@
               </w:rPr>
               <w:t xml:space="preserve">2.4. Constraints</w:t>
               <w:tab/>
-              <w:t xml:space="preserve">5</w:t>
+              <w:t xml:space="preserve">6</w:t>
             </w:r>
           </w:hyperlink>
           <w:r>
@@ -4115,14 +4440,14 @@
           <w:hyperlink w:anchor="_26in1rg">
             <w:r>
               <w:rPr>
-                <w:rFonts w:ascii="Times New Roman" w:cs="Times New Roman" w:eastAsia="Times New Roman" w:hAnsi="Times New Roman"/>
-                <w:b w:val="0"/>
-                <w:i w:val="0"/>
-                <w:smallCaps w:val="0"/>
-                <w:strike w:val="0"/>
-                <w:color w:val="000000"/>
-                <w:sz w:val="20"/>
-                <w:szCs w:val="20"/>
+                <w:rFonts w:ascii="Arial" w:cs="Arial" w:eastAsia="Arial" w:hAnsi="Arial"/>
+                <w:b w:val="0"/>
+                <w:i w:val="0"/>
+                <w:smallCaps w:val="0"/>
+                <w:strike w:val="0"/>
+                <w:color w:val="000000"/>
+                <w:sz w:val="22"/>
+                <w:szCs w:val="22"/>
                 <w:u w:val="none"/>
                 <w:shd w:fill="auto" w:val="clear"/>
                 <w:vertAlign w:val="baseline"/>
@@ -4130,7 +4455,7 @@
               </w:rPr>
               <w:t xml:space="preserve">2.5. Assumptions and Dependencies</w:t>
               <w:tab/>
-              <w:t xml:space="preserve">5</w:t>
+              <w:t xml:space="preserve">6</w:t>
             </w:r>
           </w:hyperlink>
           <w:r>
@@ -4163,14 +4488,14 @@
           <w:hyperlink w:anchor="_lnxbz9">
             <w:r>
               <w:rPr>
-                <w:rFonts w:ascii="Times New Roman" w:cs="Times New Roman" w:eastAsia="Times New Roman" w:hAnsi="Times New Roman"/>
+                <w:rFonts w:ascii="Arial" w:cs="Arial" w:eastAsia="Arial" w:hAnsi="Arial"/>
                 <w:b w:val="1"/>
                 <w:i w:val="0"/>
                 <w:smallCaps w:val="0"/>
                 <w:strike w:val="0"/>
                 <w:color w:val="000000"/>
-                <w:sz w:val="20"/>
-                <w:szCs w:val="20"/>
+                <w:sz w:val="22"/>
+                <w:szCs w:val="22"/>
                 <w:u w:val="none"/>
                 <w:shd w:fill="auto" w:val="clear"/>
                 <w:vertAlign w:val="baseline"/>
@@ -4178,7 +4503,7 @@
               </w:rPr>
               <w:t xml:space="preserve">3. Specific Requirements</w:t>
               <w:tab/>
-              <w:t xml:space="preserve">6</w:t>
+              <w:t xml:space="preserve">8</w:t>
             </w:r>
           </w:hyperlink>
           <w:r>
@@ -4212,14 +4537,14 @@
           <w:hyperlink w:anchor="_35nkun2">
             <w:r>
               <w:rPr>
-                <w:rFonts w:ascii="Times New Roman" w:cs="Times New Roman" w:eastAsia="Times New Roman" w:hAnsi="Times New Roman"/>
-                <w:b w:val="0"/>
-                <w:i w:val="0"/>
-                <w:smallCaps w:val="0"/>
-                <w:strike w:val="0"/>
-                <w:color w:val="000000"/>
-                <w:sz w:val="20"/>
-                <w:szCs w:val="20"/>
+                <w:rFonts w:ascii="Arial" w:cs="Arial" w:eastAsia="Arial" w:hAnsi="Arial"/>
+                <w:b w:val="0"/>
+                <w:i w:val="0"/>
+                <w:smallCaps w:val="0"/>
+                <w:strike w:val="0"/>
+                <w:color w:val="000000"/>
+                <w:sz w:val="22"/>
+                <w:szCs w:val="22"/>
                 <w:u w:val="none"/>
                 <w:shd w:fill="auto" w:val="clear"/>
                 <w:vertAlign w:val="baseline"/>
@@ -4227,7 +4552,7 @@
               </w:rPr>
               <w:t xml:space="preserve">3.1. Functional Requirements</w:t>
               <w:tab/>
-              <w:t xml:space="preserve">6</w:t>
+              <w:t xml:space="preserve">8</w:t>
             </w:r>
           </w:hyperlink>
           <w:r>
@@ -4261,14 +4586,14 @@
           <w:hyperlink w:anchor="_1ksv4uv">
             <w:r>
               <w:rPr>
-                <w:rFonts w:ascii="Times New Roman" w:cs="Times New Roman" w:eastAsia="Times New Roman" w:hAnsi="Times New Roman"/>
-                <w:b w:val="0"/>
-                <w:i w:val="0"/>
-                <w:smallCaps w:val="0"/>
-                <w:strike w:val="0"/>
-                <w:color w:val="000000"/>
-                <w:sz w:val="20"/>
-                <w:szCs w:val="20"/>
+                <w:rFonts w:ascii="Arial" w:cs="Arial" w:eastAsia="Arial" w:hAnsi="Arial"/>
+                <w:b w:val="0"/>
+                <w:i w:val="0"/>
+                <w:smallCaps w:val="0"/>
+                <w:strike w:val="0"/>
+                <w:color w:val="000000"/>
+                <w:sz w:val="22"/>
+                <w:szCs w:val="22"/>
                 <w:u w:val="none"/>
                 <w:shd w:fill="auto" w:val="clear"/>
                 <w:vertAlign w:val="baseline"/>
@@ -4276,7 +4601,7 @@
               </w:rPr>
               <w:t xml:space="preserve">3.1.1. Common Requirements:</w:t>
               <w:tab/>
-              <w:t xml:space="preserve">6</w:t>
+              <w:t xml:space="preserve">8</w:t>
             </w:r>
           </w:hyperlink>
           <w:r>
@@ -4310,22 +4635,22 @@
           <w:hyperlink w:anchor="_z337ya">
             <w:r>
               <w:rPr>
-                <w:rFonts w:ascii="Times New Roman" w:cs="Times New Roman" w:eastAsia="Times New Roman" w:hAnsi="Times New Roman"/>
-                <w:b w:val="0"/>
-                <w:i w:val="0"/>
-                <w:smallCaps w:val="0"/>
-                <w:strike w:val="0"/>
-                <w:color w:val="000000"/>
-                <w:sz w:val="20"/>
-                <w:szCs w:val="20"/>
-                <w:u w:val="none"/>
-                <w:shd w:fill="auto" w:val="clear"/>
-                <w:vertAlign w:val="baseline"/>
-                <w:rtl w:val="0"/>
-              </w:rPr>
-              <w:t xml:space="preserve">3.1.2. Direct Message Module Requirements:</w:t>
+                <w:rFonts w:ascii="Arial" w:cs="Arial" w:eastAsia="Arial" w:hAnsi="Arial"/>
+                <w:b w:val="0"/>
+                <w:i w:val="0"/>
+                <w:smallCaps w:val="0"/>
+                <w:strike w:val="0"/>
+                <w:color w:val="000000"/>
+                <w:sz w:val="22"/>
+                <w:szCs w:val="22"/>
+                <w:u w:val="none"/>
+                <w:shd w:fill="auto" w:val="clear"/>
+                <w:vertAlign w:val="baseline"/>
+                <w:rtl w:val="0"/>
+              </w:rPr>
+              <w:t xml:space="preserve">3.1.2. Message Module Requirements:</w:t>
               <w:tab/>
-              <w:t xml:space="preserve">6</w:t>
+              <w:t xml:space="preserve">8</w:t>
             </w:r>
           </w:hyperlink>
           <w:r>
@@ -4356,25 +4681,25 @@
               <w:vertAlign w:val="baseline"/>
             </w:rPr>
           </w:pPr>
-          <w:hyperlink w:anchor="_1y810tw">
-            <w:r>
-              <w:rPr>
-                <w:rFonts w:ascii="Times New Roman" w:cs="Times New Roman" w:eastAsia="Times New Roman" w:hAnsi="Times New Roman"/>
-                <w:b w:val="0"/>
-                <w:i w:val="0"/>
-                <w:smallCaps w:val="0"/>
-                <w:strike w:val="0"/>
-                <w:color w:val="000000"/>
-                <w:sz w:val="20"/>
-                <w:szCs w:val="20"/>
-                <w:u w:val="none"/>
-                <w:shd w:fill="auto" w:val="clear"/>
-                <w:vertAlign w:val="baseline"/>
-                <w:rtl w:val="0"/>
-              </w:rPr>
-              <w:t xml:space="preserve">3.1.3. Group Chat Module Requirements:</w:t>
+          <w:hyperlink w:anchor="_2xcytpi">
+            <w:r>
+              <w:rPr>
+                <w:rFonts w:ascii="Arial" w:cs="Arial" w:eastAsia="Arial" w:hAnsi="Arial"/>
+                <w:b w:val="0"/>
+                <w:i w:val="0"/>
+                <w:smallCaps w:val="0"/>
+                <w:strike w:val="0"/>
+                <w:color w:val="000000"/>
+                <w:sz w:val="22"/>
+                <w:szCs w:val="22"/>
+                <w:u w:val="none"/>
+                <w:shd w:fill="auto" w:val="clear"/>
+                <w:vertAlign w:val="baseline"/>
+                <w:rtl w:val="0"/>
+              </w:rPr>
+              <w:t xml:space="preserve">3.1.3. Server Module Requirements:</w:t>
               <w:tab/>
-              <w:t xml:space="preserve">7</w:t>
+              <w:t xml:space="preserve">9</w:t>
             </w:r>
           </w:hyperlink>
           <w:r>
@@ -4405,17 +4730,17 @@
               <w:vertAlign w:val="baseline"/>
             </w:rPr>
           </w:pPr>
-          <w:hyperlink w:anchor="_2xcytpi">
-            <w:r>
-              <w:rPr>
-                <w:rFonts w:ascii="Times New Roman" w:cs="Times New Roman" w:eastAsia="Times New Roman" w:hAnsi="Times New Roman"/>
-                <w:b w:val="0"/>
-                <w:i w:val="0"/>
-                <w:smallCaps w:val="0"/>
-                <w:strike w:val="0"/>
-                <w:color w:val="000000"/>
-                <w:sz w:val="20"/>
-                <w:szCs w:val="20"/>
+          <w:hyperlink w:anchor="_6q66152yknoj">
+            <w:r>
+              <w:rPr>
+                <w:rFonts w:ascii="Arial" w:cs="Arial" w:eastAsia="Arial" w:hAnsi="Arial"/>
+                <w:b w:val="0"/>
+                <w:i w:val="0"/>
+                <w:smallCaps w:val="0"/>
+                <w:strike w:val="0"/>
+                <w:color w:val="000000"/>
+                <w:sz w:val="22"/>
+                <w:szCs w:val="22"/>
                 <w:u w:val="none"/>
                 <w:shd w:fill="auto" w:val="clear"/>
                 <w:vertAlign w:val="baseline"/>
@@ -4423,7 +4748,7 @@
               </w:rPr>
               <w:t xml:space="preserve">3.1.4. Admin Module Requirements:</w:t>
               <w:tab/>
-              <w:t xml:space="preserve">7</w:t>
+              <w:t xml:space="preserve">9</w:t>
             </w:r>
           </w:hyperlink>
           <w:r>
@@ -4457,14 +4782,14 @@
           <w:hyperlink w:anchor="_3whwml4">
             <w:r>
               <w:rPr>
-                <w:rFonts w:ascii="Times New Roman" w:cs="Times New Roman" w:eastAsia="Times New Roman" w:hAnsi="Times New Roman"/>
-                <w:b w:val="0"/>
-                <w:i w:val="0"/>
-                <w:smallCaps w:val="0"/>
-                <w:strike w:val="0"/>
-                <w:color w:val="000000"/>
-                <w:sz w:val="20"/>
-                <w:szCs w:val="20"/>
+                <w:rFonts w:ascii="Arial" w:cs="Arial" w:eastAsia="Arial" w:hAnsi="Arial"/>
+                <w:b w:val="0"/>
+                <w:i w:val="0"/>
+                <w:smallCaps w:val="0"/>
+                <w:strike w:val="0"/>
+                <w:color w:val="000000"/>
+                <w:sz w:val="22"/>
+                <w:szCs w:val="22"/>
                 <w:u w:val="none"/>
                 <w:shd w:fill="auto" w:val="clear"/>
                 <w:vertAlign w:val="baseline"/>
@@ -4472,7 +4797,7 @@
               </w:rPr>
               <w:t xml:space="preserve">3.2. External Interface Requirements</w:t>
               <w:tab/>
-              <w:t xml:space="preserve">7</w:t>
+              <w:t xml:space="preserve">9</w:t>
             </w:r>
           </w:hyperlink>
           <w:r>
@@ -4506,14 +4831,14 @@
           <w:hyperlink w:anchor="_qsh70q">
             <w:r>
               <w:rPr>
-                <w:rFonts w:ascii="Times New Roman" w:cs="Times New Roman" w:eastAsia="Times New Roman" w:hAnsi="Times New Roman"/>
-                <w:b w:val="0"/>
-                <w:i w:val="0"/>
-                <w:smallCaps w:val="0"/>
-                <w:strike w:val="0"/>
-                <w:color w:val="000000"/>
-                <w:sz w:val="20"/>
-                <w:szCs w:val="20"/>
+                <w:rFonts w:ascii="Arial" w:cs="Arial" w:eastAsia="Arial" w:hAnsi="Arial"/>
+                <w:b w:val="0"/>
+                <w:i w:val="0"/>
+                <w:smallCaps w:val="0"/>
+                <w:strike w:val="0"/>
+                <w:color w:val="000000"/>
+                <w:sz w:val="22"/>
+                <w:szCs w:val="22"/>
                 <w:u w:val="none"/>
                 <w:shd w:fill="auto" w:val="clear"/>
                 <w:vertAlign w:val="baseline"/>
@@ -4521,7 +4846,7 @@
               </w:rPr>
               <w:t xml:space="preserve">3.3. Internal Interface Requirements</w:t>
               <w:tab/>
-              <w:t xml:space="preserve">8</w:t>
+              <w:t xml:space="preserve">9</w:t>
             </w:r>
           </w:hyperlink>
           <w:r>
@@ -4554,14 +4879,14 @@
           <w:hyperlink w:anchor="_49x2ik5">
             <w:r>
               <w:rPr>
-                <w:rFonts w:ascii="Times New Roman" w:cs="Times New Roman" w:eastAsia="Times New Roman" w:hAnsi="Times New Roman"/>
+                <w:rFonts w:ascii="Arial" w:cs="Arial" w:eastAsia="Arial" w:hAnsi="Arial"/>
                 <w:b w:val="1"/>
                 <w:i w:val="0"/>
                 <w:smallCaps w:val="0"/>
                 <w:strike w:val="0"/>
                 <w:color w:val="000000"/>
-                <w:sz w:val="20"/>
-                <w:szCs w:val="20"/>
+                <w:sz w:val="22"/>
+                <w:szCs w:val="22"/>
                 <w:u w:val="none"/>
                 <w:shd w:fill="auto" w:val="clear"/>
                 <w:vertAlign w:val="baseline"/>
@@ -4569,7 +4894,7 @@
               </w:rPr>
               <w:t xml:space="preserve">4. Non-Functional Requirements</w:t>
               <w:tab/>
-              <w:t xml:space="preserve">9</w:t>
+              <w:t xml:space="preserve">10</w:t>
             </w:r>
           </w:hyperlink>
           <w:r>
@@ -4603,22 +4928,22 @@
           <w:hyperlink w:anchor="_2p2csry">
             <w:r>
               <w:rPr>
-                <w:rFonts w:ascii="Times New Roman" w:cs="Times New Roman" w:eastAsia="Times New Roman" w:hAnsi="Times New Roman"/>
-                <w:b w:val="0"/>
-                <w:i w:val="0"/>
-                <w:smallCaps w:val="0"/>
-                <w:strike w:val="0"/>
-                <w:color w:val="000000"/>
-                <w:sz w:val="20"/>
-                <w:szCs w:val="20"/>
-                <w:u w:val="none"/>
-                <w:shd w:fill="auto" w:val="clear"/>
-                <w:vertAlign w:val="baseline"/>
-                <w:rtl w:val="0"/>
-              </w:rPr>
-              <w:t xml:space="preserve">4.1. Security and Privacy Requirements</w:t>
+                <w:rFonts w:ascii="Arial" w:cs="Arial" w:eastAsia="Arial" w:hAnsi="Arial"/>
+                <w:b w:val="0"/>
+                <w:i w:val="0"/>
+                <w:smallCaps w:val="0"/>
+                <w:strike w:val="0"/>
+                <w:color w:val="000000"/>
+                <w:sz w:val="22"/>
+                <w:szCs w:val="22"/>
+                <w:u w:val="none"/>
+                <w:shd w:fill="auto" w:val="clear"/>
+                <w:vertAlign w:val="baseline"/>
+                <w:rtl w:val="0"/>
+              </w:rPr>
+              <w:t xml:space="preserve">4.1. Security and Privacy Requirements.</w:t>
               <w:tab/>
-              <w:t xml:space="preserve">9</w:t>
+              <w:t xml:space="preserve">10</w:t>
             </w:r>
           </w:hyperlink>
           <w:r>
@@ -4652,14 +4977,14 @@
           <w:hyperlink w:anchor="_3o7alnk">
             <w:r>
               <w:rPr>
-                <w:rFonts w:ascii="Times New Roman" w:cs="Times New Roman" w:eastAsia="Times New Roman" w:hAnsi="Times New Roman"/>
-                <w:b w:val="0"/>
-                <w:i w:val="0"/>
-                <w:smallCaps w:val="0"/>
-                <w:strike w:val="0"/>
-                <w:color w:val="000000"/>
-                <w:sz w:val="20"/>
-                <w:szCs w:val="20"/>
+                <w:rFonts w:ascii="Arial" w:cs="Arial" w:eastAsia="Arial" w:hAnsi="Arial"/>
+                <w:b w:val="0"/>
+                <w:i w:val="0"/>
+                <w:smallCaps w:val="0"/>
+                <w:strike w:val="0"/>
+                <w:color w:val="000000"/>
+                <w:sz w:val="22"/>
+                <w:szCs w:val="22"/>
                 <w:u w:val="none"/>
                 <w:shd w:fill="auto" w:val="clear"/>
                 <w:vertAlign w:val="baseline"/>
@@ -4667,7 +4992,7 @@
               </w:rPr>
               <w:t xml:space="preserve">4.2. Environmental Requirements</w:t>
               <w:tab/>
-              <w:t xml:space="preserve">9</w:t>
+              <w:t xml:space="preserve">10</w:t>
             </w:r>
           </w:hyperlink>
           <w:r>
@@ -4701,14 +5026,14 @@
           <w:hyperlink w:anchor="_1hmsyys">
             <w:r>
               <w:rPr>
-                <w:rFonts w:ascii="Times New Roman" w:cs="Times New Roman" w:eastAsia="Times New Roman" w:hAnsi="Times New Roman"/>
-                <w:b w:val="0"/>
-                <w:i w:val="0"/>
-                <w:smallCaps w:val="0"/>
-                <w:strike w:val="0"/>
-                <w:color w:val="000000"/>
-                <w:sz w:val="20"/>
-                <w:szCs w:val="20"/>
+                <w:rFonts w:ascii="Arial" w:cs="Arial" w:eastAsia="Arial" w:hAnsi="Arial"/>
+                <w:b w:val="0"/>
+                <w:i w:val="0"/>
+                <w:smallCaps w:val="0"/>
+                <w:strike w:val="0"/>
+                <w:color w:val="000000"/>
+                <w:sz w:val="22"/>
+                <w:szCs w:val="22"/>
                 <w:u w:val="none"/>
                 <w:shd w:fill="auto" w:val="clear"/>
                 <w:vertAlign w:val="baseline"/>
@@ -4716,7 +5041,7 @@
               </w:rPr>
               <w:t xml:space="preserve">4.3. Performance Requirements</w:t>
               <w:tab/>
-              <w:t xml:space="preserve">9</w:t>
+              <w:t xml:space="preserve">10</w:t>
             </w:r>
           </w:hyperlink>
           <w:r>
@@ -4735,7 +5060,7 @@
         <w:pStyle w:val="Heading1"/>
         <w:numPr>
           <w:ilvl w:val="0"/>
-          <w:numId w:val="1"/>
+          <w:numId w:val="2"/>
         </w:numPr>
         <w:ind w:left="720" w:hanging="720"/>
         <w:rPr/>
@@ -4826,7 +5151,7 @@
         <w:pStyle w:val="Heading2"/>
         <w:numPr>
           <w:ilvl w:val="1"/>
-          <w:numId w:val="1"/>
+          <w:numId w:val="2"/>
         </w:numPr>
         <w:ind w:left="1440" w:hanging="720"/>
         <w:rPr/>
@@ -4917,7 +5242,7 @@
         <w:pStyle w:val="Heading2"/>
         <w:numPr>
           <w:ilvl w:val="1"/>
-          <w:numId w:val="1"/>
+          <w:numId w:val="2"/>
         </w:numPr>
         <w:ind w:left="1440" w:hanging="720"/>
         <w:rPr/>
@@ -4929,6 +5254,11 @@
           <w:rtl w:val="0"/>
         </w:rPr>
         <w:t xml:space="preserve">Definitions, Acronyms, Abbreviations</w:t>
+      </w:r>
+      <w:r>
+        <w:rPr>
+          <w:rtl w:val="0"/>
+        </w:rPr>
       </w:r>
     </w:p>
     <w:p>
@@ -4937,6 +5267,10 @@
         <w:keepLines w:val="0"/>
         <w:pageBreakBefore w:val="0"/>
         <w:widowControl w:val="1"/>
+        <w:numPr>
+          <w:ilvl w:val="0"/>
+          <w:numId w:val="1"/>
+        </w:numPr>
         <w:pBdr>
           <w:top w:space="0" w:sz="0" w:val="nil"/>
           <w:left w:space="0" w:sz="0" w:val="nil"/>
@@ -4945,50 +5279,18 @@
           <w:between w:space="0" w:sz="0" w:val="nil"/>
         </w:pBdr>
         <w:shd w:fill="auto" w:val="clear"/>
-        <w:spacing w:after="0" w:before="80" w:line="240" w:lineRule="auto"/>
-        <w:ind w:left="720" w:right="0" w:firstLine="720"/>
+        <w:spacing w:after="0" w:before="0" w:line="240" w:lineRule="auto"/>
+        <w:ind w:left="2160" w:right="0" w:hanging="360"/>
         <w:jc w:val="both"/>
-        <w:rPr/>
-      </w:pPr>
-      <w:r>
-        <w:rPr>
-          <w:rFonts w:ascii="Times New Roman" w:cs="Times New Roman" w:eastAsia="Times New Roman" w:hAnsi="Times New Roman"/>
-          <w:b w:val="0"/>
-          <w:i w:val="0"/>
-          <w:smallCaps w:val="0"/>
-          <w:strike w:val="0"/>
-          <w:color w:val="7030a0"/>
-          <w:sz w:val="20"/>
-          <w:szCs w:val="20"/>
+        <w:rPr>
           <w:u w:val="none"/>
-          <w:shd w:fill="auto" w:val="clear"/>
-          <w:vertAlign w:val="baseline"/>
-          <w:rtl w:val="0"/>
-        </w:rPr>
-        <w:t xml:space="preserve">List any acronyms, terms etc. that need to be defined.</w:t>
-        <w:br w:type="textWrapping"/>
-      </w:r>
-      <w:r>
-        <w:rPr>
-          <w:color w:val="7030a0"/>
-          <w:rtl w:val="0"/>
-        </w:rPr>
-        <w:tab/>
-      </w:r>
-      <w:r>
-        <w:rPr>
-          <w:rtl w:val="0"/>
-        </w:rPr>
-        <w:t xml:space="preserve">Define synchronous and asynchronous.</w:t>
-        <w:br w:type="textWrapping"/>
-        <w:tab/>
-        <w:t xml:space="preserve">Define IT user and normal user.</w:t>
-        <w:br w:type="textWrapping"/>
-        <w:tab/>
-        <w:t xml:space="preserve">Define Group Administrator in the group chat.</w:t>
-        <w:br w:type="textWrapping"/>
-        <w:tab/>
-        <w:t xml:space="preserve">Define online status (online or offline) and availability status (idle or busy).</w:t>
+        </w:rPr>
+      </w:pPr>
+      <w:r>
+        <w:rPr>
+          <w:rtl w:val="0"/>
+        </w:rPr>
+        <w:t xml:space="preserve">Normal user: In this document, a normal user refers to employees of the organization who are not IT staff. In other words, a normal user does not have the IT admin privileges in this Communication System.</w:t>
       </w:r>
     </w:p>
     <w:p>
@@ -4997,6 +5299,10 @@
         <w:keepLines w:val="0"/>
         <w:pageBreakBefore w:val="0"/>
         <w:widowControl w:val="1"/>
+        <w:numPr>
+          <w:ilvl w:val="0"/>
+          <w:numId w:val="1"/>
+        </w:numPr>
         <w:pBdr>
           <w:top w:space="0" w:sz="0" w:val="nil"/>
           <w:left w:space="0" w:sz="0" w:val="nil"/>
@@ -5005,16 +5311,255 @@
           <w:between w:space="0" w:sz="0" w:val="nil"/>
         </w:pBdr>
         <w:shd w:fill="auto" w:val="clear"/>
-        <w:spacing w:after="0" w:before="80" w:line="240" w:lineRule="auto"/>
-        <w:ind w:left="720" w:right="0" w:firstLine="720"/>
+        <w:spacing w:after="0" w:before="0" w:line="240" w:lineRule="auto"/>
+        <w:ind w:left="2160" w:right="0" w:hanging="360"/>
         <w:jc w:val="both"/>
-        <w:rPr/>
-      </w:pPr>
-      <w:r>
-        <w:rPr>
-          <w:rtl w:val="0"/>
-        </w:rPr>
-        <w:t xml:space="preserve">Define server application and client application.</w:t>
+        <w:rPr>
+          <w:u w:val="none"/>
+        </w:rPr>
+      </w:pPr>
+      <w:r>
+        <w:rPr>
+          <w:rtl w:val="0"/>
+        </w:rPr>
+        <w:t xml:space="preserve">IT user: IT user refers to IT staff, which not only has all the features of a normal user, but also has privileges like checking server logs.</w:t>
+      </w:r>
+    </w:p>
+    <w:p>
+      <w:pPr>
+        <w:keepNext w:val="0"/>
+        <w:keepLines w:val="0"/>
+        <w:pageBreakBefore w:val="0"/>
+        <w:widowControl w:val="1"/>
+        <w:numPr>
+          <w:ilvl w:val="0"/>
+          <w:numId w:val="1"/>
+        </w:numPr>
+        <w:pBdr>
+          <w:top w:space="0" w:sz="0" w:val="nil"/>
+          <w:left w:space="0" w:sz="0" w:val="nil"/>
+          <w:bottom w:space="0" w:sz="0" w:val="nil"/>
+          <w:right w:space="0" w:sz="0" w:val="nil"/>
+          <w:between w:space="0" w:sz="0" w:val="nil"/>
+        </w:pBdr>
+        <w:shd w:fill="auto" w:val="clear"/>
+        <w:spacing w:after="0" w:before="0" w:line="240" w:lineRule="auto"/>
+        <w:ind w:left="2160" w:right="0" w:hanging="360"/>
+        <w:jc w:val="both"/>
+        <w:rPr>
+          <w:u w:val="none"/>
+        </w:rPr>
+      </w:pPr>
+      <w:r>
+        <w:rPr>
+          <w:rtl w:val="0"/>
+        </w:rPr>
+        <w:t xml:space="preserve">User: In this document, “User” refers to all users in this Communication System, including both Normal users and IT users.</w:t>
+      </w:r>
+    </w:p>
+    <w:p>
+      <w:pPr>
+        <w:keepNext w:val="0"/>
+        <w:keepLines w:val="0"/>
+        <w:pageBreakBefore w:val="0"/>
+        <w:widowControl w:val="1"/>
+        <w:numPr>
+          <w:ilvl w:val="0"/>
+          <w:numId w:val="1"/>
+        </w:numPr>
+        <w:pBdr>
+          <w:top w:space="0" w:sz="0" w:val="nil"/>
+          <w:left w:space="0" w:sz="0" w:val="nil"/>
+          <w:bottom w:space="0" w:sz="0" w:val="nil"/>
+          <w:right w:space="0" w:sz="0" w:val="nil"/>
+          <w:between w:space="0" w:sz="0" w:val="nil"/>
+        </w:pBdr>
+        <w:shd w:fill="auto" w:val="clear"/>
+        <w:spacing w:after="0" w:before="0" w:line="240" w:lineRule="auto"/>
+        <w:ind w:left="2160" w:right="0" w:hanging="360"/>
+        <w:jc w:val="both"/>
+        <w:rPr>
+          <w:u w:val="none"/>
+        </w:rPr>
+      </w:pPr>
+      <w:r>
+        <w:rPr>
+          <w:rtl w:val="0"/>
+        </w:rPr>
+        <w:t xml:space="preserve">Synchronous: In this Communication System, the word “synchronous” refers to the situation where two or more users are online and any messages among them are sent or received synchronously.</w:t>
+      </w:r>
+    </w:p>
+    <w:p>
+      <w:pPr>
+        <w:numPr>
+          <w:ilvl w:val="0"/>
+          <w:numId w:val="1"/>
+        </w:numPr>
+        <w:spacing w:before="0" w:lineRule="auto"/>
+        <w:ind w:left="2160" w:hanging="360"/>
+        <w:jc w:val="both"/>
+        <w:rPr>
+          <w:u w:val="none"/>
+        </w:rPr>
+      </w:pPr>
+      <w:r>
+        <w:rPr>
+          <w:rtl w:val="0"/>
+        </w:rPr>
+        <w:t xml:space="preserve">Asynchronous: The word “asynchronous” refers to the case when the sender is online and the recipient of the message is offline. In this case, any messages between them are sent or received asynchronously.</w:t>
+      </w:r>
+    </w:p>
+    <w:p>
+      <w:pPr>
+        <w:numPr>
+          <w:ilvl w:val="0"/>
+          <w:numId w:val="1"/>
+        </w:numPr>
+        <w:spacing w:before="0" w:lineRule="auto"/>
+        <w:ind w:left="2160" w:hanging="360"/>
+        <w:jc w:val="both"/>
+        <w:rPr>
+          <w:u w:val="none"/>
+        </w:rPr>
+      </w:pPr>
+      <w:r>
+        <w:rPr>
+          <w:rtl w:val="0"/>
+        </w:rPr>
+        <w:t xml:space="preserve">Group owner: Group owner is the owner and administrator of a group chat. Group owner can accept new people to the group, remove people from the group, and delete the group completely. The person who creates the group is automatically the group owner. Group owner can appoint another person in the same group to be the group owner. There will be only one group owner for each group chat.</w:t>
+      </w:r>
+    </w:p>
+    <w:p>
+      <w:pPr>
+        <w:numPr>
+          <w:ilvl w:val="0"/>
+          <w:numId w:val="1"/>
+        </w:numPr>
+        <w:spacing w:before="0" w:lineRule="auto"/>
+        <w:ind w:left="2160" w:hanging="360"/>
+        <w:jc w:val="both"/>
+        <w:rPr>
+          <w:u w:val="none"/>
+        </w:rPr>
+      </w:pPr>
+      <w:r>
+        <w:rPr>
+          <w:rtl w:val="0"/>
+        </w:rPr>
+        <w:t xml:space="preserve">Event: In this document, event refers to all the traffic in and out of the server, including messages, login/logout requests, etc.</w:t>
+      </w:r>
+    </w:p>
+    <w:p>
+      <w:pPr>
+        <w:numPr>
+          <w:ilvl w:val="0"/>
+          <w:numId w:val="1"/>
+        </w:numPr>
+        <w:spacing w:before="0" w:lineRule="auto"/>
+        <w:ind w:left="2160" w:hanging="360"/>
+        <w:jc w:val="both"/>
+        <w:rPr>
+          <w:u w:val="none"/>
+        </w:rPr>
+      </w:pPr>
+      <w:r>
+        <w:rPr>
+          <w:rtl w:val="0"/>
+        </w:rPr>
+        <w:t xml:space="preserve">Server application: server application refers to the Java application running on the server, which is responsible for distributing messages, responding to all users, and logging events.</w:t>
+      </w:r>
+    </w:p>
+    <w:p>
+      <w:pPr>
+        <w:numPr>
+          <w:ilvl w:val="0"/>
+          <w:numId w:val="1"/>
+        </w:numPr>
+        <w:spacing w:before="0" w:lineRule="auto"/>
+        <w:ind w:left="2160" w:hanging="360"/>
+        <w:jc w:val="both"/>
+        <w:rPr>
+          <w:u w:val="none"/>
+        </w:rPr>
+      </w:pPr>
+      <w:r>
+        <w:rPr>
+          <w:rtl w:val="0"/>
+        </w:rPr>
+        <w:t xml:space="preserve">Client application: client application refers to the Java application with GUI that users use. Client application is mainly responsible for user login/logout and send/receive messages.</w:t>
+      </w:r>
+    </w:p>
+    <w:p>
+      <w:pPr>
+        <w:numPr>
+          <w:ilvl w:val="0"/>
+          <w:numId w:val="1"/>
+        </w:numPr>
+        <w:spacing w:before="0" w:lineRule="auto"/>
+        <w:ind w:left="2160" w:hanging="360"/>
+        <w:jc w:val="both"/>
+        <w:rPr>
+          <w:u w:val="none"/>
+        </w:rPr>
+      </w:pPr>
+      <w:r>
+        <w:rPr>
+          <w:rtl w:val="0"/>
+        </w:rPr>
+        <w:t xml:space="preserve">Online status: online status refers to whether a user is online (logged in the system and has stable connection with the server) or offline (logged out of the system or loses connection with the server).</w:t>
+      </w:r>
+    </w:p>
+    <w:p>
+      <w:pPr>
+        <w:numPr>
+          <w:ilvl w:val="0"/>
+          <w:numId w:val="1"/>
+        </w:numPr>
+        <w:spacing w:before="0" w:lineRule="auto"/>
+        <w:ind w:left="2160" w:hanging="360"/>
+        <w:jc w:val="both"/>
+        <w:rPr>
+          <w:u w:val="none"/>
+        </w:rPr>
+      </w:pPr>
+      <w:r>
+        <w:rPr>
+          <w:rtl w:val="0"/>
+        </w:rPr>
+        <w:t xml:space="preserve">Availability status: availability status is a status that the user can set as he wants to indicate his availability at the moment. Availability status could either be “idle” or “busy”.</w:t>
+      </w:r>
+    </w:p>
+    <w:p>
+      <w:pPr>
+        <w:numPr>
+          <w:ilvl w:val="0"/>
+          <w:numId w:val="1"/>
+        </w:numPr>
+        <w:spacing w:before="0" w:lineRule="auto"/>
+        <w:ind w:left="2160" w:hanging="360"/>
+        <w:jc w:val="both"/>
+        <w:rPr>
+          <w:u w:val="none"/>
+        </w:rPr>
+      </w:pPr>
+      <w:r>
+        <w:rPr>
+          <w:rtl w:val="0"/>
+        </w:rPr>
+        <w:t xml:space="preserve">User status: User status refers to both online status and availability status. </w:t>
+      </w:r>
+    </w:p>
+    <w:p>
+      <w:pPr>
+        <w:spacing w:before="80" w:lineRule="auto"/>
+        <w:ind w:left="1440" w:firstLine="0"/>
+        <w:jc w:val="both"/>
+        <w:rPr/>
+      </w:pPr>
+      <w:r>
+        <w:rPr>
+          <w:rtl w:val="0"/>
+        </w:rPr>
       </w:r>
     </w:p>
     <w:p>
@@ -5022,7 +5567,7 @@
         <w:pStyle w:val="Heading2"/>
         <w:numPr>
           <w:ilvl w:val="1"/>
-          <w:numId w:val="1"/>
+          <w:numId w:val="2"/>
         </w:numPr>
         <w:ind w:left="1440" w:hanging="720"/>
         <w:rPr/>
@@ -5059,7 +5604,6 @@
           <w:i w:val="0"/>
           <w:smallCaps w:val="0"/>
           <w:strike w:val="0"/>
-          <w:color w:val="7030a0"/>
           <w:sz w:val="20"/>
           <w:szCs w:val="20"/>
           <w:u w:val="none"/>
@@ -5074,7 +5618,6 @@
           <w:i w:val="0"/>
           <w:smallCaps w:val="0"/>
           <w:strike w:val="0"/>
-          <w:color w:val="7030a0"/>
           <w:sz w:val="20"/>
           <w:szCs w:val="20"/>
           <w:u w:val="none"/>
@@ -5091,7 +5634,6 @@
           <w:i w:val="0"/>
           <w:smallCaps w:val="0"/>
           <w:strike w:val="0"/>
-          <w:color w:val="000000"/>
           <w:sz w:val="20"/>
           <w:szCs w:val="20"/>
           <w:u w:val="none"/>
@@ -5108,7 +5650,6 @@
           <w:i w:val="0"/>
           <w:smallCaps w:val="0"/>
           <w:strike w:val="0"/>
-          <w:color w:val="7030a0"/>
           <w:sz w:val="20"/>
           <w:szCs w:val="20"/>
           <w:u w:val="none"/>
@@ -5142,7 +5683,6 @@
           <w:i w:val="0"/>
           <w:smallCaps w:val="0"/>
           <w:strike w:val="0"/>
-          <w:color w:val="7030a0"/>
           <w:sz w:val="20"/>
           <w:szCs w:val="20"/>
           <w:u w:val="none"/>
@@ -5157,7 +5697,6 @@
           <w:i w:val="0"/>
           <w:smallCaps w:val="0"/>
           <w:strike w:val="0"/>
-          <w:color w:val="7030a0"/>
           <w:sz w:val="20"/>
           <w:szCs w:val="20"/>
           <w:u w:val="none"/>
@@ -5191,7 +5730,6 @@
           <w:i w:val="0"/>
           <w:smallCaps w:val="0"/>
           <w:strike w:val="0"/>
-          <w:color w:val="7030a0"/>
           <w:sz w:val="20"/>
           <w:szCs w:val="20"/>
           <w:u w:val="none"/>
@@ -5206,7 +5744,6 @@
           <w:i w:val="0"/>
           <w:smallCaps w:val="0"/>
           <w:strike w:val="0"/>
-          <w:color w:val="7030a0"/>
           <w:sz w:val="20"/>
           <w:szCs w:val="20"/>
           <w:u w:val="none"/>
@@ -5240,7 +5777,6 @@
           <w:i w:val="0"/>
           <w:smallCaps w:val="0"/>
           <w:strike w:val="0"/>
-          <w:color w:val="7030a0"/>
           <w:sz w:val="20"/>
           <w:szCs w:val="20"/>
           <w:u w:val="none"/>
@@ -5255,7 +5791,6 @@
           <w:i w:val="0"/>
           <w:smallCaps w:val="0"/>
           <w:strike w:val="0"/>
-          <w:color w:val="7030a0"/>
           <w:sz w:val="20"/>
           <w:szCs w:val="20"/>
           <w:u w:val="none"/>
@@ -5271,7 +5806,7 @@
         <w:pStyle w:val="Heading2"/>
         <w:numPr>
           <w:ilvl w:val="1"/>
-          <w:numId w:val="1"/>
+          <w:numId w:val="2"/>
         </w:numPr>
         <w:ind w:left="1440" w:hanging="720"/>
         <w:rPr/>
@@ -5294,7 +5829,7 @@
         <w:rPr>
           <w:rtl w:val="0"/>
         </w:rPr>
-        <w:t xml:space="preserve">This is a communications system for a very large organization, which has one server application and supports many users online at the same time. This system should allow employees to communicate over chat both synchronously and asynchronously. Users will be able to chat in direct messages and in groups. Only Text messages will be allowed in this system. All conversations will be logged and viewable by the IT users. </w:t>
+        <w:t xml:space="preserve">This is a communications system for a very large organization, which has one server application and supports many users online at the same time. This system should allow employees to communicate over chat both synchronously and asynchronously. All users will be able to chat in direct messages and in groups. Only Text messages will be allowed in this system. All conversations will be logged and viewable by the IT users. </w:t>
       </w:r>
     </w:p>
     <w:p>
@@ -5302,7 +5837,7 @@
         <w:pStyle w:val="Heading1"/>
         <w:numPr>
           <w:ilvl w:val="0"/>
-          <w:numId w:val="1"/>
+          <w:numId w:val="2"/>
         </w:numPr>
         <w:ind w:left="720" w:hanging="720"/>
         <w:rPr/>
@@ -5321,7 +5856,7 @@
         <w:pStyle w:val="Heading2"/>
         <w:numPr>
           <w:ilvl w:val="1"/>
-          <w:numId w:val="1"/>
+          <w:numId w:val="2"/>
         </w:numPr>
         <w:ind w:left="1440" w:hanging="720"/>
         <w:rPr/>
@@ -5340,7 +5875,7 @@
         <w:pStyle w:val="Heading2"/>
         <w:numPr>
           <w:ilvl w:val="1"/>
-          <w:numId w:val="1"/>
+          <w:numId w:val="2"/>
         </w:numPr>
         <w:ind w:left="1440" w:hanging="720"/>
         <w:rPr/>
@@ -5381,7 +5916,6 @@
           <w:sz w:val="20"/>
           <w:szCs w:val="20"/>
           <w:u w:val="none"/>
-          <w:shd w:fill="auto" w:val="clear"/>
           <w:vertAlign w:val="baseline"/>
         </w:rPr>
       </w:pPr>
@@ -5399,13 +5933,7 @@
           <w:vertAlign w:val="baseline"/>
           <w:rtl w:val="0"/>
         </w:rPr>
-        <w:t xml:space="preserve">The system will be organized into </w:t>
-      </w:r>
-      <w:r>
-        <w:rPr>
-          <w:rtl w:val="0"/>
-        </w:rPr>
-        <w:t xml:space="preserve">3 </w:t>
+        <w:t xml:space="preserve">The system will be </w:t>
       </w:r>
       <w:r>
         <w:rPr>
@@ -5417,17 +5945,16 @@
           <w:sz w:val="20"/>
           <w:szCs w:val="20"/>
           <w:u w:val="none"/>
-          <w:shd w:fill="auto" w:val="clear"/>
           <w:vertAlign w:val="baseline"/>
           <w:rtl w:val="0"/>
         </w:rPr>
-        <w:t xml:space="preserve">major modules: the</w:t>
-      </w:r>
-      <w:r>
-        <w:rPr>
-          <w:rtl w:val="0"/>
-        </w:rPr>
-        <w:t xml:space="preserve"> direct message </w:t>
+        <w:t xml:space="preserve">organized into </w:t>
+      </w:r>
+      <w:r>
+        <w:rPr>
+          <w:rtl w:val="0"/>
+        </w:rPr>
+        <w:t xml:space="preserve">3 </w:t>
       </w:r>
       <w:r>
         <w:rPr>
@@ -5439,17 +5966,16 @@
           <w:sz w:val="20"/>
           <w:szCs w:val="20"/>
           <w:u w:val="none"/>
-          <w:shd w:fill="auto" w:val="clear"/>
           <w:vertAlign w:val="baseline"/>
           <w:rtl w:val="0"/>
         </w:rPr>
-        <w:t xml:space="preserve">module, the </w:t>
-      </w:r>
-      <w:r>
-        <w:rPr>
-          <w:rtl w:val="0"/>
-        </w:rPr>
-        <w:t xml:space="preserve">group chat</w:t>
+        <w:t xml:space="preserve">major modules: </w:t>
+      </w:r>
+      <w:r>
+        <w:rPr>
+          <w:rtl w:val="0"/>
+        </w:rPr>
+        <w:t xml:space="preserve">Message </w:t>
       </w:r>
       <w:r>
         <w:rPr>
@@ -5461,17 +5987,16 @@
           <w:sz w:val="20"/>
           <w:szCs w:val="20"/>
           <w:u w:val="none"/>
-          <w:shd w:fill="auto" w:val="clear"/>
           <w:vertAlign w:val="baseline"/>
           <w:rtl w:val="0"/>
         </w:rPr>
-        <w:t xml:space="preserve"> module, and the </w:t>
-      </w:r>
-      <w:r>
-        <w:rPr>
-          <w:rtl w:val="0"/>
-        </w:rPr>
-        <w:t xml:space="preserve">admin </w:t>
+        <w:t xml:space="preserve">module, </w:t>
+      </w:r>
+      <w:r>
+        <w:rPr>
+          <w:rtl w:val="0"/>
+        </w:rPr>
+        <w:t xml:space="preserve">Server</w:t>
       </w:r>
       <w:r>
         <w:rPr>
@@ -5483,7 +6008,27 @@
           <w:sz w:val="20"/>
           <w:szCs w:val="20"/>
           <w:u w:val="none"/>
-          <w:shd w:fill="auto" w:val="clear"/>
+          <w:vertAlign w:val="baseline"/>
+          <w:rtl w:val="0"/>
+        </w:rPr>
+        <w:t xml:space="preserve"> module, and </w:t>
+      </w:r>
+      <w:r>
+        <w:rPr>
+          <w:rtl w:val="0"/>
+        </w:rPr>
+        <w:t xml:space="preserve">Admin </w:t>
+      </w:r>
+      <w:r>
+        <w:rPr>
+          <w:rFonts w:ascii="Times New Roman" w:cs="Times New Roman" w:eastAsia="Times New Roman" w:hAnsi="Times New Roman"/>
+          <w:b w:val="0"/>
+          <w:i w:val="0"/>
+          <w:smallCaps w:val="0"/>
+          <w:strike w:val="0"/>
+          <w:sz w:val="20"/>
+          <w:szCs w:val="20"/>
+          <w:u w:val="none"/>
           <w:vertAlign w:val="baseline"/>
           <w:rtl w:val="0"/>
         </w:rPr>
@@ -5500,7 +6045,7 @@
         <w:pStyle w:val="Heading2"/>
         <w:numPr>
           <w:ilvl w:val="1"/>
-          <w:numId w:val="1"/>
+          <w:numId w:val="2"/>
         </w:numPr>
         <w:ind w:left="1440" w:hanging="720"/>
         <w:rPr/>
@@ -5524,6 +6069,66 @@
           <w:rtl w:val="0"/>
         </w:rPr>
         <w:t xml:space="preserve">The high-level features of the system are as follows (see section 3 of this document for more detailed requirements that address these features):</w:t>
+      </w:r>
+    </w:p>
+    <w:p>
+      <w:pPr>
+        <w:ind w:left="1440" w:firstLine="0"/>
+        <w:rPr/>
+      </w:pPr>
+      <w:r>
+        <w:rPr>
+          <w:rtl w:val="0"/>
+        </w:rPr>
+        <w:t xml:space="preserve">2.3.1 The Communication system allows all users to send/receive direct messages and group chats over the network both synchronously and asynchronously.</w:t>
+      </w:r>
+    </w:p>
+    <w:p>
+      <w:pPr>
+        <w:ind w:left="1440" w:firstLine="0"/>
+        <w:rPr/>
+      </w:pPr>
+      <w:r>
+        <w:rPr>
+          <w:rtl w:val="0"/>
+        </w:rPr>
+        <w:t xml:space="preserve">2.3.2 The server application is able to log all events in the system.</w:t>
+      </w:r>
+    </w:p>
+    <w:p>
+      <w:pPr>
+        <w:ind w:left="1440" w:firstLine="0"/>
+        <w:rPr/>
+      </w:pPr>
+      <w:r>
+        <w:rPr>
+          <w:rtl w:val="0"/>
+        </w:rPr>
+        <w:t xml:space="preserve">2.3.3 IT users have more permissions than normal users, including viewing all logged events in the server, create/delete users.</w:t>
+      </w:r>
+    </w:p>
+    <w:p>
+      <w:pPr>
+        <w:ind w:left="1440" w:firstLine="0"/>
+        <w:rPr/>
+      </w:pPr>
+      <w:r>
+        <w:rPr>
+          <w:rtl w:val="0"/>
+        </w:rPr>
+        <w:t xml:space="preserve">2.3.4 The client application has a GUI interface supporting basic communication functionalities.</w:t>
+      </w:r>
+    </w:p>
+    <w:p>
+      <w:pPr>
+        <w:ind w:left="1440" w:firstLine="0"/>
+        <w:rPr/>
+      </w:pPr>
+      <w:r>
+        <w:rPr>
+          <w:rtl w:val="0"/>
+        </w:rPr>
+        <w:t xml:space="preserve">2.3.5 The server and client application should be able to pass Message objects over the network with timestamps.</w:t>
       </w:r>
     </w:p>
     <w:p>
@@ -5531,7 +6136,7 @@
         <w:pStyle w:val="Heading2"/>
         <w:numPr>
           <w:ilvl w:val="1"/>
-          <w:numId w:val="1"/>
+          <w:numId w:val="2"/>
         </w:numPr>
         <w:ind w:left="1440" w:hanging="720"/>
         <w:rPr/>
@@ -5568,33 +6173,7 @@
         <w:rPr>
           <w:rtl w:val="0"/>
         </w:rPr>
-        <w:t xml:space="preserve">2.4.1 The system will be limited to one group owner/creator making the creator of the chat the default owner</w:t>
-      </w:r>
-    </w:p>
-    <w:p>
-      <w:pPr>
-        <w:keepNext w:val="0"/>
-        <w:keepLines w:val="0"/>
-        <w:pageBreakBefore w:val="0"/>
-        <w:widowControl w:val="1"/>
-        <w:pBdr>
-          <w:top w:space="0" w:sz="0" w:val="nil"/>
-          <w:left w:space="0" w:sz="0" w:val="nil"/>
-          <w:bottom w:space="0" w:sz="0" w:val="nil"/>
-          <w:right w:space="0" w:sz="0" w:val="nil"/>
-          <w:between w:space="0" w:sz="0" w:val="nil"/>
-        </w:pBdr>
-        <w:shd w:fill="auto" w:val="clear"/>
-        <w:spacing w:after="0" w:before="80" w:line="240" w:lineRule="auto"/>
-        <w:ind w:left="720" w:right="0" w:firstLine="720"/>
-        <w:jc w:val="both"/>
-        <w:rPr/>
-      </w:pPr>
-      <w:r>
-        <w:rPr>
-          <w:rtl w:val="0"/>
-        </w:rPr>
-        <w:t xml:space="preserve">2.4.2 Normal users cannot access logs those permissions are exclusive to the admin </w:t>
+        <w:t xml:space="preserve">2.4.1 The server application has logging capabilities to allow IT users to view all conversations.</w:t>
       </w:r>
     </w:p>
     <w:p>
@@ -5620,31 +6199,7 @@
         <w:rPr>
           <w:rtl w:val="0"/>
         </w:rPr>
-        <w:t xml:space="preserve">2.4.3 Normal users cannot log into the same account from different places at the same time.</w:t>
-      </w:r>
-      <w:r>
-        <w:rPr>
-          <w:rtl w:val="0"/>
-        </w:rPr>
-      </w:r>
-    </w:p>
-    <w:p>
-      <w:pPr>
-        <w:pStyle w:val="Heading2"/>
-        <w:numPr>
-          <w:ilvl w:val="1"/>
-          <w:numId w:val="1"/>
-        </w:numPr>
-        <w:ind w:left="1440" w:hanging="720"/>
-        <w:rPr/>
-      </w:pPr>
-      <w:bookmarkStart w:colFirst="0" w:colLast="0" w:name="_26in1rg" w:id="10"/>
-      <w:bookmarkEnd w:id="10"/>
-      <w:r>
-        <w:rPr>
-          <w:rtl w:val="0"/>
-        </w:rPr>
-        <w:t xml:space="preserve">Assumptions and Dependencies</w:t>
+        <w:t xml:space="preserve">2.4.2 Both client and server applications are Java applications which are able to run on Java Virtual Machine with JRE 20 or above.</w:t>
       </w:r>
     </w:p>
     <w:p>
@@ -5670,7 +6225,7 @@
         <w:rPr>
           <w:rtl w:val="0"/>
         </w:rPr>
-        <w:t xml:space="preserve">2.5.1 Its assumed that you can can have as many users as you want on the server there is no limitation</w:t>
+        <w:t xml:space="preserve">2.4.3 All users cannot log into the same account from different IP addresses at the same time.</w:t>
       </w:r>
     </w:p>
     <w:p>
@@ -5696,7 +6251,7 @@
         <w:rPr>
           <w:rtl w:val="0"/>
         </w:rPr>
-        <w:t xml:space="preserve">2.5.2 Its assumed that the direct messages between users are accurate and consistent (within timestamps)</w:t>
+        <w:t xml:space="preserve">2.4.4 The system must support message delivery both synchronously and asynchronously.</w:t>
       </w:r>
     </w:p>
     <w:p>
@@ -5722,7 +6277,7 @@
         <w:rPr>
           <w:rtl w:val="0"/>
         </w:rPr>
-        <w:t xml:space="preserve">2.5.3 Its assumed that there is enough bandwidth available for communication between users for system to actually work</w:t>
+        <w:t xml:space="preserve">2.4.5 All communications among server and clients are over TCP/IP network and the traffic is not encrypted.</w:t>
       </w:r>
     </w:p>
     <w:p>
@@ -5748,63 +6303,7 @@
         <w:rPr>
           <w:rtl w:val="0"/>
         </w:rPr>
-      </w:r>
-    </w:p>
-    <w:p>
-      <w:pPr>
-        <w:pStyle w:val="Heading1"/>
-        <w:numPr>
-          <w:ilvl w:val="0"/>
-          <w:numId w:val="1"/>
-        </w:numPr>
-        <w:ind w:left="720" w:hanging="720"/>
-        <w:rPr/>
-      </w:pPr>
-      <w:bookmarkStart w:colFirst="0" w:colLast="0" w:name="_lnxbz9" w:id="11"/>
-      <w:bookmarkEnd w:id="11"/>
-      <w:r>
-        <w:rPr>
-          <w:rtl w:val="0"/>
-        </w:rPr>
-        <w:t xml:space="preserve">Specific Requirements</w:t>
-      </w:r>
-    </w:p>
-    <w:p>
-      <w:pPr>
-        <w:pStyle w:val="Heading2"/>
-        <w:numPr>
-          <w:ilvl w:val="1"/>
-          <w:numId w:val="1"/>
-        </w:numPr>
-        <w:ind w:left="1440" w:hanging="720"/>
-        <w:rPr/>
-      </w:pPr>
-      <w:bookmarkStart w:colFirst="0" w:colLast="0" w:name="_35nkun2" w:id="12"/>
-      <w:bookmarkEnd w:id="12"/>
-      <w:r>
-        <w:rPr>
-          <w:rtl w:val="0"/>
-        </w:rPr>
-        <w:t xml:space="preserve">Functional Requirements</w:t>
-      </w:r>
-    </w:p>
-    <w:p>
-      <w:pPr>
-        <w:pStyle w:val="Heading3"/>
-        <w:numPr>
-          <w:ilvl w:val="2"/>
-          <w:numId w:val="1"/>
-        </w:numPr>
-        <w:ind w:left="2160" w:hanging="720"/>
-        <w:rPr/>
-      </w:pPr>
-      <w:bookmarkStart w:colFirst="0" w:colLast="0" w:name="_1ksv4uv" w:id="13"/>
-      <w:bookmarkEnd w:id="13"/>
-      <w:r>
-        <w:rPr>
-          <w:rtl w:val="0"/>
-        </w:rPr>
-        <w:t xml:space="preserve">Common Requirements:</w:t>
+        <w:t xml:space="preserve">2.4.6 The client GUI interface should have basic functionalities of login/logout, send and receive direct messages and group chats.</w:t>
       </w:r>
     </w:p>
     <w:p>
@@ -5824,36 +6323,13 @@
         <w:spacing w:after="0" w:before="80" w:line="240" w:lineRule="auto"/>
         <w:ind w:left="1440" w:right="0" w:firstLine="0"/>
         <w:jc w:val="both"/>
-        <w:rPr>
-          <w:rFonts w:ascii="Times New Roman" w:cs="Times New Roman" w:eastAsia="Times New Roman" w:hAnsi="Times New Roman"/>
-          <w:b w:val="0"/>
-          <w:i w:val="0"/>
-          <w:smallCaps w:val="0"/>
-          <w:strike w:val="0"/>
-          <w:color w:val="7030a0"/>
-          <w:sz w:val="20"/>
-          <w:szCs w:val="20"/>
-          <w:u w:val="none"/>
-          <w:shd w:fill="auto" w:val="clear"/>
-          <w:vertAlign w:val="baseline"/>
-        </w:rPr>
-      </w:pPr>
-      <w:r>
-        <w:rPr>
-          <w:rFonts w:ascii="Times New Roman" w:cs="Times New Roman" w:eastAsia="Times New Roman" w:hAnsi="Times New Roman"/>
-          <w:b w:val="0"/>
-          <w:i w:val="0"/>
-          <w:smallCaps w:val="0"/>
-          <w:strike w:val="0"/>
-          <w:color w:val="7030a0"/>
-          <w:sz w:val="20"/>
-          <w:szCs w:val="20"/>
-          <w:u w:val="none"/>
-          <w:shd w:fill="auto" w:val="clear"/>
-          <w:vertAlign w:val="baseline"/>
-          <w:rtl w:val="0"/>
-        </w:rPr>
-        <w:t xml:space="preserve">Provide requirements that apply to all components as appropriate. </w:t>
+        <w:rPr/>
+      </w:pPr>
+      <w:r>
+        <w:rPr>
+          <w:rtl w:val="0"/>
+        </w:rPr>
+        <w:t xml:space="preserve">2.4.7 All chat messages are only text messages. No image, video, file are supported.</w:t>
       </w:r>
     </w:p>
     <w:p>
@@ -5873,36 +6349,31 @@
         <w:spacing w:after="0" w:before="80" w:line="240" w:lineRule="auto"/>
         <w:ind w:left="1440" w:right="0" w:firstLine="0"/>
         <w:jc w:val="both"/>
-        <w:rPr>
-          <w:rFonts w:ascii="Times New Roman" w:cs="Times New Roman" w:eastAsia="Times New Roman" w:hAnsi="Times New Roman"/>
-          <w:b w:val="0"/>
-          <w:i w:val="0"/>
-          <w:smallCaps w:val="0"/>
-          <w:strike w:val="0"/>
-          <w:color w:val="7030a0"/>
-          <w:sz w:val="20"/>
-          <w:szCs w:val="20"/>
-          <w:u w:val="none"/>
-          <w:shd w:fill="auto" w:val="clear"/>
-          <w:vertAlign w:val="baseline"/>
-        </w:rPr>
-      </w:pPr>
-      <w:r>
-        <w:rPr>
-          <w:rFonts w:ascii="Times New Roman" w:cs="Times New Roman" w:eastAsia="Times New Roman" w:hAnsi="Times New Roman"/>
-          <w:b w:val="0"/>
-          <w:i w:val="0"/>
-          <w:smallCaps w:val="0"/>
-          <w:strike w:val="0"/>
-          <w:color w:val="7030a0"/>
-          <w:sz w:val="20"/>
-          <w:szCs w:val="20"/>
-          <w:u w:val="none"/>
-          <w:shd w:fill="auto" w:val="clear"/>
-          <w:vertAlign w:val="baseline"/>
-          <w:rtl w:val="0"/>
-        </w:rPr>
-        <w:t xml:space="preserve">Example:</w:t>
+        <w:rPr/>
+      </w:pPr>
+      <w:r>
+        <w:rPr>
+          <w:rtl w:val="0"/>
+        </w:rPr>
+      </w:r>
+    </w:p>
+    <w:p>
+      <w:pPr>
+        <w:pStyle w:val="Heading2"/>
+        <w:numPr>
+          <w:ilvl w:val="1"/>
+          <w:numId w:val="2"/>
+        </w:numPr>
+        <w:ind w:left="1440" w:hanging="720"/>
+        <w:rPr/>
+      </w:pPr>
+      <w:bookmarkStart w:colFirst="0" w:colLast="0" w:name="_26in1rg" w:id="10"/>
+      <w:bookmarkEnd w:id="10"/>
+      <w:r>
+        <w:rPr>
+          <w:rtl w:val="0"/>
+        </w:rPr>
+        <w:t xml:space="preserve">Assumptions and Dependencies</w:t>
       </w:r>
     </w:p>
     <w:p>
@@ -5922,36 +6393,13 @@
         <w:spacing w:after="0" w:before="80" w:line="240" w:lineRule="auto"/>
         <w:ind w:left="1440" w:right="0" w:firstLine="0"/>
         <w:jc w:val="both"/>
-        <w:rPr>
-          <w:rFonts w:ascii="Times New Roman" w:cs="Times New Roman" w:eastAsia="Times New Roman" w:hAnsi="Times New Roman"/>
-          <w:b w:val="0"/>
-          <w:i w:val="0"/>
-          <w:smallCaps w:val="0"/>
-          <w:strike w:val="0"/>
-          <w:color w:val="7030a0"/>
-          <w:sz w:val="20"/>
-          <w:szCs w:val="20"/>
-          <w:u w:val="none"/>
-          <w:shd w:fill="auto" w:val="clear"/>
-          <w:vertAlign w:val="baseline"/>
-        </w:rPr>
-      </w:pPr>
-      <w:r>
-        <w:rPr>
-          <w:rFonts w:ascii="Times New Roman" w:cs="Times New Roman" w:eastAsia="Times New Roman" w:hAnsi="Times New Roman"/>
-          <w:b w:val="0"/>
-          <w:i w:val="0"/>
-          <w:smallCaps w:val="0"/>
-          <w:strike w:val="0"/>
-          <w:color w:val="7030a0"/>
-          <w:sz w:val="20"/>
-          <w:szCs w:val="20"/>
-          <w:u w:val="none"/>
-          <w:shd w:fill="auto" w:val="clear"/>
-          <w:vertAlign w:val="baseline"/>
-          <w:rtl w:val="0"/>
-        </w:rPr>
-        <w:t xml:space="preserve">3.1.1.1 Users should be allowed to log in using their issued id and pin, both of which are alphanumeric strings between 6 and 20 characters in length. </w:t>
+        <w:rPr/>
+      </w:pPr>
+      <w:r>
+        <w:rPr>
+          <w:rtl w:val="0"/>
+        </w:rPr>
+        <w:t xml:space="preserve">2.5.1 The server has enough space, memory, computational power, and network bandwidth to allow many users to chat online at the same time.</w:t>
       </w:r>
     </w:p>
     <w:p>
@@ -5971,36 +6419,13 @@
         <w:spacing w:after="0" w:before="80" w:line="240" w:lineRule="auto"/>
         <w:ind w:left="1440" w:right="0" w:firstLine="0"/>
         <w:jc w:val="both"/>
-        <w:rPr>
-          <w:rFonts w:ascii="Times New Roman" w:cs="Times New Roman" w:eastAsia="Times New Roman" w:hAnsi="Times New Roman"/>
-          <w:b w:val="0"/>
-          <w:i w:val="0"/>
-          <w:smallCaps w:val="0"/>
-          <w:strike w:val="0"/>
-          <w:color w:val="7030a0"/>
-          <w:sz w:val="20"/>
-          <w:szCs w:val="20"/>
-          <w:u w:val="none"/>
-          <w:shd w:fill="auto" w:val="clear"/>
-          <w:vertAlign w:val="baseline"/>
-        </w:rPr>
-      </w:pPr>
-      <w:r>
-        <w:rPr>
-          <w:rFonts w:ascii="Times New Roman" w:cs="Times New Roman" w:eastAsia="Times New Roman" w:hAnsi="Times New Roman"/>
-          <w:b w:val="0"/>
-          <w:i w:val="0"/>
-          <w:smallCaps w:val="0"/>
-          <w:strike w:val="0"/>
-          <w:color w:val="7030a0"/>
-          <w:sz w:val="20"/>
-          <w:szCs w:val="20"/>
-          <w:u w:val="none"/>
-          <w:shd w:fill="auto" w:val="clear"/>
-          <w:vertAlign w:val="baseline"/>
-          <w:rtl w:val="0"/>
-        </w:rPr>
-        <w:t xml:space="preserve">3.1.1.2 The system should provide HTML-based help pages on each screen that describe the purpose of each function within the system. </w:t>
+        <w:rPr/>
+      </w:pPr>
+      <w:r>
+        <w:rPr>
+          <w:rtl w:val="0"/>
+        </w:rPr>
+        <w:t xml:space="preserve">2.5.2 It is assumed that all users as well as the server have synced time before the client/server application starts.</w:t>
       </w:r>
     </w:p>
     <w:p>
@@ -6026,7 +6451,7 @@
         <w:rPr>
           <w:rtl w:val="0"/>
         </w:rPr>
-        <w:t xml:space="preserve">3.1.1.1 All messages in the system, including direct messages, group chats, and blocked messages, should be logged in the server with timestamp.</w:t>
+        <w:t xml:space="preserve">2.5.3 It is assumed that the server application is able to store all log events for at least 60 days.</w:t>
       </w:r>
     </w:p>
     <w:p>
@@ -6052,7 +6477,7 @@
         <w:rPr>
           <w:rtl w:val="0"/>
         </w:rPr>
-        <w:t xml:space="preserve">3.1.1.2 Users should be able to view all messages history that are stored in the local machine.</w:t>
+        <w:t xml:space="preserve">2.5.4 It is assumed that the server application is up and has good network connection most of the time.</w:t>
       </w:r>
     </w:p>
     <w:p>
@@ -6078,7 +6503,7 @@
         <w:rPr>
           <w:rtl w:val="0"/>
         </w:rPr>
-        <w:t xml:space="preserve">3.1.1.3 Users should be able to delete messages, including direct messages and group chats, such that deleted messages will not show up in the history but the messages logged in the server will not be deleted.</w:t>
+        <w:t xml:space="preserve">2.5.6 It is assumed that all users can learn how to use the client application by themselves without further assistance.</w:t>
       </w:r>
     </w:p>
     <w:p>
@@ -6104,7 +6529,7 @@
         <w:rPr>
           <w:rtl w:val="0"/>
         </w:rPr>
-        <w:t xml:space="preserve">3.1.1.4 Users should be able to receive messages that are sent synchronously.</w:t>
+        <w:t xml:space="preserve">2.5.7 It is assumed that all text messages only contain ASCII characters.</w:t>
       </w:r>
     </w:p>
     <w:p>
@@ -6130,7 +6555,68 @@
         <w:rPr>
           <w:rtl w:val="0"/>
         </w:rPr>
-        <w:t xml:space="preserve">3.1.1.5 Users should be able to receive messages that are sent asynchronously.</w:t>
+      </w:r>
+    </w:p>
+    <w:p>
+      <w:pPr>
+        <w:pStyle w:val="Heading1"/>
+        <w:numPr>
+          <w:ilvl w:val="0"/>
+          <w:numId w:val="2"/>
+        </w:numPr>
+        <w:ind w:left="720" w:hanging="720"/>
+        <w:rPr/>
+      </w:pPr>
+      <w:bookmarkStart w:colFirst="0" w:colLast="0" w:name="_lnxbz9" w:id="11"/>
+      <w:bookmarkEnd w:id="11"/>
+      <w:r>
+        <w:rPr>
+          <w:rtl w:val="0"/>
+        </w:rPr>
+        <w:t xml:space="preserve">Specific Requirements</w:t>
+      </w:r>
+    </w:p>
+    <w:p>
+      <w:pPr>
+        <w:pStyle w:val="Heading2"/>
+        <w:numPr>
+          <w:ilvl w:val="1"/>
+          <w:numId w:val="2"/>
+        </w:numPr>
+        <w:ind w:left="1440" w:hanging="720"/>
+        <w:rPr/>
+      </w:pPr>
+      <w:bookmarkStart w:colFirst="0" w:colLast="0" w:name="_35nkun2" w:id="12"/>
+      <w:bookmarkEnd w:id="12"/>
+      <w:r>
+        <w:rPr>
+          <w:rtl w:val="0"/>
+        </w:rPr>
+        <w:t xml:space="preserve">Functional Requirements</w:t>
+      </w:r>
+    </w:p>
+    <w:p>
+      <w:pPr>
+        <w:pStyle w:val="Heading3"/>
+        <w:numPr>
+          <w:ilvl w:val="2"/>
+          <w:numId w:val="2"/>
+        </w:numPr>
+        <w:ind w:left="2160" w:hanging="720"/>
+        <w:rPr/>
+      </w:pPr>
+      <w:bookmarkStart w:colFirst="0" w:colLast="0" w:name="_1ksv4uv" w:id="13"/>
+      <w:bookmarkEnd w:id="13"/>
+      <w:r>
+        <w:rPr>
+          <w:rtl w:val="0"/>
+        </w:rPr>
+        <w:t xml:space="preserve">Common Requirements:</w:t>
+      </w:r>
+      <w:r>
+        <w:rPr>
+          <w:rtl w:val="0"/>
+        </w:rPr>
       </w:r>
     </w:p>
     <w:p>
@@ -6156,7 +6642,12 @@
         <w:rPr>
           <w:rtl w:val="0"/>
         </w:rPr>
-        <w:t xml:space="preserve">3.1.1.6 Users should be able to send messages to other users (if they are not blocked by other users) regardless of whether other users are online or offline.</w:t>
+        <w:t xml:space="preserve">3.1.1.1 All messages received in client applications will be cleared after the user logs out.</w:t>
+      </w:r>
+      <w:r>
+        <w:rPr>
+          <w:rtl w:val="0"/>
+        </w:rPr>
       </w:r>
     </w:p>
     <w:p>
@@ -6182,7 +6673,7 @@
         <w:rPr>
           <w:rtl w:val="0"/>
         </w:rPr>
-        <w:t xml:space="preserve">3.1.1.7 Users should be able to mute direct message conversations and group chats, in a way that they will receive the messages but not get notifications.</w:t>
+        <w:t xml:space="preserve">3.1.1.2 Users should be able to delete messages locally, including direct messages and group chats, such that deleted messages will not show up in the client application but the messages logged in the server will not be deleted.</w:t>
       </w:r>
     </w:p>
     <w:p>
@@ -6208,7 +6699,7 @@
         <w:rPr>
           <w:rtl w:val="0"/>
         </w:rPr>
-        <w:t xml:space="preserve">3.1.1.8 Users should be able to unmute direct message conversations and group chats if they muted them before, and start getting message notifications whenever they receive a new message from those conversations.</w:t>
+        <w:t xml:space="preserve">3.1.1.3 Users should be able to mute direct message conversations and group chats, in a way that they will receive the messages but not get notifications.</w:t>
       </w:r>
     </w:p>
     <w:p>
@@ -6234,7 +6725,7 @@
         <w:rPr>
           <w:rtl w:val="0"/>
         </w:rPr>
-        <w:t xml:space="preserve">3.1.1.9 Users should be able to view the directory of all users in the system.</w:t>
+        <w:t xml:space="preserve">3.1.1.4 Users should be able to unmute direct message conversations and group chats if they muted them before, and start getting message notifications whenever they receive a new message from those conversations.</w:t>
       </w:r>
     </w:p>
     <w:p>
@@ -6260,7 +6751,7 @@
         <w:rPr>
           <w:rtl w:val="0"/>
         </w:rPr>
-        <w:t xml:space="preserve">3.1.1.10 Users should be able to view other users’ online statuses (online or offline) and availability status (idle or busy).</w:t>
+        <w:t xml:space="preserve">3.1.1.5 Users should be able to view the directory of all users in the system.</w:t>
       </w:r>
     </w:p>
     <w:p>
@@ -6286,7 +6777,7 @@
         <w:rPr>
           <w:rtl w:val="0"/>
         </w:rPr>
-        <w:t xml:space="preserve">3.1.1.11 Users should be able to change their availability statuses (idle or busy) whenever they want.</w:t>
+        <w:t xml:space="preserve">3.1.1.6 Users should be able to view other users’ online statuses (online or offline) and availability status (idle or busy).</w:t>
       </w:r>
     </w:p>
     <w:p>
@@ -6312,130 +6803,7 @@
         <w:rPr>
           <w:rtl w:val="0"/>
         </w:rPr>
-        <w:t xml:space="preserve">3.1.1.12 Users’ online statuses are only based on whether they are logged in the system or not and cannot be changed by users.</w:t>
-      </w:r>
-    </w:p>
-    <w:p>
-      <w:pPr>
-        <w:pStyle w:val="Heading3"/>
-        <w:numPr>
-          <w:ilvl w:val="2"/>
-          <w:numId w:val="1"/>
-        </w:numPr>
-        <w:ind w:left="2160" w:hanging="720"/>
-        <w:rPr/>
-      </w:pPr>
-      <w:bookmarkStart w:colFirst="0" w:colLast="0" w:name="_z337ya" w:id="14"/>
-      <w:bookmarkEnd w:id="14"/>
-      <w:r>
-        <w:rPr>
-          <w:rtl w:val="0"/>
-        </w:rPr>
-        <w:t xml:space="preserve">Direct Message</w:t>
-      </w:r>
-      <w:r>
-        <w:rPr>
-          <w:rtl w:val="0"/>
-        </w:rPr>
-        <w:t xml:space="preserve"> Module Requirements:</w:t>
-      </w:r>
-    </w:p>
-    <w:p>
-      <w:pPr>
-        <w:spacing w:before="80" w:lineRule="auto"/>
-        <w:ind w:left="1440" w:firstLine="0"/>
-        <w:jc w:val="both"/>
-        <w:rPr/>
-      </w:pPr>
-      <w:r>
-        <w:rPr>
-          <w:rtl w:val="0"/>
-        </w:rPr>
-        <w:t xml:space="preserve">3.1.2.1 Users should be able to initiate a new conversation with any employees in the system.</w:t>
-      </w:r>
-    </w:p>
-    <w:p>
-      <w:pPr>
-        <w:spacing w:before="80" w:lineRule="auto"/>
-        <w:ind w:left="1440" w:firstLine="0"/>
-        <w:jc w:val="both"/>
-        <w:rPr>
-          <w:highlight w:val="yellow"/>
-        </w:rPr>
-      </w:pPr>
-      <w:r>
-        <w:rPr>
-          <w:rtl w:val="0"/>
-        </w:rPr>
-        <w:t xml:space="preserve">3.1.2.2 Users should be able to block other users such that they will not be able to receive any messages from those blocked users. </w:t>
-      </w:r>
-      <w:r>
-        <w:rPr>
-          <w:highlight w:val="yellow"/>
-          <w:rtl w:val="0"/>
-        </w:rPr>
-        <w:t xml:space="preserve">(discussed later)</w:t>
-      </w:r>
-    </w:p>
-    <w:p>
-      <w:pPr>
-        <w:spacing w:before="80" w:lineRule="auto"/>
-        <w:ind w:left="1440" w:firstLine="0"/>
-        <w:jc w:val="both"/>
-        <w:rPr>
-          <w:highlight w:val="yellow"/>
-        </w:rPr>
-      </w:pPr>
-      <w:r>
-        <w:rPr>
-          <w:rtl w:val="0"/>
-        </w:rPr>
-        <w:t xml:space="preserve">3.1.2.3 Users should be able to unblock other users if they block them before and start receiving messages from them sent after the unblock event. </w:t>
-      </w:r>
-      <w:r>
-        <w:rPr>
-          <w:highlight w:val="yellow"/>
-          <w:rtl w:val="0"/>
-        </w:rPr>
-        <w:t xml:space="preserve">(discussed later)</w:t>
-      </w:r>
-    </w:p>
-    <w:p>
-      <w:pPr>
-        <w:spacing w:before="80" w:lineRule="auto"/>
-        <w:ind w:left="1440" w:firstLine="0"/>
-        <w:jc w:val="both"/>
-        <w:rPr/>
-      </w:pPr>
-      <w:r>
-        <w:rPr>
-          <w:rtl w:val="0"/>
-        </w:rPr>
-      </w:r>
-    </w:p>
-    <w:p>
-      <w:pPr>
-        <w:pStyle w:val="Heading3"/>
-        <w:numPr>
-          <w:ilvl w:val="2"/>
-          <w:numId w:val="1"/>
-        </w:numPr>
-        <w:ind w:left="2160" w:hanging="720"/>
-        <w:rPr/>
-      </w:pPr>
-      <w:bookmarkStart w:colFirst="0" w:colLast="0" w:name="_1y810tw" w:id="15"/>
-      <w:bookmarkEnd w:id="15"/>
-      <w:r>
-        <w:rPr>
-          <w:rtl w:val="0"/>
-        </w:rPr>
-        <w:t xml:space="preserve">Group Chat</w:t>
-      </w:r>
-      <w:r>
-        <w:rPr>
-          <w:rtl w:val="0"/>
-        </w:rPr>
-        <w:t xml:space="preserve"> Module Requirements:</w:t>
+        <w:t xml:space="preserve">3.1.1.7 Users should be able to change their availability statuses (idle or busy) whenever they want.</w:t>
       </w:r>
     </w:p>
     <w:p>
@@ -6461,7 +6829,7 @@
         <w:rPr>
           <w:rtl w:val="0"/>
         </w:rPr>
-        <w:t xml:space="preserve">3.1.3.1 Users should be able to accept invitations to join group chats.</w:t>
+        <w:t xml:space="preserve">3.1.1.8 Users’ online statuses are only based on whether they are logged in the system or not and cannot be changed by users.</w:t>
       </w:r>
     </w:p>
     <w:p>
@@ -6481,13 +6849,219 @@
         <w:spacing w:after="0" w:before="80" w:line="240" w:lineRule="auto"/>
         <w:ind w:left="1440" w:right="0" w:firstLine="0"/>
         <w:jc w:val="both"/>
-        <w:rPr/>
-      </w:pPr>
-      <w:r>
-        <w:rPr>
-          <w:rtl w:val="0"/>
-        </w:rPr>
-        <w:t xml:space="preserve">3.1.3.2 Users who are members of the groups should be able to send requests to invite other people to join group chats.</w:t>
+        <w:rPr>
+          <w:highlight w:val="yellow"/>
+        </w:rPr>
+      </w:pPr>
+      <w:r>
+        <w:rPr>
+          <w:rtl w:val="0"/>
+        </w:rPr>
+      </w:r>
+    </w:p>
+    <w:p>
+      <w:pPr>
+        <w:pStyle w:val="Heading3"/>
+        <w:numPr>
+          <w:ilvl w:val="2"/>
+          <w:numId w:val="2"/>
+        </w:numPr>
+        <w:ind w:left="2160" w:hanging="720"/>
+        <w:rPr/>
+      </w:pPr>
+      <w:bookmarkStart w:colFirst="0" w:colLast="0" w:name="_z337ya" w:id="14"/>
+      <w:bookmarkEnd w:id="14"/>
+      <w:r>
+        <w:rPr>
+          <w:rtl w:val="0"/>
+        </w:rPr>
+        <w:t xml:space="preserve">Message</w:t>
+      </w:r>
+      <w:r>
+        <w:rPr>
+          <w:rtl w:val="0"/>
+        </w:rPr>
+        <w:t xml:space="preserve"> Module Requirements:</w:t>
+      </w:r>
+    </w:p>
+    <w:p>
+      <w:pPr>
+        <w:spacing w:before="80" w:lineRule="auto"/>
+        <w:ind w:left="1440" w:firstLine="0"/>
+        <w:jc w:val="both"/>
+        <w:rPr/>
+      </w:pPr>
+      <w:r>
+        <w:rPr>
+          <w:rtl w:val="0"/>
+        </w:rPr>
+        <w:t xml:space="preserve">3.1.2.1 Users should be able to receive messages that are sent synchronously.</w:t>
+      </w:r>
+    </w:p>
+    <w:p>
+      <w:pPr>
+        <w:spacing w:before="80" w:lineRule="auto"/>
+        <w:ind w:left="1440" w:firstLine="0"/>
+        <w:jc w:val="both"/>
+        <w:rPr/>
+      </w:pPr>
+      <w:r>
+        <w:rPr>
+          <w:rtl w:val="0"/>
+        </w:rPr>
+        <w:t xml:space="preserve">3.1.2.2 Users should be able to receive messages that are sent asynchronously.</w:t>
+      </w:r>
+    </w:p>
+    <w:p>
+      <w:pPr>
+        <w:spacing w:before="80" w:lineRule="auto"/>
+        <w:ind w:left="1440" w:firstLine="0"/>
+        <w:jc w:val="both"/>
+        <w:rPr/>
+      </w:pPr>
+      <w:r>
+        <w:rPr>
+          <w:rtl w:val="0"/>
+        </w:rPr>
+        <w:t xml:space="preserve">3.1.2.3 Users should be able to send messages to other users regardless of whether other users are online or offline.</w:t>
+      </w:r>
+    </w:p>
+    <w:p>
+      <w:pPr>
+        <w:spacing w:before="80" w:lineRule="auto"/>
+        <w:ind w:left="1440" w:firstLine="0"/>
+        <w:jc w:val="both"/>
+        <w:rPr>
+          <w:highlight w:val="yellow"/>
+        </w:rPr>
+      </w:pPr>
+      <w:r>
+        <w:rPr>
+          <w:rtl w:val="0"/>
+        </w:rPr>
+        <w:t xml:space="preserve">Users should be able to initiate a new conversation with any users in the system.</w:t>
+      </w:r>
+      <w:r>
+        <w:rPr>
+          <w:rtl w:val="0"/>
+        </w:rPr>
+      </w:r>
+    </w:p>
+    <w:p>
+      <w:pPr>
+        <w:spacing w:before="80" w:lineRule="auto"/>
+        <w:ind w:left="1440" w:firstLine="0"/>
+        <w:jc w:val="both"/>
+        <w:rPr/>
+      </w:pPr>
+      <w:r>
+        <w:rPr>
+          <w:rtl w:val="0"/>
+        </w:rPr>
+        <w:t xml:space="preserve">3.1.2.4 Users should be able to accept invitations to join group chats.</w:t>
+      </w:r>
+    </w:p>
+    <w:p>
+      <w:pPr>
+        <w:spacing w:before="80" w:lineRule="auto"/>
+        <w:ind w:left="1440" w:firstLine="0"/>
+        <w:jc w:val="both"/>
+        <w:rPr/>
+      </w:pPr>
+      <w:r>
+        <w:rPr>
+          <w:rtl w:val="0"/>
+        </w:rPr>
+        <w:t xml:space="preserve">3.1.2.5 Users who are members of the groups should be able to send requests to invite other people to join group chats.</w:t>
+      </w:r>
+    </w:p>
+    <w:p>
+      <w:pPr>
+        <w:spacing w:before="80" w:lineRule="auto"/>
+        <w:ind w:left="1440" w:firstLine="0"/>
+        <w:jc w:val="both"/>
+        <w:rPr/>
+      </w:pPr>
+      <w:r>
+        <w:rPr>
+          <w:rtl w:val="0"/>
+        </w:rPr>
+        <w:t xml:space="preserve">3.1.2.6 Users should be able to create new group chats and they will automatically become the Group Administrators of the new group chats.</w:t>
+      </w:r>
+    </w:p>
+    <w:p>
+      <w:pPr>
+        <w:spacing w:before="80" w:lineRule="auto"/>
+        <w:ind w:left="1440" w:firstLine="0"/>
+        <w:jc w:val="both"/>
+        <w:rPr/>
+      </w:pPr>
+      <w:r>
+        <w:rPr>
+          <w:rtl w:val="0"/>
+        </w:rPr>
+        <w:t xml:space="preserve">3.1.2.7  Every group chat will only have one Group Administrator, who is also the person created the group.</w:t>
+      </w:r>
+    </w:p>
+    <w:p>
+      <w:pPr>
+        <w:spacing w:before="80" w:lineRule="auto"/>
+        <w:ind w:left="1440" w:firstLine="0"/>
+        <w:jc w:val="both"/>
+        <w:rPr/>
+      </w:pPr>
+      <w:r>
+        <w:rPr>
+          <w:rtl w:val="0"/>
+        </w:rPr>
+        <w:t xml:space="preserve">3.1.2.8 Only users who are Group Administrators of the group chat can decide whether to let certain users join.</w:t>
+      </w:r>
+    </w:p>
+    <w:p>
+      <w:pPr>
+        <w:spacing w:before="80" w:lineRule="auto"/>
+        <w:ind w:left="1440" w:firstLine="0"/>
+        <w:jc w:val="both"/>
+        <w:rPr/>
+      </w:pPr>
+      <w:r>
+        <w:rPr>
+          <w:rtl w:val="0"/>
+        </w:rPr>
+        <w:t xml:space="preserve">3.1.2.9 Only users who are Group Administrators of the group chat can remove members from the group chat.</w:t>
+      </w:r>
+    </w:p>
+    <w:p>
+      <w:pPr>
+        <w:spacing w:before="80" w:lineRule="auto"/>
+        <w:ind w:left="1440" w:firstLine="0"/>
+        <w:jc w:val="both"/>
+        <w:rPr/>
+      </w:pPr>
+      <w:r>
+        <w:rPr>
+          <w:rtl w:val="0"/>
+        </w:rPr>
+        <w:t xml:space="preserve">3.1.2.10 Users should be able to leave any group chats if they want.</w:t>
+      </w:r>
+    </w:p>
+    <w:p>
+      <w:pPr>
+        <w:spacing w:before="80" w:lineRule="auto"/>
+        <w:ind w:left="1440" w:firstLine="0"/>
+        <w:jc w:val="both"/>
+        <w:rPr/>
+      </w:pPr>
+      <w:r>
+        <w:rPr>
+          <w:rtl w:val="0"/>
+        </w:rPr>
+        <w:t xml:space="preserve">3.1.2.11 Every Group Administrators of the group chats can appoint one team member to be the new Group Administrator, and there will be only one Group Administrator at a time.</w:t>
+      </w:r>
+      <w:r>
+        <w:rPr>
+          <w:rtl w:val="0"/>
+        </w:rPr>
       </w:r>
     </w:p>
     <w:p>
@@ -6513,7 +7087,115 @@
         <w:rPr>
           <w:rtl w:val="0"/>
         </w:rPr>
-        <w:t xml:space="preserve">3.1.3.3 Users should be able to create new group chats and they will automatically become the Group Administrators of the new group chats.</w:t>
+      </w:r>
+    </w:p>
+    <w:p>
+      <w:pPr>
+        <w:pStyle w:val="Heading3"/>
+        <w:numPr>
+          <w:ilvl w:val="2"/>
+          <w:numId w:val="2"/>
+        </w:numPr>
+        <w:ind w:left="2160" w:hanging="720"/>
+        <w:rPr/>
+      </w:pPr>
+      <w:bookmarkStart w:colFirst="0" w:colLast="0" w:name="_2xcytpi" w:id="15"/>
+      <w:bookmarkEnd w:id="15"/>
+      <w:r>
+        <w:rPr>
+          <w:rtl w:val="0"/>
+        </w:rPr>
+        <w:t xml:space="preserve">Server Module Requirements</w:t>
+      </w:r>
+      <w:r>
+        <w:rPr>
+          <w:rtl w:val="0"/>
+        </w:rPr>
+        <w:t xml:space="preserve">:</w:t>
+      </w:r>
+    </w:p>
+    <w:p>
+      <w:pPr>
+        <w:numPr>
+          <w:ilvl w:val="3"/>
+          <w:numId w:val="2"/>
+        </w:numPr>
+        <w:ind w:left="1440" w:firstLine="0"/>
+      </w:pPr>
+      <w:r>
+        <w:rPr>
+          <w:rtl w:val="0"/>
+        </w:rPr>
+        <w:t xml:space="preserve">All events (both inbound and outbound traffic through the server) will be logged in the server with timestamp, including all messages (including direct messages and group chats), login/logout requests and other bad requests.</w:t>
+      </w:r>
+    </w:p>
+    <w:p>
+      <w:pPr>
+        <w:numPr>
+          <w:ilvl w:val="3"/>
+          <w:numId w:val="2"/>
+        </w:numPr>
+        <w:ind w:left="1440" w:firstLine="0"/>
+        <w:rPr>
+          <w:u w:val="none"/>
+        </w:rPr>
+      </w:pPr>
+      <w:r>
+        <w:rPr>
+          <w:rtl w:val="0"/>
+        </w:rPr>
+        <w:t xml:space="preserve">Before the server shuts down, all logged events should be stored in a txt file in local and can be restored after restarting the server.</w:t>
+      </w:r>
+    </w:p>
+    <w:p>
+      <w:pPr>
+        <w:numPr>
+          <w:ilvl w:val="3"/>
+          <w:numId w:val="2"/>
+        </w:numPr>
+        <w:ind w:left="1440" w:firstLine="0"/>
+        <w:rPr>
+          <w:u w:val="none"/>
+        </w:rPr>
+      </w:pPr>
+      <w:r>
+        <w:rPr>
+          <w:rtl w:val="0"/>
+        </w:rPr>
+        <w:t xml:space="preserve">The server application is multi-threaded, allowing many users to connect it at the same time.</w:t>
+      </w:r>
+      <w:r>
+        <w:rPr>
+          <w:rtl w:val="0"/>
+        </w:rPr>
+      </w:r>
+    </w:p>
+    <w:p>
+      <w:pPr>
+        <w:pStyle w:val="Heading3"/>
+        <w:numPr>
+          <w:ilvl w:val="2"/>
+          <w:numId w:val="2"/>
+        </w:numPr>
+      </w:pPr>
+      <w:bookmarkStart w:colFirst="0" w:colLast="0" w:name="_6q66152yknoj" w:id="16"/>
+      <w:bookmarkEnd w:id="16"/>
+      <w:r>
+        <w:rPr>
+          <w:rtl w:val="0"/>
+        </w:rPr>
+        <w:t xml:space="preserve">Admin Module Requirements</w:t>
+      </w:r>
+      <w:r>
+        <w:rPr>
+          <w:rtl w:val="0"/>
+        </w:rPr>
+        <w:t xml:space="preserve">:</w:t>
+      </w:r>
+      <w:r>
+        <w:rPr>
+          <w:rtl w:val="0"/>
+        </w:rPr>
       </w:r>
     </w:p>
     <w:p>
@@ -6539,7 +7221,7 @@
         <w:rPr>
           <w:rtl w:val="0"/>
         </w:rPr>
-        <w:t xml:space="preserve">3.3.3.4  Every group chat will only have one Group Administrator, who is also the person created the group.</w:t>
+        <w:t xml:space="preserve">3.1.4.1 IT users should be able to view all the logged events stored in the server.</w:t>
       </w:r>
     </w:p>
     <w:p>
@@ -6565,7 +7247,7 @@
         <w:rPr>
           <w:rtl w:val="0"/>
         </w:rPr>
-        <w:t xml:space="preserve">3.3.3.5 Only users who are Group Administrators of the group chat can decide whether to let certain users join.</w:t>
+        <w:t xml:space="preserve">3.1.4.2 Only IT users can create new users.</w:t>
       </w:r>
     </w:p>
     <w:p>
@@ -6591,7 +7273,74 @@
         <w:rPr>
           <w:rtl w:val="0"/>
         </w:rPr>
-        <w:t xml:space="preserve">3.3.3.6 Only users who are Group Administrators of the group chat can remove members from the group chat.</w:t>
+        <w:t xml:space="preserve">3.1.4.3 IT users should be able to delete existing users and automatically remove them from all the group chats they belong to. Any attempts to send new messages to these deleted users will be rejected and those users will receive an error message.</w:t>
+      </w:r>
+    </w:p>
+    <w:p>
+      <w:pPr>
+        <w:keepNext w:val="0"/>
+        <w:keepLines w:val="0"/>
+        <w:pageBreakBefore w:val="0"/>
+        <w:widowControl w:val="1"/>
+        <w:pBdr>
+          <w:top w:space="0" w:sz="0" w:val="nil"/>
+          <w:left w:space="0" w:sz="0" w:val="nil"/>
+          <w:bottom w:space="0" w:sz="0" w:val="nil"/>
+          <w:right w:space="0" w:sz="0" w:val="nil"/>
+          <w:between w:space="0" w:sz="0" w:val="nil"/>
+        </w:pBdr>
+        <w:shd w:fill="auto" w:val="clear"/>
+        <w:spacing w:after="0" w:before="80" w:line="240" w:lineRule="auto"/>
+        <w:ind w:left="0" w:right="0" w:firstLine="0"/>
+        <w:jc w:val="both"/>
+        <w:rPr>
+          <w:rFonts w:ascii="Times New Roman" w:cs="Times New Roman" w:eastAsia="Times New Roman" w:hAnsi="Times New Roman"/>
+          <w:b w:val="0"/>
+          <w:i w:val="0"/>
+          <w:smallCaps w:val="0"/>
+          <w:strike w:val="0"/>
+          <w:sz w:val="20"/>
+          <w:szCs w:val="20"/>
+          <w:u w:val="none"/>
+          <w:shd w:fill="auto" w:val="clear"/>
+          <w:vertAlign w:val="baseline"/>
+        </w:rPr>
+      </w:pPr>
+      <w:r>
+        <w:rPr>
+          <w:rtl w:val="0"/>
+        </w:rPr>
+        <w:tab/>
+        <w:tab/>
+      </w:r>
+      <w:r>
+        <w:rPr>
+          <w:rtl w:val="0"/>
+        </w:rPr>
+      </w:r>
+    </w:p>
+    <w:p>
+      <w:pPr>
+        <w:pStyle w:val="Heading2"/>
+        <w:numPr>
+          <w:ilvl w:val="1"/>
+          <w:numId w:val="2"/>
+        </w:numPr>
+        <w:ind w:left="1440" w:hanging="720"/>
+        <w:rPr/>
+      </w:pPr>
+      <w:bookmarkStart w:colFirst="0" w:colLast="0" w:name="_3whwml4" w:id="17"/>
+      <w:bookmarkEnd w:id="17"/>
+      <w:r>
+        <w:rPr>
+          <w:rtl w:val="0"/>
+        </w:rPr>
+        <w:t xml:space="preserve">External Interface Requirements</w:t>
+      </w:r>
+      <w:r>
+        <w:rPr>
+          <w:rtl w:val="0"/>
+        </w:rPr>
       </w:r>
     </w:p>
     <w:p>
@@ -6617,7 +7366,7 @@
         <w:rPr>
           <w:rtl w:val="0"/>
         </w:rPr>
-        <w:t xml:space="preserve">3.3.3.7 Users should be able to leave any group chats if they want.</w:t>
+        <w:t xml:space="preserve">3.2.1 The system must provide a GUI interface for all users.</w:t>
       </w:r>
     </w:p>
     <w:p>
@@ -6643,7 +7392,7 @@
         <w:rPr>
           <w:rtl w:val="0"/>
         </w:rPr>
-        <w:t xml:space="preserve">3.3.3.8 Every Group Administrators of the group chats can appoint one team member to be the new Group Administrator, and there will be only one Group Administrator at a time.</w:t>
+        <w:t xml:space="preserve">3.2.2 The GUI supports basic functionalities, including login/logout, send/receive messages, with no animations.</w:t>
       </w:r>
     </w:p>
     <w:p>
@@ -6669,6 +7418,7 @@
         <w:rPr>
           <w:rtl w:val="0"/>
         </w:rPr>
+        <w:t xml:space="preserve">3.2.3 The GUI for an IT user is the same with a normal user, except that there are a few more features like view server logs, create and delete users.</w:t>
       </w:r>
     </w:p>
     <w:p>
@@ -6698,593 +7448,87 @@
     </w:p>
     <w:p>
       <w:pPr>
-        <w:pStyle w:val="Heading3"/>
-        <w:numPr>
-          <w:ilvl w:val="2"/>
-          <w:numId w:val="1"/>
-        </w:numPr>
-        <w:ind w:left="2160" w:hanging="720"/>
-        <w:rPr/>
-      </w:pPr>
-      <w:bookmarkStart w:colFirst="0" w:colLast="0" w:name="_2xcytpi" w:id="16"/>
-      <w:bookmarkEnd w:id="16"/>
-      <w:r>
-        <w:rPr>
-          <w:rtl w:val="0"/>
-        </w:rPr>
-        <w:t xml:space="preserve">Admin</w:t>
-      </w:r>
-      <w:r>
-        <w:rPr>
-          <w:rtl w:val="0"/>
-        </w:rPr>
-        <w:t xml:space="preserve"> Module Requirements:</w:t>
-      </w:r>
-    </w:p>
-    <w:p>
-      <w:pPr>
-        <w:keepNext w:val="0"/>
-        <w:keepLines w:val="0"/>
-        <w:pageBreakBefore w:val="0"/>
-        <w:widowControl w:val="1"/>
-        <w:pBdr>
-          <w:top w:space="0" w:sz="0" w:val="nil"/>
-          <w:left w:space="0" w:sz="0" w:val="nil"/>
-          <w:bottom w:space="0" w:sz="0" w:val="nil"/>
-          <w:right w:space="0" w:sz="0" w:val="nil"/>
-          <w:between w:space="0" w:sz="0" w:val="nil"/>
-        </w:pBdr>
-        <w:shd w:fill="auto" w:val="clear"/>
-        <w:spacing w:after="0" w:before="80" w:line="240" w:lineRule="auto"/>
-        <w:ind w:left="1440" w:right="0" w:firstLine="0"/>
-        <w:jc w:val="both"/>
-        <w:rPr>
-          <w:rFonts w:ascii="Times New Roman" w:cs="Times New Roman" w:eastAsia="Times New Roman" w:hAnsi="Times New Roman"/>
-          <w:b w:val="0"/>
-          <w:i w:val="0"/>
-          <w:smallCaps w:val="0"/>
-          <w:strike w:val="0"/>
-          <w:color w:val="7030a0"/>
-          <w:sz w:val="20"/>
-          <w:szCs w:val="20"/>
-          <w:u w:val="none"/>
-          <w:shd w:fill="auto" w:val="clear"/>
-          <w:vertAlign w:val="baseline"/>
-        </w:rPr>
-      </w:pPr>
-      <w:r>
-        <w:rPr>
-          <w:rFonts w:ascii="Times New Roman" w:cs="Times New Roman" w:eastAsia="Times New Roman" w:hAnsi="Times New Roman"/>
-          <w:b w:val="0"/>
-          <w:i w:val="0"/>
-          <w:smallCaps w:val="0"/>
-          <w:strike w:val="0"/>
-          <w:color w:val="7030a0"/>
-          <w:sz w:val="20"/>
-          <w:szCs w:val="20"/>
-          <w:u w:val="none"/>
-          <w:shd w:fill="auto" w:val="clear"/>
-          <w:vertAlign w:val="baseline"/>
-          <w:rtl w:val="0"/>
-        </w:rPr>
-        <w:t xml:space="preserve">Provide module specific requirements as appropriate. </w:t>
-      </w:r>
-    </w:p>
-    <w:p>
-      <w:pPr>
-        <w:keepNext w:val="0"/>
-        <w:keepLines w:val="0"/>
-        <w:pageBreakBefore w:val="0"/>
-        <w:widowControl w:val="1"/>
-        <w:pBdr>
-          <w:top w:space="0" w:sz="0" w:val="nil"/>
-          <w:left w:space="0" w:sz="0" w:val="nil"/>
-          <w:bottom w:space="0" w:sz="0" w:val="nil"/>
-          <w:right w:space="0" w:sz="0" w:val="nil"/>
-          <w:between w:space="0" w:sz="0" w:val="nil"/>
-        </w:pBdr>
-        <w:shd w:fill="auto" w:val="clear"/>
-        <w:spacing w:after="0" w:before="80" w:line="240" w:lineRule="auto"/>
-        <w:ind w:left="1440" w:right="0" w:firstLine="0"/>
-        <w:jc w:val="both"/>
-        <w:rPr>
-          <w:rFonts w:ascii="Times New Roman" w:cs="Times New Roman" w:eastAsia="Times New Roman" w:hAnsi="Times New Roman"/>
-          <w:b w:val="0"/>
-          <w:i w:val="0"/>
-          <w:smallCaps w:val="0"/>
-          <w:strike w:val="0"/>
-          <w:color w:val="7030a0"/>
-          <w:sz w:val="20"/>
-          <w:szCs w:val="20"/>
-          <w:u w:val="none"/>
-          <w:shd w:fill="auto" w:val="clear"/>
-          <w:vertAlign w:val="baseline"/>
-        </w:rPr>
-      </w:pPr>
-      <w:r>
-        <w:rPr>
-          <w:rFonts w:ascii="Times New Roman" w:cs="Times New Roman" w:eastAsia="Times New Roman" w:hAnsi="Times New Roman"/>
-          <w:b w:val="0"/>
-          <w:i w:val="0"/>
-          <w:smallCaps w:val="0"/>
-          <w:strike w:val="0"/>
-          <w:color w:val="7030a0"/>
-          <w:sz w:val="20"/>
-          <w:szCs w:val="20"/>
-          <w:u w:val="none"/>
-          <w:shd w:fill="auto" w:val="clear"/>
-          <w:vertAlign w:val="baseline"/>
-          <w:rtl w:val="0"/>
-        </w:rPr>
-        <w:t xml:space="preserve">Example:</w:t>
-      </w:r>
-    </w:p>
-    <w:p>
-      <w:pPr>
-        <w:keepNext w:val="0"/>
-        <w:keepLines w:val="0"/>
-        <w:pageBreakBefore w:val="0"/>
-        <w:widowControl w:val="1"/>
-        <w:pBdr>
-          <w:top w:space="0" w:sz="0" w:val="nil"/>
-          <w:left w:space="0" w:sz="0" w:val="nil"/>
-          <w:bottom w:space="0" w:sz="0" w:val="nil"/>
-          <w:right w:space="0" w:sz="0" w:val="nil"/>
-          <w:between w:space="0" w:sz="0" w:val="nil"/>
-        </w:pBdr>
-        <w:shd w:fill="auto" w:val="clear"/>
-        <w:spacing w:after="0" w:before="80" w:line="240" w:lineRule="auto"/>
-        <w:ind w:left="1440" w:right="0" w:firstLine="0"/>
-        <w:jc w:val="both"/>
-        <w:rPr>
-          <w:rFonts w:ascii="Times New Roman" w:cs="Times New Roman" w:eastAsia="Times New Roman" w:hAnsi="Times New Roman"/>
-          <w:b w:val="0"/>
-          <w:i w:val="0"/>
-          <w:smallCaps w:val="0"/>
-          <w:strike w:val="0"/>
-          <w:color w:val="7030a0"/>
-          <w:sz w:val="20"/>
-          <w:szCs w:val="20"/>
-          <w:u w:val="none"/>
-          <w:shd w:fill="auto" w:val="clear"/>
-          <w:vertAlign w:val="baseline"/>
-        </w:rPr>
-      </w:pPr>
-      <w:r>
-        <w:rPr>
-          <w:rFonts w:ascii="Times New Roman" w:cs="Times New Roman" w:eastAsia="Times New Roman" w:hAnsi="Times New Roman"/>
-          <w:b w:val="0"/>
-          <w:i w:val="0"/>
-          <w:smallCaps w:val="0"/>
-          <w:strike w:val="0"/>
-          <w:color w:val="7030a0"/>
-          <w:sz w:val="20"/>
-          <w:szCs w:val="20"/>
-          <w:u w:val="none"/>
-          <w:shd w:fill="auto" w:val="clear"/>
-          <w:vertAlign w:val="baseline"/>
-          <w:rtl w:val="0"/>
-        </w:rPr>
-        <w:t xml:space="preserve">3.1.2.1 Users should be allowed to log in using their issued id and pin, both of which are alphanumeric strings between 6 and 20 characters in length. </w:t>
-      </w:r>
-    </w:p>
-    <w:p>
-      <w:pPr>
-        <w:keepNext w:val="0"/>
-        <w:keepLines w:val="0"/>
-        <w:pageBreakBefore w:val="0"/>
-        <w:widowControl w:val="1"/>
-        <w:pBdr>
-          <w:top w:space="0" w:sz="0" w:val="nil"/>
-          <w:left w:space="0" w:sz="0" w:val="nil"/>
-          <w:bottom w:space="0" w:sz="0" w:val="nil"/>
-          <w:right w:space="0" w:sz="0" w:val="nil"/>
-          <w:between w:space="0" w:sz="0" w:val="nil"/>
-        </w:pBdr>
-        <w:shd w:fill="auto" w:val="clear"/>
-        <w:spacing w:after="0" w:before="80" w:line="240" w:lineRule="auto"/>
-        <w:ind w:left="1440" w:right="0" w:firstLine="0"/>
-        <w:jc w:val="both"/>
-        <w:rPr/>
-      </w:pPr>
-      <w:r>
-        <w:rPr>
-          <w:rtl w:val="0"/>
-        </w:rPr>
-        <w:t xml:space="preserve">3.1.4.1 IT users (admins) should be able to view all the logged messages stored in the server.</w:t>
-      </w:r>
-    </w:p>
-    <w:p>
-      <w:pPr>
-        <w:keepNext w:val="0"/>
-        <w:keepLines w:val="0"/>
-        <w:pageBreakBefore w:val="0"/>
-        <w:widowControl w:val="1"/>
-        <w:pBdr>
-          <w:top w:space="0" w:sz="0" w:val="nil"/>
-          <w:left w:space="0" w:sz="0" w:val="nil"/>
-          <w:bottom w:space="0" w:sz="0" w:val="nil"/>
-          <w:right w:space="0" w:sz="0" w:val="nil"/>
-          <w:between w:space="0" w:sz="0" w:val="nil"/>
-        </w:pBdr>
-        <w:shd w:fill="auto" w:val="clear"/>
-        <w:spacing w:after="0" w:before="80" w:line="240" w:lineRule="auto"/>
-        <w:ind w:left="1440" w:right="0" w:firstLine="0"/>
-        <w:jc w:val="both"/>
-        <w:rPr/>
-      </w:pPr>
-      <w:r>
-        <w:rPr>
-          <w:rtl w:val="0"/>
-        </w:rPr>
-        <w:t xml:space="preserve">3.1.4.2 IT admins should be able to create new users.</w:t>
-      </w:r>
-    </w:p>
-    <w:p>
-      <w:pPr>
-        <w:keepNext w:val="0"/>
-        <w:keepLines w:val="0"/>
-        <w:pageBreakBefore w:val="0"/>
-        <w:widowControl w:val="1"/>
-        <w:pBdr>
-          <w:top w:space="0" w:sz="0" w:val="nil"/>
-          <w:left w:space="0" w:sz="0" w:val="nil"/>
-          <w:bottom w:space="0" w:sz="0" w:val="nil"/>
-          <w:right w:space="0" w:sz="0" w:val="nil"/>
-          <w:between w:space="0" w:sz="0" w:val="nil"/>
-        </w:pBdr>
-        <w:shd w:fill="auto" w:val="clear"/>
-        <w:spacing w:after="0" w:before="80" w:line="240" w:lineRule="auto"/>
-        <w:ind w:left="1440" w:right="0" w:firstLine="0"/>
-        <w:jc w:val="both"/>
-        <w:rPr/>
-      </w:pPr>
-      <w:r>
-        <w:rPr>
-          <w:rtl w:val="0"/>
-        </w:rPr>
-        <w:t xml:space="preserve">3.1.4.3 IT admins should be able to delete existing users and automatically remove them from all the group chats they belong to. Any attempts to send new messages to these deleted users will be rejected and those users will receive an error message.</w:t>
-      </w:r>
-    </w:p>
-    <w:p>
-      <w:pPr>
-        <w:keepNext w:val="0"/>
-        <w:keepLines w:val="0"/>
-        <w:pageBreakBefore w:val="0"/>
-        <w:widowControl w:val="1"/>
-        <w:pBdr>
-          <w:top w:space="0" w:sz="0" w:val="nil"/>
-          <w:left w:space="0" w:sz="0" w:val="nil"/>
-          <w:bottom w:space="0" w:sz="0" w:val="nil"/>
-          <w:right w:space="0" w:sz="0" w:val="nil"/>
-          <w:between w:space="0" w:sz="0" w:val="nil"/>
-        </w:pBdr>
-        <w:shd w:fill="auto" w:val="clear"/>
-        <w:spacing w:after="0" w:before="80" w:line="240" w:lineRule="auto"/>
-        <w:ind w:left="1440" w:right="0" w:firstLine="0"/>
-        <w:jc w:val="both"/>
-        <w:rPr/>
-      </w:pPr>
-      <w:r>
-        <w:rPr>
-          <w:rtl w:val="0"/>
-        </w:rPr>
-        <w:t xml:space="preserve">3.1.4.4 All log messages IT users viewed will be deleted in local after IT users log out the application.</w:t>
-      </w:r>
-    </w:p>
-    <w:p>
-      <w:pPr>
-        <w:keepNext w:val="0"/>
-        <w:keepLines w:val="0"/>
-        <w:pageBreakBefore w:val="0"/>
-        <w:widowControl w:val="1"/>
-        <w:pBdr>
-          <w:top w:space="0" w:sz="0" w:val="nil"/>
-          <w:left w:space="0" w:sz="0" w:val="nil"/>
-          <w:bottom w:space="0" w:sz="0" w:val="nil"/>
-          <w:right w:space="0" w:sz="0" w:val="nil"/>
-          <w:between w:space="0" w:sz="0" w:val="nil"/>
-        </w:pBdr>
-        <w:shd w:fill="auto" w:val="clear"/>
-        <w:spacing w:after="0" w:before="80" w:line="240" w:lineRule="auto"/>
-        <w:ind w:left="1440" w:right="0" w:firstLine="0"/>
-        <w:jc w:val="both"/>
-        <w:rPr>
-          <w:rFonts w:ascii="Times New Roman" w:cs="Times New Roman" w:eastAsia="Times New Roman" w:hAnsi="Times New Roman"/>
-          <w:b w:val="0"/>
-          <w:i w:val="0"/>
-          <w:smallCaps w:val="0"/>
-          <w:strike w:val="0"/>
-          <w:color w:val="7030a0"/>
-          <w:sz w:val="20"/>
-          <w:szCs w:val="20"/>
-          <w:u w:val="none"/>
-          <w:shd w:fill="auto" w:val="clear"/>
-          <w:vertAlign w:val="baseline"/>
-        </w:rPr>
-      </w:pPr>
-      <w:r>
-        <w:rPr>
-          <w:rtl w:val="0"/>
-        </w:rPr>
-      </w:r>
-    </w:p>
-    <w:p>
-      <w:pPr>
         <w:pStyle w:val="Heading2"/>
         <w:numPr>
           <w:ilvl w:val="1"/>
-          <w:numId w:val="1"/>
+          <w:numId w:val="2"/>
         </w:numPr>
         <w:ind w:left="1440" w:hanging="720"/>
         <w:rPr/>
       </w:pPr>
-      <w:bookmarkStart w:colFirst="0" w:colLast="0" w:name="_3whwml4" w:id="17"/>
-      <w:bookmarkEnd w:id="17"/>
-      <w:r>
-        <w:rPr>
-          <w:rtl w:val="0"/>
-        </w:rPr>
-        <w:t xml:space="preserve">External Interface Requirements</w:t>
-      </w:r>
-    </w:p>
-    <w:p>
-      <w:pPr>
-        <w:keepNext w:val="0"/>
-        <w:keepLines w:val="0"/>
-        <w:pageBreakBefore w:val="0"/>
-        <w:widowControl w:val="1"/>
-        <w:pBdr>
-          <w:top w:space="0" w:sz="0" w:val="nil"/>
-          <w:left w:space="0" w:sz="0" w:val="nil"/>
-          <w:bottom w:space="0" w:sz="0" w:val="nil"/>
-          <w:right w:space="0" w:sz="0" w:val="nil"/>
-          <w:between w:space="0" w:sz="0" w:val="nil"/>
-        </w:pBdr>
-        <w:shd w:fill="auto" w:val="clear"/>
-        <w:spacing w:after="0" w:before="80" w:line="240" w:lineRule="auto"/>
-        <w:ind w:left="1440" w:right="0" w:firstLine="0"/>
-        <w:jc w:val="both"/>
-        <w:rPr>
-          <w:rFonts w:ascii="Times New Roman" w:cs="Times New Roman" w:eastAsia="Times New Roman" w:hAnsi="Times New Roman"/>
-          <w:b w:val="0"/>
-          <w:i w:val="0"/>
-          <w:smallCaps w:val="0"/>
-          <w:strike w:val="0"/>
-          <w:color w:val="7030a0"/>
-          <w:sz w:val="20"/>
-          <w:szCs w:val="20"/>
-          <w:u w:val="none"/>
-          <w:shd w:fill="auto" w:val="clear"/>
-          <w:vertAlign w:val="baseline"/>
-        </w:rPr>
-      </w:pPr>
-      <w:r>
-        <w:rPr>
-          <w:rFonts w:ascii="Times New Roman" w:cs="Times New Roman" w:eastAsia="Times New Roman" w:hAnsi="Times New Roman"/>
-          <w:b w:val="0"/>
-          <w:i w:val="0"/>
-          <w:smallCaps w:val="0"/>
-          <w:strike w:val="0"/>
-          <w:color w:val="7030a0"/>
-          <w:sz w:val="20"/>
-          <w:szCs w:val="20"/>
-          <w:u w:val="none"/>
-          <w:shd w:fill="auto" w:val="clear"/>
-          <w:vertAlign w:val="baseline"/>
-          <w:rtl w:val="0"/>
-        </w:rPr>
-        <w:t xml:space="preserve">Provide module specific requirements as appropriate. </w:t>
-      </w:r>
-    </w:p>
-    <w:p>
-      <w:pPr>
-        <w:keepNext w:val="0"/>
-        <w:keepLines w:val="0"/>
-        <w:pageBreakBefore w:val="0"/>
-        <w:widowControl w:val="1"/>
-        <w:pBdr>
-          <w:top w:space="0" w:sz="0" w:val="nil"/>
-          <w:left w:space="0" w:sz="0" w:val="nil"/>
-          <w:bottom w:space="0" w:sz="0" w:val="nil"/>
-          <w:right w:space="0" w:sz="0" w:val="nil"/>
-          <w:between w:space="0" w:sz="0" w:val="nil"/>
-        </w:pBdr>
-        <w:shd w:fill="auto" w:val="clear"/>
-        <w:spacing w:after="0" w:before="80" w:line="240" w:lineRule="auto"/>
-        <w:ind w:left="1440" w:right="0" w:firstLine="0"/>
-        <w:jc w:val="both"/>
-        <w:rPr>
-          <w:rFonts w:ascii="Times New Roman" w:cs="Times New Roman" w:eastAsia="Times New Roman" w:hAnsi="Times New Roman"/>
-          <w:b w:val="0"/>
-          <w:i w:val="0"/>
-          <w:smallCaps w:val="0"/>
-          <w:strike w:val="0"/>
-          <w:color w:val="7030a0"/>
-          <w:sz w:val="20"/>
-          <w:szCs w:val="20"/>
-          <w:u w:val="none"/>
-          <w:shd w:fill="auto" w:val="clear"/>
-          <w:vertAlign w:val="baseline"/>
-        </w:rPr>
-      </w:pPr>
-      <w:r>
-        <w:rPr>
-          <w:rFonts w:ascii="Times New Roman" w:cs="Times New Roman" w:eastAsia="Times New Roman" w:hAnsi="Times New Roman"/>
-          <w:b w:val="0"/>
-          <w:i w:val="0"/>
-          <w:smallCaps w:val="0"/>
-          <w:strike w:val="0"/>
-          <w:color w:val="7030a0"/>
-          <w:sz w:val="20"/>
-          <w:szCs w:val="20"/>
-          <w:u w:val="none"/>
-          <w:shd w:fill="auto" w:val="clear"/>
-          <w:vertAlign w:val="baseline"/>
-          <w:rtl w:val="0"/>
-        </w:rPr>
-        <w:t xml:space="preserve">Example:</w:t>
-      </w:r>
-    </w:p>
-    <w:p>
-      <w:pPr>
-        <w:keepNext w:val="0"/>
-        <w:keepLines w:val="0"/>
-        <w:pageBreakBefore w:val="0"/>
-        <w:widowControl w:val="1"/>
-        <w:pBdr>
-          <w:top w:space="0" w:sz="0" w:val="nil"/>
-          <w:left w:space="0" w:sz="0" w:val="nil"/>
-          <w:bottom w:space="0" w:sz="0" w:val="nil"/>
-          <w:right w:space="0" w:sz="0" w:val="nil"/>
-          <w:between w:space="0" w:sz="0" w:val="nil"/>
-        </w:pBdr>
-        <w:shd w:fill="auto" w:val="clear"/>
-        <w:spacing w:after="0" w:before="80" w:line="240" w:lineRule="auto"/>
-        <w:ind w:left="1440" w:right="0" w:firstLine="0"/>
-        <w:jc w:val="both"/>
-        <w:rPr>
-          <w:rFonts w:ascii="Times New Roman" w:cs="Times New Roman" w:eastAsia="Times New Roman" w:hAnsi="Times New Roman"/>
-          <w:b w:val="0"/>
-          <w:i w:val="0"/>
-          <w:smallCaps w:val="0"/>
-          <w:strike w:val="0"/>
-          <w:color w:val="7030a0"/>
-          <w:sz w:val="20"/>
-          <w:szCs w:val="20"/>
-          <w:u w:val="none"/>
-          <w:shd w:fill="auto" w:val="clear"/>
-          <w:vertAlign w:val="baseline"/>
-        </w:rPr>
-      </w:pPr>
-      <w:r>
-        <w:rPr>
-          <w:rFonts w:ascii="Times New Roman" w:cs="Times New Roman" w:eastAsia="Times New Roman" w:hAnsi="Times New Roman"/>
-          <w:b w:val="0"/>
-          <w:i w:val="0"/>
-          <w:smallCaps w:val="0"/>
-          <w:strike w:val="0"/>
-          <w:color w:val="7030a0"/>
-          <w:sz w:val="20"/>
-          <w:szCs w:val="20"/>
-          <w:u w:val="none"/>
-          <w:shd w:fill="auto" w:val="clear"/>
-          <w:vertAlign w:val="baseline"/>
-          <w:rtl w:val="0"/>
-        </w:rPr>
-        <w:t xml:space="preserve">3.2.1 The system must provide an interface to the University billing system administered by the Bursar’s office so that students can be automatically billed for the courses in which they have enrolled. The interface is to be in a comma-separated text file containing</w:t>
-      </w:r>
-      <w:r>
-        <w:rPr>
-          <w:rFonts w:ascii="Times New Roman" w:cs="Times New Roman" w:eastAsia="Times New Roman" w:hAnsi="Times New Roman"/>
-          <w:b w:val="0"/>
-          <w:i w:val="0"/>
-          <w:smallCaps w:val="0"/>
-          <w:strike w:val="0"/>
-          <w:color w:val="800000"/>
-          <w:sz w:val="20"/>
-          <w:szCs w:val="20"/>
-          <w:u w:val="single"/>
-          <w:shd w:fill="auto" w:val="clear"/>
-          <w:vertAlign w:val="baseline"/>
-          <w:rtl w:val="0"/>
-        </w:rPr>
-        <w:t xml:space="preserve"> </w:t>
-      </w:r>
-      <w:r>
-        <w:rPr>
-          <w:rFonts w:ascii="Times New Roman" w:cs="Times New Roman" w:eastAsia="Times New Roman" w:hAnsi="Times New Roman"/>
-          <w:b w:val="0"/>
-          <w:i w:val="0"/>
-          <w:smallCaps w:val="0"/>
-          <w:strike w:val="0"/>
-          <w:color w:val="7030a0"/>
-          <w:sz w:val="20"/>
-          <w:szCs w:val="20"/>
-          <w:u w:val="none"/>
-          <w:shd w:fill="auto" w:val="clear"/>
-          <w:vertAlign w:val="baseline"/>
-          <w:rtl w:val="0"/>
-        </w:rPr>
-        <w:t xml:space="preserve">the following fields: student id, course id, term id, action. Where “action” is whether the student has added or dropped the course. The file will be exported nightly and will contain new transactions only. </w:t>
-      </w:r>
-    </w:p>
-    <w:p>
-      <w:pPr>
-        <w:keepNext w:val="0"/>
-        <w:keepLines w:val="0"/>
-        <w:pageBreakBefore w:val="0"/>
-        <w:widowControl w:val="1"/>
-        <w:pBdr>
-          <w:top w:space="0" w:sz="0" w:val="nil"/>
-          <w:left w:space="0" w:sz="0" w:val="nil"/>
-          <w:bottom w:space="0" w:sz="0" w:val="nil"/>
-          <w:right w:space="0" w:sz="0" w:val="nil"/>
-          <w:between w:space="0" w:sz="0" w:val="nil"/>
-        </w:pBdr>
-        <w:shd w:fill="auto" w:val="clear"/>
-        <w:spacing w:after="0" w:before="80" w:line="240" w:lineRule="auto"/>
-        <w:ind w:left="1440" w:right="0" w:firstLine="0"/>
-        <w:jc w:val="both"/>
-        <w:rPr/>
-      </w:pPr>
-      <w:r>
-        <w:rPr>
-          <w:rtl w:val="0"/>
-        </w:rPr>
-        <w:t xml:space="preserve">3.2.1 The system must provide an interface for the client (the users).</w:t>
-      </w:r>
-    </w:p>
-    <w:p>
-      <w:pPr>
-        <w:keepNext w:val="0"/>
-        <w:keepLines w:val="0"/>
-        <w:pageBreakBefore w:val="0"/>
-        <w:widowControl w:val="1"/>
-        <w:pBdr>
-          <w:top w:space="0" w:sz="0" w:val="nil"/>
-          <w:left w:space="0" w:sz="0" w:val="nil"/>
-          <w:bottom w:space="0" w:sz="0" w:val="nil"/>
-          <w:right w:space="0" w:sz="0" w:val="nil"/>
-          <w:between w:space="0" w:sz="0" w:val="nil"/>
-        </w:pBdr>
-        <w:shd w:fill="auto" w:val="clear"/>
-        <w:spacing w:after="0" w:before="80" w:line="240" w:lineRule="auto"/>
-        <w:ind w:left="1440" w:right="0" w:firstLine="0"/>
-        <w:jc w:val="both"/>
-        <w:rPr/>
-      </w:pPr>
-      <w:r>
-        <w:rPr>
-          <w:rtl w:val="0"/>
-        </w:rPr>
-        <w:t xml:space="preserve">3.2.2 The client application will save all the received and sent messages locally before exiting.</w:t>
-      </w:r>
-    </w:p>
-    <w:p>
-      <w:pPr>
-        <w:keepNext w:val="0"/>
-        <w:keepLines w:val="0"/>
-        <w:pageBreakBefore w:val="0"/>
-        <w:widowControl w:val="1"/>
-        <w:pBdr>
-          <w:top w:space="0" w:sz="0" w:val="nil"/>
-          <w:left w:space="0" w:sz="0" w:val="nil"/>
-          <w:bottom w:space="0" w:sz="0" w:val="nil"/>
-          <w:right w:space="0" w:sz="0" w:val="nil"/>
-          <w:between w:space="0" w:sz="0" w:val="nil"/>
-        </w:pBdr>
-        <w:shd w:fill="auto" w:val="clear"/>
-        <w:spacing w:after="0" w:before="80" w:line="240" w:lineRule="auto"/>
-        <w:ind w:left="1440" w:right="0" w:firstLine="0"/>
-        <w:jc w:val="both"/>
-        <w:rPr/>
-      </w:pPr>
-      <w:r>
-        <w:rPr>
-          <w:rtl w:val="0"/>
-        </w:rPr>
-        <w:t xml:space="preserve">3.2.3 The server application will save all the logged files and user information locally before and can restore after restart.</w:t>
+      <w:bookmarkStart w:colFirst="0" w:colLast="0" w:name="_qsh70q" w:id="18"/>
+      <w:bookmarkEnd w:id="18"/>
+      <w:r>
+        <w:rPr>
+          <w:rtl w:val="0"/>
+        </w:rPr>
+        <w:t xml:space="preserve">Internal Interface Requirements</w:t>
+      </w:r>
+    </w:p>
+    <w:p>
+      <w:pPr>
+        <w:ind w:left="1440" w:firstLine="0"/>
+        <w:rPr/>
+      </w:pPr>
+      <w:r>
+        <w:rPr>
+          <w:rtl w:val="0"/>
+        </w:rPr>
+        <w:t xml:space="preserve">3.3.1 The server application should be able to communicate with the client application over TCP/IP.</w:t>
+      </w:r>
+    </w:p>
+    <w:p>
+      <w:pPr>
+        <w:ind w:left="1440" w:firstLine="0"/>
+        <w:rPr/>
+      </w:pPr>
+      <w:r>
+        <w:rPr>
+          <w:rtl w:val="0"/>
+        </w:rPr>
+        <w:t xml:space="preserve">3.3.2 The communication between server and client is by sending Message objects over the network. Different functionalities (including login, direct message, group message, directory, online status, etc) correspond to different Message types.</w:t>
+      </w:r>
+    </w:p>
+    <w:p>
+      <w:pPr>
+        <w:ind w:left="1440" w:firstLine="0"/>
+        <w:rPr/>
+      </w:pPr>
+      <w:r>
+        <w:rPr>
+          <w:rtl w:val="0"/>
+        </w:rPr>
+        <w:t xml:space="preserve">3.3.3 Each Message object has a GMT (Greenwich Mean Time) timestamp associated with it.</w:t>
+      </w:r>
+    </w:p>
+    <w:p>
+      <w:pPr>
+        <w:ind w:left="1440" w:firstLine="0"/>
+        <w:rPr/>
+      </w:pPr>
+      <w:r>
+        <w:rPr>
+          <w:rtl w:val="0"/>
+        </w:rPr>
+      </w:r>
+    </w:p>
+    <w:p>
+      <w:pPr>
+        <w:pStyle w:val="Heading1"/>
+        <w:numPr>
+          <w:ilvl w:val="0"/>
+          <w:numId w:val="2"/>
+        </w:numPr>
+        <w:ind w:left="720" w:hanging="720"/>
+        <w:rPr/>
+      </w:pPr>
+      <w:bookmarkStart w:colFirst="0" w:colLast="0" w:name="_49x2ik5" w:id="19"/>
+      <w:bookmarkEnd w:id="19"/>
+      <w:r>
+        <w:rPr>
+          <w:rtl w:val="0"/>
+        </w:rPr>
+        <w:t xml:space="preserve">Non-Functional Requirements</w:t>
       </w:r>
     </w:p>
     <w:p>
@@ -7292,234 +7536,77 @@
         <w:pStyle w:val="Heading2"/>
         <w:numPr>
           <w:ilvl w:val="1"/>
-          <w:numId w:val="1"/>
+          <w:numId w:val="2"/>
         </w:numPr>
         <w:ind w:left="1440" w:hanging="720"/>
         <w:rPr/>
       </w:pPr>
-      <w:bookmarkStart w:colFirst="0" w:colLast="0" w:name="_qsh70q" w:id="18"/>
-      <w:bookmarkEnd w:id="18"/>
-      <w:r>
-        <w:rPr>
-          <w:rtl w:val="0"/>
-        </w:rPr>
-        <w:t xml:space="preserve">Internal Interface Requirements</w:t>
-      </w:r>
-    </w:p>
-    <w:p>
-      <w:pPr>
-        <w:keepNext w:val="0"/>
-        <w:keepLines w:val="0"/>
-        <w:pageBreakBefore w:val="0"/>
-        <w:widowControl w:val="1"/>
-        <w:pBdr>
-          <w:top w:space="0" w:sz="0" w:val="nil"/>
-          <w:left w:space="0" w:sz="0" w:val="nil"/>
-          <w:bottom w:space="0" w:sz="0" w:val="nil"/>
-          <w:right w:space="0" w:sz="0" w:val="nil"/>
-          <w:between w:space="0" w:sz="0" w:val="nil"/>
-        </w:pBdr>
-        <w:shd w:fill="auto" w:val="clear"/>
-        <w:spacing w:after="0" w:before="80" w:line="240" w:lineRule="auto"/>
-        <w:ind w:left="1440" w:right="0" w:firstLine="0"/>
-        <w:jc w:val="both"/>
-        <w:rPr>
-          <w:rFonts w:ascii="Times New Roman" w:cs="Times New Roman" w:eastAsia="Times New Roman" w:hAnsi="Times New Roman"/>
-          <w:b w:val="0"/>
-          <w:i w:val="0"/>
-          <w:smallCaps w:val="0"/>
-          <w:strike w:val="0"/>
-          <w:color w:val="7030a0"/>
-          <w:sz w:val="20"/>
-          <w:szCs w:val="20"/>
-          <w:u w:val="none"/>
-          <w:shd w:fill="auto" w:val="clear"/>
-          <w:vertAlign w:val="baseline"/>
-        </w:rPr>
-      </w:pPr>
-      <w:r>
-        <w:rPr>
-          <w:rFonts w:ascii="Times New Roman" w:cs="Times New Roman" w:eastAsia="Times New Roman" w:hAnsi="Times New Roman"/>
-          <w:b w:val="0"/>
-          <w:i w:val="0"/>
-          <w:smallCaps w:val="0"/>
-          <w:strike w:val="0"/>
-          <w:color w:val="7030a0"/>
-          <w:sz w:val="20"/>
-          <w:szCs w:val="20"/>
-          <w:u w:val="none"/>
-          <w:shd w:fill="auto" w:val="clear"/>
-          <w:vertAlign w:val="baseline"/>
-          <w:rtl w:val="0"/>
-        </w:rPr>
-        <w:t xml:space="preserve">Provide module specific requirements as appropriate. </w:t>
-      </w:r>
-    </w:p>
-    <w:p>
-      <w:pPr>
-        <w:keepNext w:val="0"/>
-        <w:keepLines w:val="0"/>
-        <w:pageBreakBefore w:val="0"/>
-        <w:widowControl w:val="1"/>
-        <w:pBdr>
-          <w:top w:space="0" w:sz="0" w:val="nil"/>
-          <w:left w:space="0" w:sz="0" w:val="nil"/>
-          <w:bottom w:space="0" w:sz="0" w:val="nil"/>
-          <w:right w:space="0" w:sz="0" w:val="nil"/>
-          <w:between w:space="0" w:sz="0" w:val="nil"/>
-        </w:pBdr>
-        <w:shd w:fill="auto" w:val="clear"/>
-        <w:spacing w:after="0" w:before="80" w:line="240" w:lineRule="auto"/>
-        <w:ind w:left="1440" w:right="0" w:firstLine="0"/>
-        <w:jc w:val="both"/>
-        <w:rPr>
-          <w:rFonts w:ascii="Times New Roman" w:cs="Times New Roman" w:eastAsia="Times New Roman" w:hAnsi="Times New Roman"/>
-          <w:b w:val="0"/>
-          <w:i w:val="0"/>
-          <w:smallCaps w:val="0"/>
-          <w:strike w:val="0"/>
-          <w:color w:val="7030a0"/>
-          <w:sz w:val="20"/>
-          <w:szCs w:val="20"/>
-          <w:u w:val="none"/>
-          <w:shd w:fill="auto" w:val="clear"/>
-          <w:vertAlign w:val="baseline"/>
-        </w:rPr>
-      </w:pPr>
-      <w:r>
-        <w:rPr>
-          <w:rFonts w:ascii="Times New Roman" w:cs="Times New Roman" w:eastAsia="Times New Roman" w:hAnsi="Times New Roman"/>
-          <w:b w:val="0"/>
-          <w:i w:val="0"/>
-          <w:smallCaps w:val="0"/>
-          <w:strike w:val="0"/>
-          <w:color w:val="7030a0"/>
-          <w:sz w:val="20"/>
-          <w:szCs w:val="20"/>
-          <w:u w:val="none"/>
-          <w:shd w:fill="auto" w:val="clear"/>
-          <w:vertAlign w:val="baseline"/>
-          <w:rtl w:val="0"/>
-        </w:rPr>
-        <w:t xml:space="preserve">Example:</w:t>
+      <w:bookmarkStart w:colFirst="0" w:colLast="0" w:name="_2p2csry" w:id="20"/>
+      <w:bookmarkEnd w:id="20"/>
+      <w:r>
+        <w:rPr>
+          <w:rtl w:val="0"/>
+        </w:rPr>
+        <w:t xml:space="preserve">Security and Privacy Requirements.</w:t>
       </w:r>
     </w:p>
     <w:p>
       <w:pPr>
         <w:ind w:left="1440" w:firstLine="0"/>
-        <w:rPr>
-          <w:color w:val="7030a0"/>
-        </w:rPr>
-      </w:pPr>
-      <w:r>
-        <w:rPr>
-          <w:color w:val="7030a0"/>
-          <w:rtl w:val="0"/>
-        </w:rPr>
-        <w:t xml:space="preserve">3.3.1 The system must process a data-feed from the grading system such that student grades are stored along with the historical student course enrolments. Data feed will be in the form of a comma-separated interface file that is exported from the grading system nightly.</w:t>
+        <w:rPr/>
+      </w:pPr>
+      <w:r>
+        <w:rPr>
+          <w:rtl w:val="0"/>
+        </w:rPr>
+        <w:t xml:space="preserve">4.1.1 The system only allows one account to log in from one device at a time. Any requests to log in the same account from different devices will be rejected.</w:t>
       </w:r>
     </w:p>
     <w:p>
       <w:pPr>
         <w:ind w:left="1440" w:firstLine="0"/>
-        <w:rPr>
-          <w:color w:val="7030a0"/>
-        </w:rPr>
-      </w:pPr>
-      <w:r>
-        <w:rPr>
-          <w:color w:val="7030a0"/>
-          <w:rtl w:val="0"/>
-        </w:rPr>
-        <w:t xml:space="preserve">3.3.2 The system must process a data-feed from the University billing system that contains new student records. The feed will be in the form of a comma-separated text file and will be exported from the billing system nightly with new student records. The fields included in the file are student name, student id, and student pin number.  </w:t>
+        <w:rPr/>
+      </w:pPr>
+      <w:r>
+        <w:rPr>
+          <w:rtl w:val="0"/>
+        </w:rPr>
+        <w:t xml:space="preserve">4.1.2 The system uses username and password for user authentication.</w:t>
       </w:r>
     </w:p>
     <w:p>
       <w:pPr>
         <w:ind w:left="1440" w:firstLine="0"/>
-        <w:rPr>
-          <w:color w:val="7030a0"/>
-        </w:rPr>
-      </w:pPr>
-      <w:r>
-        <w:rPr>
-          <w:color w:val="7030a0"/>
-          <w:rtl w:val="0"/>
-        </w:rPr>
-        <w:t xml:space="preserve">Server &lt;-&gt; application</w:t>
+        <w:rPr/>
+      </w:pPr>
+      <w:r>
+        <w:rPr>
+          <w:rtl w:val="0"/>
+        </w:rPr>
+        <w:t xml:space="preserve">4.1.3 The system must maintain comprehensive logs for inbound and outbound network traffic through the server, ensuring traceability for security and auditing purposes.</w:t>
       </w:r>
     </w:p>
     <w:p>
       <w:pPr>
         <w:ind w:left="1440" w:firstLine="0"/>
-        <w:rPr>
-          <w:highlight w:val="yellow"/>
-        </w:rPr>
-      </w:pPr>
-      <w:r>
-        <w:rPr>
-          <w:rtl w:val="0"/>
-        </w:rPr>
-        <w:t xml:space="preserve">3.3.1 The client application should be able to write new messages to the local file and retrieve chat history from it. </w:t>
-      </w:r>
-      <w:r>
-        <w:rPr>
-          <w:highlight w:val="yellow"/>
-          <w:rtl w:val="0"/>
-        </w:rPr>
-        <w:t xml:space="preserve">(discussed later)</w:t>
+        <w:rPr/>
+      </w:pPr>
+      <w:r>
+        <w:rPr>
+          <w:rtl w:val="0"/>
+        </w:rPr>
+        <w:t xml:space="preserve">4.1.4 Only IT users can access the system logs.</w:t>
       </w:r>
     </w:p>
     <w:p>
       <w:pPr>
         <w:ind w:left="1440" w:firstLine="0"/>
-        <w:rPr>
-          <w:highlight w:val="yellow"/>
-        </w:rPr>
-      </w:pPr>
-      <w:r>
-        <w:rPr>
-          <w:rtl w:val="0"/>
-        </w:rPr>
-        <w:t xml:space="preserve">3.3.2 The server application should be able to communicate with the database and authenticate users’ login credentials. </w:t>
-      </w:r>
-      <w:r>
-        <w:rPr>
-          <w:highlight w:val="yellow"/>
-          <w:rtl w:val="0"/>
-        </w:rPr>
-        <w:t xml:space="preserve">(discussed later)</w:t>
-      </w:r>
-    </w:p>
-    <w:p>
-      <w:pPr>
-        <w:ind w:left="1440" w:firstLine="0"/>
-        <w:rPr/>
-      </w:pPr>
-      <w:r>
-        <w:rPr>
-          <w:rtl w:val="0"/>
-        </w:rPr>
-        <w:t xml:space="preserve">3.3.3 The server application should be able to communicate with the client application for receiving and sending messages, user login and logout.</w:t>
-      </w:r>
-    </w:p>
-    <w:p>
-      <w:pPr>
-        <w:pStyle w:val="Heading1"/>
-        <w:numPr>
-          <w:ilvl w:val="0"/>
-          <w:numId w:val="1"/>
-        </w:numPr>
-        <w:ind w:left="720" w:hanging="720"/>
-        <w:rPr/>
-      </w:pPr>
-      <w:bookmarkStart w:colFirst="0" w:colLast="0" w:name="_49x2ik5" w:id="19"/>
-      <w:bookmarkEnd w:id="19"/>
-      <w:r>
-        <w:rPr>
-          <w:rtl w:val="0"/>
-        </w:rPr>
-        <w:t xml:space="preserve">Non-Functional Requirements</w:t>
+        <w:rPr/>
+      </w:pPr>
+      <w:r>
+        <w:rPr>
+          <w:rtl w:val="0"/>
+        </w:rPr>
       </w:r>
     </w:p>
     <w:p>
@@ -7527,18 +7614,18 @@
         <w:pStyle w:val="Heading2"/>
         <w:numPr>
           <w:ilvl w:val="1"/>
-          <w:numId w:val="1"/>
+          <w:numId w:val="2"/>
         </w:numPr>
         <w:ind w:left="1440" w:hanging="720"/>
         <w:rPr/>
       </w:pPr>
-      <w:bookmarkStart w:colFirst="0" w:colLast="0" w:name="_2p2csry" w:id="20"/>
-      <w:bookmarkEnd w:id="20"/>
-      <w:r>
-        <w:rPr>
-          <w:rtl w:val="0"/>
-        </w:rPr>
-        <w:t xml:space="preserve">Security and Privacy Requirements.</w:t>
+      <w:bookmarkStart w:colFirst="0" w:colLast="0" w:name="_3o7alnk" w:id="21"/>
+      <w:bookmarkEnd w:id="21"/>
+      <w:r>
+        <w:rPr>
+          <w:rtl w:val="0"/>
+        </w:rPr>
+        <w:t xml:space="preserve">Environmental Requirements</w:t>
       </w:r>
     </w:p>
     <w:p>
@@ -7550,7 +7637,7 @@
         <w:rPr>
           <w:rtl w:val="0"/>
         </w:rPr>
-        <w:t xml:space="preserve">4.1.1 The system only allows one account to log in from one device at a time. Any requests to log in the same account from different devices will be rejected.</w:t>
+        <w:t xml:space="preserve">4.2.1 Both server and user applications should run on a computer with Windows, MacOS, or Linux, with at least 4GB of RAM and enough hard drive space to store messages locally.</w:t>
       </w:r>
     </w:p>
     <w:p>
@@ -7562,7 +7649,7 @@
         <w:rPr>
           <w:rtl w:val="0"/>
         </w:rPr>
-        <w:t xml:space="preserve">4.1.2 The system must maintain comprehensive logs for all user messages, ensuring traceability for security and auditing purposes.</w:t>
+        <w:t xml:space="preserve">4.2.2 Both server and user applications require JRE 20 or above.</w:t>
       </w:r>
     </w:p>
     <w:p>
@@ -7574,7 +7661,7 @@
         <w:rPr>
           <w:rtl w:val="0"/>
         </w:rPr>
-        <w:t xml:space="preserve">4.1.3 Only IT users can access the system logs.</w:t>
+        <w:t xml:space="preserve">4.2.3 Both server and user applications are required to connect to the Internet with minimum an average of 1Mbps (Down/Up).</w:t>
       </w:r>
     </w:p>
     <w:p>
@@ -7593,144 +7680,7 @@
         <w:pStyle w:val="Heading2"/>
         <w:numPr>
           <w:ilvl w:val="1"/>
-          <w:numId w:val="1"/>
-        </w:numPr>
-        <w:ind w:left="1440" w:hanging="720"/>
-        <w:rPr/>
-      </w:pPr>
-      <w:bookmarkStart w:colFirst="0" w:colLast="0" w:name="_3o7alnk" w:id="21"/>
-      <w:bookmarkEnd w:id="21"/>
-      <w:r>
-        <w:rPr>
-          <w:rtl w:val="0"/>
-        </w:rPr>
-        <w:t xml:space="preserve">Environmental Requirements</w:t>
-      </w:r>
-    </w:p>
-    <w:p>
-      <w:pPr>
-        <w:ind w:left="1440" w:firstLine="0"/>
-        <w:rPr>
-          <w:color w:val="7030a0"/>
-        </w:rPr>
-      </w:pPr>
-      <w:r>
-        <w:rPr>
-          <w:color w:val="7030a0"/>
-          <w:rtl w:val="0"/>
-        </w:rPr>
-        <w:t xml:space="preserve">Example:</w:t>
-      </w:r>
-    </w:p>
-    <w:p>
-      <w:pPr>
-        <w:ind w:left="1440" w:firstLine="0"/>
-        <w:rPr>
-          <w:color w:val="7030a0"/>
-        </w:rPr>
-      </w:pPr>
-      <w:r>
-        <w:rPr>
-          <w:color w:val="7030a0"/>
-          <w:rtl w:val="0"/>
-        </w:rPr>
-        <w:t xml:space="preserve">4.2.1 System cannot require that any software other than a web browser be installed on user computers. </w:t>
-      </w:r>
-    </w:p>
-    <w:p>
-      <w:pPr>
-        <w:ind w:left="1440" w:firstLine="0"/>
-        <w:rPr>
-          <w:color w:val="7030a0"/>
-        </w:rPr>
-      </w:pPr>
-      <w:r>
-        <w:rPr>
-          <w:color w:val="7030a0"/>
-          <w:rtl w:val="0"/>
-        </w:rPr>
-        <w:t xml:space="preserve">4.2.2 System must make use of the University’s existing Oracle 9i implementation for its database. </w:t>
-      </w:r>
-    </w:p>
-    <w:p>
-      <w:pPr>
-        <w:ind w:left="1440" w:firstLine="0"/>
-        <w:rPr>
-          <w:color w:val="7030a0"/>
-        </w:rPr>
-      </w:pPr>
-      <w:r>
-        <w:rPr>
-          <w:color w:val="7030a0"/>
-          <w:rtl w:val="0"/>
-        </w:rPr>
-        <w:t xml:space="preserve">4.2.3 System must be deployed on existing Linux-based server infrastructure. </w:t>
-      </w:r>
-    </w:p>
-    <w:p>
-      <w:pPr>
-        <w:ind w:left="1440" w:firstLine="0"/>
-        <w:rPr/>
-      </w:pPr>
-      <w:r>
-        <w:rPr>
-          <w:rtl w:val="0"/>
-        </w:rPr>
-      </w:r>
-    </w:p>
-    <w:p>
-      <w:pPr>
-        <w:ind w:left="1440" w:firstLine="0"/>
-        <w:rPr/>
-      </w:pPr>
-      <w:r>
-        <w:rPr>
-          <w:rtl w:val="0"/>
-        </w:rPr>
-        <w:t xml:space="preserve">4.2.1 Both server and user applications should run on a computer with Windows, MacOS, or Linux, with at least 4GB of RAM and enough hard drive space to store messages locally.</w:t>
-      </w:r>
-    </w:p>
-    <w:p>
-      <w:pPr>
-        <w:ind w:left="1440" w:firstLine="0"/>
-        <w:rPr/>
-      </w:pPr>
-      <w:r>
-        <w:rPr>
-          <w:rtl w:val="0"/>
-        </w:rPr>
-        <w:t xml:space="preserve">4.2.2 Both server and user applications require JRE 20 or above.</w:t>
-      </w:r>
-    </w:p>
-    <w:p>
-      <w:pPr>
-        <w:ind w:left="1440" w:firstLine="0"/>
-        <w:rPr/>
-      </w:pPr>
-      <w:r>
-        <w:rPr>
-          <w:rtl w:val="0"/>
-        </w:rPr>
-        <w:t xml:space="preserve">4.2.3 Both server and user applications are required to connect to the Internet with minimum an average of 1Mbps (Down/Up).</w:t>
-      </w:r>
-    </w:p>
-    <w:p>
-      <w:pPr>
-        <w:ind w:left="1440" w:firstLine="0"/>
-        <w:rPr/>
-      </w:pPr>
-      <w:r>
-        <w:rPr>
-          <w:rtl w:val="0"/>
-        </w:rPr>
-      </w:r>
-    </w:p>
-    <w:p>
-      <w:pPr>
-        <w:pStyle w:val="Heading2"/>
-        <w:numPr>
-          <w:ilvl w:val="1"/>
-          <w:numId w:val="1"/>
+          <w:numId w:val="2"/>
         </w:numPr>
         <w:ind w:left="1440" w:hanging="720"/>
         <w:rPr/>
@@ -8273,6 +8223,116 @@
   <w:abstractNum w:abstractNumId="1">
     <w:lvl w:ilvl="0">
       <w:start w:val="1"/>
+      <w:numFmt w:val="bullet"/>
+      <w:lvlText w:val="●"/>
+      <w:lvlJc w:val="left"/>
+      <w:pPr>
+        <w:ind w:left="2160" w:hanging="360"/>
+      </w:pPr>
+      <w:rPr>
+        <w:u w:val="none"/>
+      </w:rPr>
+    </w:lvl>
+    <w:lvl w:ilvl="1">
+      <w:start w:val="1"/>
+      <w:numFmt w:val="bullet"/>
+      <w:lvlText w:val="○"/>
+      <w:lvlJc w:val="left"/>
+      <w:pPr>
+        <w:ind w:left="2880" w:hanging="360"/>
+      </w:pPr>
+      <w:rPr>
+        <w:u w:val="none"/>
+      </w:rPr>
+    </w:lvl>
+    <w:lvl w:ilvl="2">
+      <w:start w:val="1"/>
+      <w:numFmt w:val="bullet"/>
+      <w:lvlText w:val="■"/>
+      <w:lvlJc w:val="left"/>
+      <w:pPr>
+        <w:ind w:left="3600" w:hanging="360"/>
+      </w:pPr>
+      <w:rPr>
+        <w:u w:val="none"/>
+      </w:rPr>
+    </w:lvl>
+    <w:lvl w:ilvl="3">
+      <w:start w:val="1"/>
+      <w:numFmt w:val="bullet"/>
+      <w:lvlText w:val="●"/>
+      <w:lvlJc w:val="left"/>
+      <w:pPr>
+        <w:ind w:left="4320" w:hanging="360"/>
+      </w:pPr>
+      <w:rPr>
+        <w:u w:val="none"/>
+      </w:rPr>
+    </w:lvl>
+    <w:lvl w:ilvl="4">
+      <w:start w:val="1"/>
+      <w:numFmt w:val="bullet"/>
+      <w:lvlText w:val="○"/>
+      <w:lvlJc w:val="left"/>
+      <w:pPr>
+        <w:ind w:left="5040" w:hanging="360"/>
+      </w:pPr>
+      <w:rPr>
+        <w:u w:val="none"/>
+      </w:rPr>
+    </w:lvl>
+    <w:lvl w:ilvl="5">
+      <w:start w:val="1"/>
+      <w:numFmt w:val="bullet"/>
+      <w:lvlText w:val="■"/>
+      <w:lvlJc w:val="left"/>
+      <w:pPr>
+        <w:ind w:left="5760" w:hanging="360"/>
+      </w:pPr>
+      <w:rPr>
+        <w:u w:val="none"/>
+      </w:rPr>
+    </w:lvl>
+    <w:lvl w:ilvl="6">
+      <w:start w:val="1"/>
+      <w:numFmt w:val="bullet"/>
+      <w:lvlText w:val="●"/>
+      <w:lvlJc w:val="left"/>
+      <w:pPr>
+        <w:ind w:left="6480" w:hanging="360"/>
+      </w:pPr>
+      <w:rPr>
+        <w:u w:val="none"/>
+      </w:rPr>
+    </w:lvl>
+    <w:lvl w:ilvl="7">
+      <w:start w:val="1"/>
+      <w:numFmt w:val="bullet"/>
+      <w:lvlText w:val="○"/>
+      <w:lvlJc w:val="left"/>
+      <w:pPr>
+        <w:ind w:left="7200" w:hanging="360"/>
+      </w:pPr>
+      <w:rPr>
+        <w:u w:val="none"/>
+      </w:rPr>
+    </w:lvl>
+    <w:lvl w:ilvl="8">
+      <w:start w:val="1"/>
+      <w:numFmt w:val="bullet"/>
+      <w:lvlText w:val="■"/>
+      <w:lvlJc w:val="left"/>
+      <w:pPr>
+        <w:ind w:left="7920" w:hanging="360"/>
+      </w:pPr>
+      <w:rPr>
+        <w:u w:val="none"/>
+      </w:rPr>
+    </w:lvl>
+  </w:abstractNum>
+  <w:abstractNum w:abstractNumId="2">
+    <w:lvl w:ilvl="0">
+      <w:start w:val="1"/>
       <w:numFmt w:val="decimal"/>
       <w:lvlText w:val="%1."/>
       <w:lvlJc w:val="left"/>
@@ -8364,6 +8424,9 @@
   </w:abstractNum>
   <w:num w:numId="1">
     <w:abstractNumId w:val="1"/>
+  </w:num>
+  <w:num w:numId="2">
+    <w:abstractNumId w:val="2"/>
   </w:num>
 </w:numbering>
 </file>

</xml_diff>